<commit_message>
bozza di sezione FP
</commit_message>
<xml_diff>
--- a/4. PP/PowerEnJoy - PP.docx
+++ b/4. PP/PowerEnJoy - PP.docx
@@ -2325,6 +2325,150 @@
     </w:p>
     <w:p>
       <w:pPr>
+        <w:pStyle w:val="Paragrafoelenco"/>
+        <w:numPr>
+          <w:ilvl w:val="0"/>
+          <w:numId w:val="7"/>
+        </w:numPr>
+        <w:rPr>
+          <w:lang w:val="en-GB"/>
+        </w:rPr>
+      </w:pPr>
+      <w:r>
+        <w:rPr>
+          <w:lang w:val="en-GB"/>
+        </w:rPr>
+        <w:t>FP: function p</w:t>
+      </w:r>
+      <w:r>
+        <w:rPr>
+          <w:lang w:val="en-GB"/>
+        </w:rPr>
+        <w:t>oints</w:t>
+      </w:r>
+    </w:p>
+    <w:p>
+      <w:pPr>
+        <w:pStyle w:val="Paragrafoelenco"/>
+        <w:numPr>
+          <w:ilvl w:val="0"/>
+          <w:numId w:val="7"/>
+        </w:numPr>
+        <w:rPr>
+          <w:lang w:val="en-GB"/>
+        </w:rPr>
+      </w:pPr>
+      <w:r>
+        <w:rPr>
+          <w:lang w:val="en-GB"/>
+        </w:rPr>
+        <w:t>ILF: i</w:t>
+      </w:r>
+      <w:r>
+        <w:rPr>
+          <w:lang w:val="en-GB"/>
+        </w:rPr>
+        <w:t>nternal logic ﬁle</w:t>
+      </w:r>
+    </w:p>
+    <w:p>
+      <w:pPr>
+        <w:pStyle w:val="Paragrafoelenco"/>
+        <w:numPr>
+          <w:ilvl w:val="0"/>
+          <w:numId w:val="7"/>
+        </w:numPr>
+        <w:rPr>
+          <w:lang w:val="en-GB"/>
+        </w:rPr>
+      </w:pPr>
+      <w:r>
+        <w:rPr>
+          <w:lang w:val="en-GB"/>
+        </w:rPr>
+        <w:t>ELF: e</w:t>
+      </w:r>
+      <w:r>
+        <w:rPr>
+          <w:lang w:val="en-GB"/>
+        </w:rPr>
+        <w:t>xternal logic ﬁle</w:t>
+      </w:r>
+    </w:p>
+    <w:p>
+      <w:pPr>
+        <w:pStyle w:val="Paragrafoelenco"/>
+        <w:numPr>
+          <w:ilvl w:val="0"/>
+          <w:numId w:val="7"/>
+        </w:numPr>
+        <w:rPr>
+          <w:lang w:val="en-GB"/>
+        </w:rPr>
+      </w:pPr>
+      <w:r>
+        <w:rPr>
+          <w:lang w:val="en-GB"/>
+        </w:rPr>
+        <w:t>EI: ex</w:t>
+      </w:r>
+      <w:r>
+        <w:rPr>
+          <w:lang w:val="en-GB"/>
+        </w:rPr>
+        <w:t>ternal input</w:t>
+      </w:r>
+    </w:p>
+    <w:p>
+      <w:pPr>
+        <w:pStyle w:val="Paragrafoelenco"/>
+        <w:numPr>
+          <w:ilvl w:val="0"/>
+          <w:numId w:val="7"/>
+        </w:numPr>
+        <w:rPr>
+          <w:lang w:val="en-GB"/>
+        </w:rPr>
+      </w:pPr>
+      <w:r>
+        <w:rPr>
+          <w:lang w:val="en-GB"/>
+        </w:rPr>
+        <w:t>EO: e</w:t>
+      </w:r>
+      <w:r>
+        <w:rPr>
+          <w:lang w:val="en-GB"/>
+        </w:rPr>
+        <w:t>xternal output</w:t>
+      </w:r>
+    </w:p>
+    <w:p>
+      <w:pPr>
+        <w:pStyle w:val="Paragrafoelenco"/>
+        <w:numPr>
+          <w:ilvl w:val="0"/>
+          <w:numId w:val="7"/>
+        </w:numPr>
+        <w:rPr>
+          <w:lang w:val="en-GB"/>
+        </w:rPr>
+      </w:pPr>
+      <w:r>
+        <w:rPr>
+          <w:lang w:val="en-GB"/>
+        </w:rPr>
+        <w:t>EQ: e</w:t>
+      </w:r>
+      <w:r>
+        <w:rPr>
+          <w:lang w:val="en-GB"/>
+        </w:rPr>
+        <w:t>xternal inquiries</w:t>
+      </w:r>
+    </w:p>
+    <w:p>
+      <w:pPr>
         <w:rPr>
           <w:lang w:val="en-GB"/>
         </w:rPr>
@@ -2586,7 +2730,13 @@
               <w:rPr>
                 <w:lang w:val="en-GB"/>
               </w:rPr>
-              <w:t xml:space="preserve"> (ELF)</w:t>
+              <w:t xml:space="preserve"> (I</w:t>
+            </w:r>
+            <w:r>
+              <w:rPr>
+                <w:lang w:val="en-GB"/>
+              </w:rPr>
+              <w:t>LF)</w:t>
             </w:r>
           </w:p>
         </w:tc>
@@ -2673,7 +2823,13 @@
               <w:rPr>
                 <w:lang w:val="en-GB"/>
               </w:rPr>
-              <w:t xml:space="preserve"> (ILF)</w:t>
+              <w:t xml:space="preserve"> (E</w:t>
+            </w:r>
+            <w:r>
+              <w:rPr>
+                <w:lang w:val="en-GB"/>
+              </w:rPr>
+              <w:t>LF)</w:t>
             </w:r>
           </w:p>
         </w:tc>
@@ -3038,6 +3194,12 @@
         </w:rPr>
         <w:t>In this section we are going to find out all the possible ILFs involved in the processes of PowerEnJoy system, and we will indicate for each ILF the estimated complexity according to the table provided before.</w:t>
       </w:r>
+      <w:r>
+        <w:rPr>
+          <w:lang w:val="en-GB"/>
+        </w:rPr>
+        <w:t xml:space="preserve"> </w:t>
+      </w:r>
     </w:p>
     <w:p>
       <w:pPr>
@@ -3198,6 +3360,7 @@
         <w:rPr>
           <w:lang w:val="en-GB"/>
         </w:rPr>
+        <w:lastRenderedPageBreak/>
         <w:t xml:space="preserve">A bit more complex situation is the management of a ride, because it depends on plenty information, which can be primitive data like duration, number of passenger, total price, battery level at the end of the ride itself, Booleans that indicate the presence of the money saving option, the termination of the ride, if the car is left in charge at the end of the ride, and accidents, as well as </w:t>
       </w:r>
       <w:r>
@@ -3228,7 +3391,6 @@
         <w:rPr>
           <w:lang w:val="en-GB"/>
         </w:rPr>
-        <w:lastRenderedPageBreak/>
         <w:t>The money saving option has a starting position, an ending position and the best power station to leave the car.</w:t>
       </w:r>
     </w:p>
@@ -3286,18 +3448,18 @@
       <w:tblPr>
         <w:tblStyle w:val="Grigliatabella"/>
         <w:tblW w:w="0" w:type="auto"/>
-        <w:tblInd w:w="2292" w:type="dxa"/>
+        <w:tblInd w:w="1638" w:type="dxa"/>
         <w:tblLook w:val="04A0" w:firstRow="1" w:lastRow="0" w:firstColumn="1" w:lastColumn="0" w:noHBand="0" w:noVBand="1"/>
       </w:tblPr>
       <w:tblGrid>
-        <w:gridCol w:w="2976"/>
+        <w:gridCol w:w="4280"/>
         <w:gridCol w:w="1220"/>
         <w:gridCol w:w="851"/>
       </w:tblGrid>
       <w:tr>
         <w:tc>
           <w:tcPr>
-            <w:tcW w:w="2976" w:type="dxa"/>
+            <w:tcW w:w="4280" w:type="dxa"/>
           </w:tcPr>
           <w:p>
             <w:pPr>
@@ -3353,7 +3515,7 @@
       <w:tr>
         <w:tc>
           <w:tcPr>
-            <w:tcW w:w="2976" w:type="dxa"/>
+            <w:tcW w:w="4280" w:type="dxa"/>
           </w:tcPr>
           <w:p>
             <w:pPr>
@@ -3409,7 +3571,7 @@
       <w:tr>
         <w:tc>
           <w:tcPr>
-            <w:tcW w:w="2976" w:type="dxa"/>
+            <w:tcW w:w="4280" w:type="dxa"/>
           </w:tcPr>
           <w:p>
             <w:pPr>
@@ -3465,7 +3627,7 @@
       <w:tr>
         <w:tc>
           <w:tcPr>
-            <w:tcW w:w="2976" w:type="dxa"/>
+            <w:tcW w:w="4280" w:type="dxa"/>
           </w:tcPr>
           <w:p>
             <w:pPr>
@@ -3521,7 +3683,7 @@
       <w:tr>
         <w:tc>
           <w:tcPr>
-            <w:tcW w:w="2976" w:type="dxa"/>
+            <w:tcW w:w="4280" w:type="dxa"/>
           </w:tcPr>
           <w:p>
             <w:pPr>
@@ -3577,7 +3739,7 @@
       <w:tr>
         <w:tc>
           <w:tcPr>
-            <w:tcW w:w="2976" w:type="dxa"/>
+            <w:tcW w:w="4280" w:type="dxa"/>
           </w:tcPr>
           <w:p>
             <w:pPr>
@@ -3633,7 +3795,7 @@
       <w:tr>
         <w:tc>
           <w:tcPr>
-            <w:tcW w:w="2976" w:type="dxa"/>
+            <w:tcW w:w="4280" w:type="dxa"/>
           </w:tcPr>
           <w:p>
             <w:pPr>
@@ -3689,7 +3851,7 @@
       <w:tr>
         <w:tc>
           <w:tcPr>
-            <w:tcW w:w="2976" w:type="dxa"/>
+            <w:tcW w:w="4280" w:type="dxa"/>
           </w:tcPr>
           <w:p>
             <w:pPr>
@@ -3745,7 +3907,7 @@
       <w:tr>
         <w:tc>
           <w:tcPr>
-            <w:tcW w:w="2976" w:type="dxa"/>
+            <w:tcW w:w="4280" w:type="dxa"/>
           </w:tcPr>
           <w:p>
             <w:pPr>
@@ -3801,7 +3963,7 @@
       <w:tr>
         <w:tc>
           <w:tcPr>
-            <w:tcW w:w="4196" w:type="dxa"/>
+            <w:tcW w:w="5500" w:type="dxa"/>
             <w:gridSpan w:val="2"/>
           </w:tcPr>
           <w:p>
@@ -3878,15 +4040,20 @@
         <w:rPr>
           <w:lang w:val="en-GB"/>
         </w:rPr>
-        <w:t>PowerEnJoy system doesn’t rely on many ELFs, since it doesn’t cooperate with many external services. The only feature it must accomplish is to render maps on the client side applications, which isn’t a much complex operation.</w:t>
-      </w:r>
-    </w:p>
-    <w:p>
-      <w:pPr>
-        <w:rPr>
-          <w:lang w:val="en-GB"/>
-        </w:rPr>
-      </w:pPr>
+        <w:t>PowerEnJoy system doesn’t rely on many ELFs, since it doesn’t cooperate with many external services. The only feature it must accomplish is to render maps on the client side applications</w:t>
+      </w:r>
+      <w:r>
+        <w:rPr>
+          <w:lang w:val="en-GB"/>
+        </w:rPr>
+        <w:t>. Since the interaction is quite complex and there is a big amount of data retrieved, it’s reasonable to think that such ELFs are of high complexity</w:t>
+      </w:r>
+      <w:r>
+        <w:rPr>
+          <w:lang w:val="en-GB"/>
+        </w:rPr>
+        <w:t xml:space="preserve">. </w:t>
+      </w:r>
       <w:r>
         <w:rPr>
           <w:lang w:val="en-GB"/>
@@ -4008,7 +4175,7 @@
               <w:rPr>
                 <w:lang w:val="en-GB"/>
               </w:rPr>
-              <w:t>Low</w:t>
+              <w:t>High</w:t>
             </w:r>
           </w:p>
         </w:tc>
@@ -4067,7 +4234,7 @@
               <w:rPr>
                 <w:lang w:val="en-GB"/>
               </w:rPr>
-              <w:t>Low</w:t>
+              <w:t>High</w:t>
             </w:r>
           </w:p>
         </w:tc>
@@ -4123,7 +4290,7 @@
               <w:rPr>
                 <w:lang w:val="en-GB"/>
               </w:rPr>
-              <w:t>Low</w:t>
+              <w:t>High</w:t>
             </w:r>
           </w:p>
         </w:tc>
@@ -4257,49 +4424,19 @@
         <w:rPr>
           <w:lang w:val="en-GB"/>
         </w:rPr>
-        <w:t>Login</w:t>
-      </w:r>
-      <w:r>
-        <w:rPr>
-          <w:lang w:val="en-GB"/>
-        </w:rPr>
-        <w:t xml:space="preserve">: </w:t>
-      </w:r>
-      <w:r>
-        <w:rPr>
-          <w:lang w:val="en-GB"/>
-        </w:rPr>
-        <w:t>this is a simple operation that involve only the corresponding controller</w:t>
-      </w:r>
-      <w:r>
-        <w:rPr>
-          <w:lang w:val="en-GB"/>
-        </w:rPr>
-        <w:t xml:space="preserve">. </w:t>
-      </w:r>
-      <w:r>
-        <w:rPr>
-          <w:lang w:val="en-GB"/>
-        </w:rPr>
-        <w:t>Its</w:t>
-      </w:r>
-      <w:r>
-        <w:rPr>
-          <w:lang w:val="en-GB"/>
-        </w:rPr>
-        <w:t xml:space="preserve"> contribute</w:t>
-      </w:r>
-      <w:r>
-        <w:rPr>
-          <w:lang w:val="en-GB"/>
-        </w:rPr>
-        <w:t xml:space="preserve"> is</w:t>
-      </w:r>
-      <w:r>
-        <w:rPr>
-          <w:lang w:val="en-GB"/>
-        </w:rPr>
-        <w:t xml:space="preserve"> 3 FPs.</w:t>
+        <w:t xml:space="preserve">Sign up: this is an operation that involves a quite large number of checks to </w:t>
+      </w:r>
+      <w:r>
+        <w:rPr>
+          <w:lang w:val="en-GB"/>
+        </w:rPr>
+        <w:t>ensure the validity of the fields</w:t>
+      </w:r>
+      <w:r>
+        <w:rPr>
+          <w:lang w:val="en-GB"/>
+        </w:rPr>
+        <w:t>, hence the complexity is average and the FPs to take into account are 4.</w:t>
       </w:r>
     </w:p>
     <w:p>
@@ -4317,37 +4454,20 @@
         <w:rPr>
           <w:lang w:val="en-GB"/>
         </w:rPr>
-        <w:t>Sign up: this is a simple operation that involve only the corresponding controller</w:t>
-      </w:r>
-      <w:r>
-        <w:rPr>
-          <w:lang w:val="en-GB"/>
-        </w:rPr>
-        <w:t xml:space="preserve">. </w:t>
-      </w:r>
-      <w:r>
-        <w:rPr>
-          <w:lang w:val="en-GB"/>
-        </w:rPr>
-        <w:t>Its</w:t>
-      </w:r>
-      <w:r>
-        <w:rPr>
-          <w:lang w:val="en-GB"/>
-        </w:rPr>
-        <w:t xml:space="preserve"> contribute</w:t>
-      </w:r>
-      <w:r>
-        <w:rPr>
-          <w:lang w:val="en-GB"/>
-        </w:rPr>
-        <w:t xml:space="preserve"> is</w:t>
-      </w:r>
-      <w:r>
-        <w:rPr>
-          <w:lang w:val="en-GB"/>
-        </w:rPr>
-        <w:t xml:space="preserve"> 3 FPs.</w:t>
+        <w:lastRenderedPageBreak/>
+        <w:t>Login</w:t>
+      </w:r>
+      <w:r>
+        <w:rPr>
+          <w:lang w:val="en-GB"/>
+        </w:rPr>
+        <w:t xml:space="preserve">: </w:t>
+      </w:r>
+      <w:r>
+        <w:rPr>
+          <w:lang w:val="en-GB"/>
+        </w:rPr>
+        <w:t>this is a simpler operation than the sign up one because involves less checks, therefore the FPs are 3.</w:t>
       </w:r>
     </w:p>
     <w:p>
@@ -4365,37 +4485,19 @@
         <w:rPr>
           <w:lang w:val="en-GB"/>
         </w:rPr>
-        <w:t>Make a reservation: this is a simple operation that involve only the corresponding controller</w:t>
-      </w:r>
-      <w:r>
-        <w:rPr>
-          <w:lang w:val="en-GB"/>
-        </w:rPr>
-        <w:t xml:space="preserve">. </w:t>
-      </w:r>
-      <w:r>
-        <w:rPr>
-          <w:lang w:val="en-GB"/>
-        </w:rPr>
-        <w:t>Its</w:t>
-      </w:r>
-      <w:r>
-        <w:rPr>
-          <w:lang w:val="en-GB"/>
-        </w:rPr>
-        <w:t xml:space="preserve"> contribute</w:t>
-      </w:r>
-      <w:r>
-        <w:rPr>
-          <w:lang w:val="en-GB"/>
-        </w:rPr>
-        <w:t xml:space="preserve"> is</w:t>
-      </w:r>
-      <w:r>
-        <w:rPr>
-          <w:lang w:val="en-GB"/>
-        </w:rPr>
-        <w:t xml:space="preserve"> 3 FPs.</w:t>
+        <w:t xml:space="preserve">Make a reservation: this is a simple operation </w:t>
+      </w:r>
+      <w:r>
+        <w:rPr>
+          <w:lang w:val="en-GB"/>
+        </w:rPr>
+        <w:t xml:space="preserve">because involves only the creation of the object Reservation associated to the corresponding user and car, so it contributes </w:t>
+      </w:r>
+      <w:r>
+        <w:rPr>
+          <w:lang w:val="en-GB"/>
+        </w:rPr>
+        <w:t>3 FPs.</w:t>
       </w:r>
     </w:p>
     <w:p>
@@ -4413,8 +4515,13 @@
         <w:rPr>
           <w:lang w:val="en-GB"/>
         </w:rPr>
-        <w:lastRenderedPageBreak/>
-        <w:t>Unlock a car: this operation involves various checks, including the one of the position. Its contribute is 4 FPs.</w:t>
+        <w:t xml:space="preserve">Unlock a car: </w:t>
+      </w:r>
+      <w:r>
+        <w:rPr>
+          <w:lang w:val="en-GB"/>
+        </w:rPr>
+        <w:t>this operation is quite complex, because it need to check if the user is trying to unlock the car he had reserved, and it has also to check if he is less distant than 5m from the car. The FPs contributed are 6.</w:t>
       </w:r>
     </w:p>
     <w:p>
@@ -4451,7 +4558,13 @@
         <w:rPr>
           <w:lang w:val="en-GB"/>
         </w:rPr>
-        <w:t>this operation involves various checks, including the one of the position. Its contribute is 4 FPs.</w:t>
+        <w:t>this operation is not complex since it only creates the object Ride associated to the right user, so it yields 3</w:t>
+      </w:r>
+      <w:r>
+        <w:rPr>
+          <w:lang w:val="en-GB"/>
+        </w:rPr>
+        <w:t xml:space="preserve"> FPs.</w:t>
       </w:r>
     </w:p>
     <w:p>
@@ -4469,13 +4582,19 @@
         <w:rPr>
           <w:lang w:val="en-GB"/>
         </w:rPr>
-        <w:t>Activate the money saving option</w:t>
-      </w:r>
-      <w:r>
-        <w:rPr>
-          <w:lang w:val="en-GB"/>
-        </w:rPr>
-        <w:t>: this operation involves various checks, including the one of the position. Its contribute is 4 FPs.</w:t>
+        <w:t xml:space="preserve">Finish a ride: </w:t>
+      </w:r>
+      <w:r>
+        <w:rPr>
+          <w:lang w:val="en-GB"/>
+        </w:rPr>
+        <w:t>this operation involves a flow of information between the server and the car, since the server has to check if the user is attempting to park the car in a safe area (or the sensors detected that an accident occurred)</w:t>
+      </w:r>
+      <w:r>
+        <w:rPr>
+          <w:lang w:val="en-GB"/>
+        </w:rPr>
+        <w:t>. The complexity is average, so the FPs produced are 4.</w:t>
       </w:r>
     </w:p>
     <w:p>
@@ -4493,13 +4612,7 @@
         <w:rPr>
           <w:lang w:val="en-GB"/>
         </w:rPr>
-        <w:t xml:space="preserve">Finish a ride: </w:t>
-      </w:r>
-      <w:r>
-        <w:rPr>
-          <w:lang w:val="en-GB"/>
-        </w:rPr>
-        <w:t>this operation involves various checks, including the one of the position. Its contribute is 4 FPs.</w:t>
+        <w:t>Plug the car into a power station: once a user terminates his ride, he has 3 minutes to eventually plug the car into a power station in order to get a discount. This operation is trivial, so it contributes 3 FPs.</w:t>
       </w:r>
     </w:p>
     <w:p>
@@ -4542,37 +4655,7 @@
         <w:rPr>
           <w:lang w:val="en-GB"/>
         </w:rPr>
-        <w:t>this is a simple operation that involve only the corresponding controller</w:t>
-      </w:r>
-      <w:r>
-        <w:rPr>
-          <w:lang w:val="en-GB"/>
-        </w:rPr>
-        <w:t xml:space="preserve">. </w:t>
-      </w:r>
-      <w:r>
-        <w:rPr>
-          <w:lang w:val="en-GB"/>
-        </w:rPr>
-        <w:t>Its</w:t>
-      </w:r>
-      <w:r>
-        <w:rPr>
-          <w:lang w:val="en-GB"/>
-        </w:rPr>
-        <w:t xml:space="preserve"> contribute</w:t>
-      </w:r>
-      <w:r>
-        <w:rPr>
-          <w:lang w:val="en-GB"/>
-        </w:rPr>
-        <w:t xml:space="preserve"> is</w:t>
-      </w:r>
-      <w:r>
-        <w:rPr>
-          <w:lang w:val="en-GB"/>
-        </w:rPr>
-        <w:t xml:space="preserve"> 3 FPs.</w:t>
+        <w:t>as the counterpart used to authenticate the access of user, this is a simple operation and yields 3 FPs.</w:t>
       </w:r>
     </w:p>
     <w:p>
@@ -4590,43 +4673,13 @@
         <w:rPr>
           <w:lang w:val="en-GB"/>
         </w:rPr>
-        <w:t>Tag/untag a car as out of order</w:t>
-      </w:r>
-      <w:r>
-        <w:rPr>
-          <w:lang w:val="en-GB"/>
-        </w:rPr>
-        <w:t>: this is a simple operation that involve only the corresponding controller</w:t>
-      </w:r>
-      <w:r>
-        <w:rPr>
-          <w:lang w:val="en-GB"/>
-        </w:rPr>
-        <w:t xml:space="preserve">. </w:t>
-      </w:r>
-      <w:r>
-        <w:rPr>
-          <w:lang w:val="en-GB"/>
-        </w:rPr>
-        <w:t>Its</w:t>
-      </w:r>
-      <w:r>
-        <w:rPr>
-          <w:lang w:val="en-GB"/>
-        </w:rPr>
-        <w:t xml:space="preserve"> contribute</w:t>
-      </w:r>
-      <w:r>
-        <w:rPr>
-          <w:lang w:val="en-GB"/>
-        </w:rPr>
-        <w:t xml:space="preserve"> is</w:t>
-      </w:r>
-      <w:r>
-        <w:rPr>
-          <w:lang w:val="en-GB"/>
-        </w:rPr>
-        <w:t xml:space="preserve"> 3 FPs.</w:t>
+        <w:t xml:space="preserve">Tag/untag a car as out of order: </w:t>
+      </w:r>
+      <w:r>
+        <w:rPr>
+          <w:lang w:val="en-GB"/>
+        </w:rPr>
+        <w:t>this is a simple operation which produces 3 FPs.</w:t>
       </w:r>
     </w:p>
     <w:p>
@@ -4654,8 +4707,6 @@
           <w:lang w:val="en-GB"/>
         </w:rPr>
       </w:pPr>
-      <w:bookmarkStart w:id="8" w:name="_GoBack"/>
-      <w:bookmarkEnd w:id="8"/>
     </w:p>
     <w:tbl>
       <w:tblPr>
@@ -4684,13 +4735,7 @@
               <w:rPr>
                 <w:lang w:val="en-GB"/>
               </w:rPr>
-              <w:t>E</w:t>
-            </w:r>
-            <w:r>
-              <w:rPr>
-                <w:lang w:val="en-GB"/>
-              </w:rPr>
-              <w:t>I</w:t>
+              <w:t>EI</w:t>
             </w:r>
           </w:p>
         </w:tc>
@@ -4764,7 +4809,7 @@
               <w:rPr>
                 <w:lang w:val="en-GB"/>
               </w:rPr>
-              <w:t>Low</w:t>
+              <w:t>Average</w:t>
             </w:r>
           </w:p>
         </w:tc>
@@ -4782,7 +4827,7 @@
               <w:rPr>
                 <w:lang w:val="en-GB"/>
               </w:rPr>
-              <w:t>10</w:t>
+              <w:t>4</w:t>
             </w:r>
           </w:p>
         </w:tc>
@@ -4838,7 +4883,7 @@
               <w:rPr>
                 <w:lang w:val="en-GB"/>
               </w:rPr>
-              <w:t>10</w:t>
+              <w:t>3</w:t>
             </w:r>
           </w:p>
         </w:tc>
@@ -4894,7 +4939,7 @@
               <w:rPr>
                 <w:lang w:val="en-GB"/>
               </w:rPr>
-              <w:t>10</w:t>
+              <w:t>3</w:t>
             </w:r>
           </w:p>
         </w:tc>
@@ -4928,6 +4973,12 @@
                 <w:lang w:val="en-GB"/>
               </w:rPr>
             </w:pPr>
+            <w:r>
+              <w:rPr>
+                <w:lang w:val="en-GB"/>
+              </w:rPr>
+              <w:t>High</w:t>
+            </w:r>
           </w:p>
         </w:tc>
         <w:tc>
@@ -4940,6 +4991,12 @@
                 <w:lang w:val="en-GB"/>
               </w:rPr>
             </w:pPr>
+            <w:r>
+              <w:rPr>
+                <w:lang w:val="en-GB"/>
+              </w:rPr>
+              <w:t>6</w:t>
+            </w:r>
           </w:p>
         </w:tc>
       </w:tr>
@@ -4972,6 +5029,12 @@
                 <w:lang w:val="en-GB"/>
               </w:rPr>
             </w:pPr>
+            <w:r>
+              <w:rPr>
+                <w:lang w:val="en-GB"/>
+              </w:rPr>
+              <w:t>Low</w:t>
+            </w:r>
           </w:p>
         </w:tc>
         <w:tc>
@@ -4984,6 +5047,12 @@
                 <w:lang w:val="en-GB"/>
               </w:rPr>
             </w:pPr>
+            <w:r>
+              <w:rPr>
+                <w:lang w:val="en-GB"/>
+              </w:rPr>
+              <w:t>3</w:t>
+            </w:r>
           </w:p>
         </w:tc>
       </w:tr>
@@ -5002,7 +5071,7 @@
               <w:rPr>
                 <w:lang w:val="en-GB"/>
               </w:rPr>
-              <w:t>Activate the money saving option</w:t>
+              <w:t>Finish a ride</w:t>
             </w:r>
           </w:p>
         </w:tc>
@@ -5016,6 +5085,12 @@
                 <w:lang w:val="en-GB"/>
               </w:rPr>
             </w:pPr>
+            <w:r>
+              <w:rPr>
+                <w:lang w:val="en-GB"/>
+              </w:rPr>
+              <w:t>Average</w:t>
+            </w:r>
           </w:p>
         </w:tc>
         <w:tc>
@@ -5028,6 +5103,12 @@
                 <w:lang w:val="en-GB"/>
               </w:rPr>
             </w:pPr>
+            <w:r>
+              <w:rPr>
+                <w:lang w:val="en-GB"/>
+              </w:rPr>
+              <w:t>4</w:t>
+            </w:r>
           </w:p>
         </w:tc>
       </w:tr>
@@ -5046,7 +5127,7 @@
               <w:rPr>
                 <w:lang w:val="en-GB"/>
               </w:rPr>
-              <w:t>Finish a ride</w:t>
+              <w:t>Plug the car into a power station</w:t>
             </w:r>
           </w:p>
         </w:tc>
@@ -5060,6 +5141,12 @@
                 <w:lang w:val="en-GB"/>
               </w:rPr>
             </w:pPr>
+            <w:r>
+              <w:rPr>
+                <w:lang w:val="en-GB"/>
+              </w:rPr>
+              <w:t>Low</w:t>
+            </w:r>
           </w:p>
         </w:tc>
         <w:tc>
@@ -5072,6 +5159,12 @@
                 <w:lang w:val="en-GB"/>
               </w:rPr>
             </w:pPr>
+            <w:r>
+              <w:rPr>
+                <w:lang w:val="en-GB"/>
+              </w:rPr>
+              <w:t>3</w:t>
+            </w:r>
           </w:p>
         </w:tc>
       </w:tr>
@@ -5086,6 +5179,12 @@
                 <w:lang w:val="en-GB"/>
               </w:rPr>
             </w:pPr>
+            <w:r>
+              <w:rPr>
+                <w:lang w:val="en-GB"/>
+              </w:rPr>
+              <w:t>Login (assistance coordinator)</w:t>
+            </w:r>
           </w:p>
         </w:tc>
         <w:tc>
@@ -5098,6 +5197,12 @@
                 <w:lang w:val="en-GB"/>
               </w:rPr>
             </w:pPr>
+            <w:r>
+              <w:rPr>
+                <w:lang w:val="en-GB"/>
+              </w:rPr>
+              <w:t>Low</w:t>
+            </w:r>
           </w:p>
         </w:tc>
         <w:tc>
@@ -5110,6 +5215,12 @@
                 <w:lang w:val="en-GB"/>
               </w:rPr>
             </w:pPr>
+            <w:r>
+              <w:rPr>
+                <w:lang w:val="en-GB"/>
+              </w:rPr>
+              <w:t>3</w:t>
+            </w:r>
           </w:p>
         </w:tc>
       </w:tr>
@@ -5124,6 +5235,12 @@
                 <w:lang w:val="en-GB"/>
               </w:rPr>
             </w:pPr>
+            <w:r>
+              <w:rPr>
+                <w:lang w:val="en-GB"/>
+              </w:rPr>
+              <w:t>Tag/untag a car as out of order</w:t>
+            </w:r>
           </w:p>
         </w:tc>
         <w:tc>
@@ -5136,6 +5253,12 @@
                 <w:lang w:val="en-GB"/>
               </w:rPr>
             </w:pPr>
+            <w:r>
+              <w:rPr>
+                <w:lang w:val="en-GB"/>
+              </w:rPr>
+              <w:t>Low</w:t>
+            </w:r>
           </w:p>
         </w:tc>
         <w:tc>
@@ -5148,243 +5271,18 @@
                 <w:lang w:val="en-GB"/>
               </w:rPr>
             </w:pPr>
+            <w:r>
+              <w:rPr>
+                <w:lang w:val="en-GB"/>
+              </w:rPr>
+              <w:t>3</w:t>
+            </w:r>
           </w:p>
         </w:tc>
       </w:tr>
       <w:tr>
         <w:tc>
           <w:tcPr>
-            <w:tcW w:w="5131" w:type="dxa"/>
-          </w:tcPr>
-          <w:p>
-            <w:pPr>
-              <w:rPr>
-                <w:lang w:val="en-GB"/>
-              </w:rPr>
-            </w:pPr>
-          </w:p>
-        </w:tc>
-        <w:tc>
-          <w:tcPr>
-            <w:tcW w:w="1220" w:type="dxa"/>
-          </w:tcPr>
-          <w:p>
-            <w:pPr>
-              <w:rPr>
-                <w:lang w:val="en-GB"/>
-              </w:rPr>
-            </w:pPr>
-          </w:p>
-        </w:tc>
-        <w:tc>
-          <w:tcPr>
-            <w:tcW w:w="851" w:type="dxa"/>
-          </w:tcPr>
-          <w:p>
-            <w:pPr>
-              <w:rPr>
-                <w:lang w:val="en-GB"/>
-              </w:rPr>
-            </w:pPr>
-          </w:p>
-        </w:tc>
-      </w:tr>
-      <w:tr>
-        <w:tc>
-          <w:tcPr>
-            <w:tcW w:w="5131" w:type="dxa"/>
-          </w:tcPr>
-          <w:p>
-            <w:pPr>
-              <w:rPr>
-                <w:lang w:val="en-GB"/>
-              </w:rPr>
-            </w:pPr>
-          </w:p>
-        </w:tc>
-        <w:tc>
-          <w:tcPr>
-            <w:tcW w:w="1220" w:type="dxa"/>
-          </w:tcPr>
-          <w:p>
-            <w:pPr>
-              <w:rPr>
-                <w:lang w:val="en-GB"/>
-              </w:rPr>
-            </w:pPr>
-          </w:p>
-        </w:tc>
-        <w:tc>
-          <w:tcPr>
-            <w:tcW w:w="851" w:type="dxa"/>
-          </w:tcPr>
-          <w:p>
-            <w:pPr>
-              <w:rPr>
-                <w:lang w:val="en-GB"/>
-              </w:rPr>
-            </w:pPr>
-          </w:p>
-        </w:tc>
-      </w:tr>
-      <w:tr>
-        <w:tc>
-          <w:tcPr>
-            <w:tcW w:w="5131" w:type="dxa"/>
-          </w:tcPr>
-          <w:p>
-            <w:pPr>
-              <w:rPr>
-                <w:lang w:val="en-GB"/>
-              </w:rPr>
-            </w:pPr>
-          </w:p>
-        </w:tc>
-        <w:tc>
-          <w:tcPr>
-            <w:tcW w:w="1220" w:type="dxa"/>
-          </w:tcPr>
-          <w:p>
-            <w:pPr>
-              <w:rPr>
-                <w:lang w:val="en-GB"/>
-              </w:rPr>
-            </w:pPr>
-          </w:p>
-        </w:tc>
-        <w:tc>
-          <w:tcPr>
-            <w:tcW w:w="851" w:type="dxa"/>
-          </w:tcPr>
-          <w:p>
-            <w:pPr>
-              <w:rPr>
-                <w:lang w:val="en-GB"/>
-              </w:rPr>
-            </w:pPr>
-          </w:p>
-        </w:tc>
-      </w:tr>
-      <w:tr>
-        <w:tc>
-          <w:tcPr>
-            <w:tcW w:w="5131" w:type="dxa"/>
-          </w:tcPr>
-          <w:p>
-            <w:pPr>
-              <w:rPr>
-                <w:lang w:val="en-GB"/>
-              </w:rPr>
-            </w:pPr>
-          </w:p>
-        </w:tc>
-        <w:tc>
-          <w:tcPr>
-            <w:tcW w:w="1220" w:type="dxa"/>
-          </w:tcPr>
-          <w:p>
-            <w:pPr>
-              <w:rPr>
-                <w:lang w:val="en-GB"/>
-              </w:rPr>
-            </w:pPr>
-          </w:p>
-        </w:tc>
-        <w:tc>
-          <w:tcPr>
-            <w:tcW w:w="851" w:type="dxa"/>
-          </w:tcPr>
-          <w:p>
-            <w:pPr>
-              <w:rPr>
-                <w:lang w:val="en-GB"/>
-              </w:rPr>
-            </w:pPr>
-          </w:p>
-        </w:tc>
-      </w:tr>
-      <w:tr>
-        <w:tc>
-          <w:tcPr>
-            <w:tcW w:w="5131" w:type="dxa"/>
-          </w:tcPr>
-          <w:p>
-            <w:pPr>
-              <w:tabs>
-                <w:tab w:val="center" w:pos="1380"/>
-              </w:tabs>
-              <w:rPr>
-                <w:lang w:val="en-GB"/>
-              </w:rPr>
-            </w:pPr>
-          </w:p>
-        </w:tc>
-        <w:tc>
-          <w:tcPr>
-            <w:tcW w:w="1220" w:type="dxa"/>
-          </w:tcPr>
-          <w:p>
-            <w:pPr>
-              <w:rPr>
-                <w:lang w:val="en-GB"/>
-              </w:rPr>
-            </w:pPr>
-          </w:p>
-        </w:tc>
-        <w:tc>
-          <w:tcPr>
-            <w:tcW w:w="851" w:type="dxa"/>
-          </w:tcPr>
-          <w:p>
-            <w:pPr>
-              <w:rPr>
-                <w:lang w:val="en-GB"/>
-              </w:rPr>
-            </w:pPr>
-          </w:p>
-        </w:tc>
-      </w:tr>
-      <w:tr>
-        <w:tc>
-          <w:tcPr>
-            <w:tcW w:w="5131" w:type="dxa"/>
-          </w:tcPr>
-          <w:p>
-            <w:pPr>
-              <w:rPr>
-                <w:lang w:val="en-GB"/>
-              </w:rPr>
-            </w:pPr>
-          </w:p>
-        </w:tc>
-        <w:tc>
-          <w:tcPr>
-            <w:tcW w:w="1220" w:type="dxa"/>
-          </w:tcPr>
-          <w:p>
-            <w:pPr>
-              <w:rPr>
-                <w:lang w:val="en-GB"/>
-              </w:rPr>
-            </w:pPr>
-          </w:p>
-        </w:tc>
-        <w:tc>
-          <w:tcPr>
-            <w:tcW w:w="851" w:type="dxa"/>
-          </w:tcPr>
-          <w:p>
-            <w:pPr>
-              <w:rPr>
-                <w:lang w:val="en-GB"/>
-              </w:rPr>
-            </w:pPr>
-          </w:p>
-        </w:tc>
-      </w:tr>
-      <w:tr>
-        <w:tc>
-          <w:tcPr>
             <w:tcW w:w="6351" w:type="dxa"/>
             <w:gridSpan w:val="2"/>
           </w:tcPr>
@@ -5412,12 +5310,6 @@
                 <w:lang w:val="en-GB"/>
               </w:rPr>
             </w:pPr>
-            <w:r>
-              <w:rPr>
-                <w:lang w:val="en-GB"/>
-              </w:rPr>
-              <w:t>30</w:t>
-            </w:r>
           </w:p>
         </w:tc>
       </w:tr>
@@ -5443,7 +5335,7 @@
           <w:lang w:val="en-GB"/>
         </w:rPr>
       </w:pPr>
-      <w:bookmarkStart w:id="9" w:name="_Toc472280326"/>
+      <w:bookmarkStart w:id="8" w:name="_Toc472280326"/>
       <w:r>
         <w:rPr>
           <w:lang w:val="en-GB"/>
@@ -5456,7 +5348,7 @@
         </w:rPr>
         <w:t>. External outputs</w:t>
       </w:r>
-      <w:bookmarkEnd w:id="9"/>
+      <w:bookmarkEnd w:id="8"/>
     </w:p>
     <w:p>
       <w:pPr>
@@ -5522,7 +5414,158 @@
         <w:rPr>
           <w:lang w:val="en-GB"/>
         </w:rPr>
-        <w:t>Communicate the final cost of the ride: this is a complex process, since it involves many data and checks.</w:t>
+        <w:t>Provide a password to the user (end of sign up process)</w:t>
+      </w:r>
+      <w:r>
+        <w:rPr>
+          <w:lang w:val="en-GB"/>
+        </w:rPr>
+        <w:t xml:space="preserve">: this operation may be seen as a part of the signing up procedure, but due to a significant elaboration of logic files, we decided to split them up and to indicate the giving of the password to the user as an external output procedure. This is not a complex procedure, so it </w:t>
+      </w:r>
+      <w:r>
+        <w:rPr>
+          <w:lang w:val="en-GB"/>
+        </w:rPr>
+        <w:t>yields</w:t>
+      </w:r>
+      <w:r>
+        <w:rPr>
+          <w:lang w:val="en-GB"/>
+        </w:rPr>
+        <w:t xml:space="preserve"> 4 FPs.</w:t>
+      </w:r>
+    </w:p>
+    <w:p>
+      <w:pPr>
+        <w:pStyle w:val="Paragrafoelenco"/>
+        <w:numPr>
+          <w:ilvl w:val="0"/>
+          <w:numId w:val="6"/>
+        </w:numPr>
+        <w:rPr>
+          <w:lang w:val="en-GB"/>
+        </w:rPr>
+      </w:pPr>
+      <w:r>
+        <w:rPr>
+          <w:lang w:val="en-GB"/>
+        </w:rPr>
+        <w:lastRenderedPageBreak/>
+        <w:t xml:space="preserve">See all the information about a ride: </w:t>
+      </w:r>
+      <w:r>
+        <w:rPr>
+          <w:lang w:val="en-GB"/>
+        </w:rPr>
+        <w:t xml:space="preserve">during a ride, the car app is supposed to show the necessary information about a ride, like cost and duration, as well as a map with safe areas and power station. Since this information involves a quite massive retrieval of data, the </w:t>
+      </w:r>
+      <w:r>
+        <w:rPr>
+          <w:lang w:val="en-GB"/>
+        </w:rPr>
+        <w:t>FPs</w:t>
+      </w:r>
+      <w:r>
+        <w:rPr>
+          <w:lang w:val="en-GB"/>
+        </w:rPr>
+        <w:t xml:space="preserve"> </w:t>
+      </w:r>
+      <w:r>
+        <w:rPr>
+          <w:lang w:val="en-GB"/>
+        </w:rPr>
+        <w:t>produced</w:t>
+      </w:r>
+      <w:r>
+        <w:rPr>
+          <w:lang w:val="en-GB"/>
+        </w:rPr>
+        <w:t xml:space="preserve"> are 5</w:t>
+      </w:r>
+      <w:r>
+        <w:rPr>
+          <w:lang w:val="en-GB"/>
+        </w:rPr>
+        <w:t>.</w:t>
+      </w:r>
+    </w:p>
+    <w:p>
+      <w:pPr>
+        <w:pStyle w:val="Paragrafoelenco"/>
+        <w:numPr>
+          <w:ilvl w:val="0"/>
+          <w:numId w:val="6"/>
+        </w:numPr>
+        <w:rPr>
+          <w:lang w:val="en-GB"/>
+        </w:rPr>
+      </w:pPr>
+      <w:r>
+        <w:rPr>
+          <w:lang w:val="en-GB"/>
+        </w:rPr>
+        <w:t>Show the final cost of the ride</w:t>
+      </w:r>
+      <w:r>
+        <w:rPr>
+          <w:lang w:val="en-GB"/>
+        </w:rPr>
+        <w:t>: this is a complex operation</w:t>
+      </w:r>
+      <w:r>
+        <w:rPr>
+          <w:lang w:val="en-GB"/>
+        </w:rPr>
+        <w:t xml:space="preserve"> since the system has to check a large number of parameters including the car’s battery, the car’s position, the number of passengers during a ride, if the car is left in charg</w:t>
+      </w:r>
+      <w:r>
+        <w:rPr>
+          <w:lang w:val="en-GB"/>
+        </w:rPr>
+        <w:t>e and so on. A</w:t>
+      </w:r>
+      <w:r>
+        <w:rPr>
+          <w:lang w:val="en-GB"/>
+        </w:rPr>
+        <w:t>ll of these operations are in a strict sequence due to the priorities that the various discounts hold. Therefore the complexity is very high and the contribute is</w:t>
+      </w:r>
+      <w:r>
+        <w:rPr>
+          <w:lang w:val="en-GB"/>
+        </w:rPr>
+        <w:t xml:space="preserve"> 7 FPs.</w:t>
+      </w:r>
+    </w:p>
+    <w:p>
+      <w:pPr>
+        <w:pStyle w:val="Paragrafoelenco"/>
+        <w:numPr>
+          <w:ilvl w:val="0"/>
+          <w:numId w:val="6"/>
+        </w:numPr>
+        <w:rPr>
+          <w:lang w:val="en-GB"/>
+        </w:rPr>
+      </w:pPr>
+      <w:r>
+        <w:rPr>
+          <w:lang w:val="en-GB"/>
+        </w:rPr>
+        <w:t xml:space="preserve">Apply the 1 Euro fine if the reservation expires: this operation is simple because it only needs to </w:t>
+      </w:r>
+      <w:r>
+        <w:rPr>
+          <w:lang w:val="en-GB"/>
+        </w:rPr>
+        <w:t>check</w:t>
+      </w:r>
+      <w:r>
+        <w:rPr>
+          <w:lang w:val="en-GB"/>
+        </w:rPr>
+        <w:t xml:space="preserve"> when a reservation gets out of the allowed time. The contribute is 4 FPs.</w:t>
       </w:r>
     </w:p>
     <w:p>
@@ -5549,37 +5592,30 @@
       <w:tblPr>
         <w:tblStyle w:val="Grigliatabella"/>
         <w:tblW w:w="0" w:type="auto"/>
-        <w:tblInd w:w="1210" w:type="dxa"/>
+        <w:tblInd w:w="1031" w:type="dxa"/>
         <w:tblLook w:val="04A0" w:firstRow="1" w:lastRow="0" w:firstColumn="1" w:lastColumn="0" w:noHBand="0" w:noVBand="1"/>
       </w:tblPr>
       <w:tblGrid>
-        <w:gridCol w:w="5131"/>
+        <w:gridCol w:w="5495"/>
         <w:gridCol w:w="1220"/>
         <w:gridCol w:w="851"/>
       </w:tblGrid>
       <w:tr>
         <w:tc>
           <w:tcPr>
-            <w:tcW w:w="5131" w:type="dxa"/>
-          </w:tcPr>
-          <w:p>
-            <w:pPr>
-              <w:rPr>
-                <w:lang w:val="en-GB"/>
-              </w:rPr>
-            </w:pPr>
-            <w:r>
-              <w:rPr>
-                <w:lang w:val="en-GB"/>
-              </w:rPr>
-              <w:lastRenderedPageBreak/>
-              <w:t>E</w:t>
-            </w:r>
-            <w:r>
-              <w:rPr>
-                <w:lang w:val="en-GB"/>
-              </w:rPr>
-              <w:t>O</w:t>
+            <w:tcW w:w="5495" w:type="dxa"/>
+          </w:tcPr>
+          <w:p>
+            <w:pPr>
+              <w:rPr>
+                <w:lang w:val="en-GB"/>
+              </w:rPr>
+            </w:pPr>
+            <w:r>
+              <w:rPr>
+                <w:lang w:val="en-GB"/>
+              </w:rPr>
+              <w:t>EO</w:t>
             </w:r>
           </w:p>
         </w:tc>
@@ -5623,14 +5659,32 @@
       <w:tr>
         <w:tc>
           <w:tcPr>
-            <w:tcW w:w="5131" w:type="dxa"/>
-          </w:tcPr>
-          <w:p>
-            <w:pPr>
-              <w:rPr>
-                <w:lang w:val="en-GB"/>
-              </w:rPr>
-            </w:pPr>
+            <w:tcW w:w="5495" w:type="dxa"/>
+          </w:tcPr>
+          <w:p>
+            <w:pPr>
+              <w:rPr>
+                <w:lang w:val="en-GB"/>
+              </w:rPr>
+            </w:pPr>
+            <w:r>
+              <w:rPr>
+                <w:lang w:val="en-GB"/>
+              </w:rPr>
+              <w:t xml:space="preserve">Provide a password to the user (end of sign up </w:t>
+            </w:r>
+            <w:r>
+              <w:rPr>
+                <w:lang w:val="en-GB"/>
+              </w:rPr>
+              <w:t>process</w:t>
+            </w:r>
+            <w:r>
+              <w:rPr>
+                <w:lang w:val="en-GB"/>
+              </w:rPr>
+              <w:t>)</w:t>
+            </w:r>
           </w:p>
         </w:tc>
         <w:tc>
@@ -5665,7 +5719,7 @@
               <w:rPr>
                 <w:lang w:val="en-GB"/>
               </w:rPr>
-              <w:t>10</w:t>
+              <w:t>4</w:t>
             </w:r>
           </w:p>
         </w:tc>
@@ -5673,14 +5727,20 @@
       <w:tr>
         <w:tc>
           <w:tcPr>
-            <w:tcW w:w="5131" w:type="dxa"/>
-          </w:tcPr>
-          <w:p>
-            <w:pPr>
-              <w:rPr>
-                <w:lang w:val="en-GB"/>
-              </w:rPr>
-            </w:pPr>
+            <w:tcW w:w="5495" w:type="dxa"/>
+          </w:tcPr>
+          <w:p>
+            <w:pPr>
+              <w:rPr>
+                <w:lang w:val="en-GB"/>
+              </w:rPr>
+            </w:pPr>
+            <w:r>
+              <w:rPr>
+                <w:lang w:val="en-GB"/>
+              </w:rPr>
+              <w:t>See all the information about a ride</w:t>
+            </w:r>
           </w:p>
         </w:tc>
         <w:tc>
@@ -5693,6 +5753,12 @@
                 <w:lang w:val="en-GB"/>
               </w:rPr>
             </w:pPr>
+            <w:r>
+              <w:rPr>
+                <w:lang w:val="en-GB"/>
+              </w:rPr>
+              <w:t>Average</w:t>
+            </w:r>
           </w:p>
         </w:tc>
         <w:tc>
@@ -5705,20 +5771,32 @@
                 <w:lang w:val="en-GB"/>
               </w:rPr>
             </w:pPr>
+            <w:r>
+              <w:rPr>
+                <w:lang w:val="en-GB"/>
+              </w:rPr>
+              <w:t>5</w:t>
+            </w:r>
           </w:p>
         </w:tc>
       </w:tr>
       <w:tr>
         <w:tc>
           <w:tcPr>
-            <w:tcW w:w="5131" w:type="dxa"/>
-          </w:tcPr>
-          <w:p>
-            <w:pPr>
-              <w:rPr>
-                <w:lang w:val="en-GB"/>
-              </w:rPr>
-            </w:pPr>
+            <w:tcW w:w="5495" w:type="dxa"/>
+          </w:tcPr>
+          <w:p>
+            <w:pPr>
+              <w:rPr>
+                <w:lang w:val="en-GB"/>
+              </w:rPr>
+            </w:pPr>
+            <w:r>
+              <w:rPr>
+                <w:lang w:val="en-GB"/>
+              </w:rPr>
+              <w:t>Show the final cost of the ride</w:t>
+            </w:r>
           </w:p>
         </w:tc>
         <w:tc>
@@ -5731,6 +5809,12 @@
                 <w:lang w:val="en-GB"/>
               </w:rPr>
             </w:pPr>
+            <w:r>
+              <w:rPr>
+                <w:lang w:val="en-GB"/>
+              </w:rPr>
+              <w:t>High</w:t>
+            </w:r>
           </w:p>
         </w:tc>
         <w:tc>
@@ -5743,20 +5827,32 @@
                 <w:lang w:val="en-GB"/>
               </w:rPr>
             </w:pPr>
+            <w:r>
+              <w:rPr>
+                <w:lang w:val="en-GB"/>
+              </w:rPr>
+              <w:t>7</w:t>
+            </w:r>
           </w:p>
         </w:tc>
       </w:tr>
       <w:tr>
         <w:tc>
           <w:tcPr>
-            <w:tcW w:w="5131" w:type="dxa"/>
-          </w:tcPr>
-          <w:p>
-            <w:pPr>
-              <w:rPr>
-                <w:lang w:val="en-GB"/>
-              </w:rPr>
-            </w:pPr>
+            <w:tcW w:w="5495" w:type="dxa"/>
+          </w:tcPr>
+          <w:p>
+            <w:pPr>
+              <w:rPr>
+                <w:lang w:val="en-GB"/>
+              </w:rPr>
+            </w:pPr>
+            <w:r>
+              <w:rPr>
+                <w:lang w:val="en-GB"/>
+              </w:rPr>
+              <w:t>Apply the 1 Euro fine if the reservation expires</w:t>
+            </w:r>
           </w:p>
         </w:tc>
         <w:tc>
@@ -5769,6 +5865,12 @@
                 <w:lang w:val="en-GB"/>
               </w:rPr>
             </w:pPr>
+            <w:r>
+              <w:rPr>
+                <w:lang w:val="en-GB"/>
+              </w:rPr>
+              <w:t>Low</w:t>
+            </w:r>
           </w:p>
         </w:tc>
         <w:tc>
@@ -5781,32 +5883,33 @@
                 <w:lang w:val="en-GB"/>
               </w:rPr>
             </w:pPr>
+            <w:r>
+              <w:rPr>
+                <w:lang w:val="en-GB"/>
+              </w:rPr>
+              <w:t>4</w:t>
+            </w:r>
           </w:p>
         </w:tc>
       </w:tr>
       <w:tr>
         <w:tc>
           <w:tcPr>
-            <w:tcW w:w="5131" w:type="dxa"/>
-          </w:tcPr>
-          <w:p>
-            <w:pPr>
-              <w:rPr>
-                <w:lang w:val="en-GB"/>
-              </w:rPr>
-            </w:pPr>
-          </w:p>
-        </w:tc>
-        <w:tc>
-          <w:tcPr>
-            <w:tcW w:w="1220" w:type="dxa"/>
-          </w:tcPr>
-          <w:p>
-            <w:pPr>
-              <w:rPr>
-                <w:lang w:val="en-GB"/>
-              </w:rPr>
-            </w:pPr>
+            <w:tcW w:w="6715" w:type="dxa"/>
+            <w:gridSpan w:val="2"/>
+          </w:tcPr>
+          <w:p>
+            <w:pPr>
+              <w:rPr>
+                <w:lang w:val="en-GB"/>
+              </w:rPr>
+            </w:pPr>
+            <w:r>
+              <w:rPr>
+                <w:lang w:val="en-GB"/>
+              </w:rPr>
+              <w:t>Total</w:t>
+            </w:r>
           </w:p>
         </w:tc>
         <w:tc>
@@ -5819,83 +5922,6 @@
                 <w:lang w:val="en-GB"/>
               </w:rPr>
             </w:pPr>
-          </w:p>
-        </w:tc>
-      </w:tr>
-      <w:tr>
-        <w:tc>
-          <w:tcPr>
-            <w:tcW w:w="5131" w:type="dxa"/>
-          </w:tcPr>
-          <w:p>
-            <w:pPr>
-              <w:rPr>
-                <w:lang w:val="en-GB"/>
-              </w:rPr>
-            </w:pPr>
-          </w:p>
-        </w:tc>
-        <w:tc>
-          <w:tcPr>
-            <w:tcW w:w="1220" w:type="dxa"/>
-          </w:tcPr>
-          <w:p>
-            <w:pPr>
-              <w:rPr>
-                <w:lang w:val="en-GB"/>
-              </w:rPr>
-            </w:pPr>
-          </w:p>
-        </w:tc>
-        <w:tc>
-          <w:tcPr>
-            <w:tcW w:w="851" w:type="dxa"/>
-          </w:tcPr>
-          <w:p>
-            <w:pPr>
-              <w:rPr>
-                <w:lang w:val="en-GB"/>
-              </w:rPr>
-            </w:pPr>
-          </w:p>
-        </w:tc>
-      </w:tr>
-      <w:tr>
-        <w:tc>
-          <w:tcPr>
-            <w:tcW w:w="6351" w:type="dxa"/>
-            <w:gridSpan w:val="2"/>
-          </w:tcPr>
-          <w:p>
-            <w:pPr>
-              <w:rPr>
-                <w:lang w:val="en-GB"/>
-              </w:rPr>
-            </w:pPr>
-            <w:r>
-              <w:rPr>
-                <w:lang w:val="en-GB"/>
-              </w:rPr>
-              <w:t>Total</w:t>
-            </w:r>
-          </w:p>
-        </w:tc>
-        <w:tc>
-          <w:tcPr>
-            <w:tcW w:w="851" w:type="dxa"/>
-          </w:tcPr>
-          <w:p>
-            <w:pPr>
-              <w:rPr>
-                <w:lang w:val="en-GB"/>
-              </w:rPr>
-            </w:pPr>
-            <w:r>
-              <w:rPr>
-                <w:lang w:val="en-GB"/>
-              </w:rPr>
-              <w:t>30</w:t>
-            </w:r>
           </w:p>
         </w:tc>
       </w:tr>
@@ -5921,7 +5947,7 @@
           <w:lang w:val="en-GB"/>
         </w:rPr>
       </w:pPr>
-      <w:bookmarkStart w:id="10" w:name="_Toc472280327"/>
+      <w:bookmarkStart w:id="9" w:name="_Toc472280327"/>
       <w:r>
         <w:rPr>
           <w:lang w:val="en-GB"/>
@@ -5940,7 +5966,7 @@
         </w:rPr>
         <w:t>inquiries</w:t>
       </w:r>
-      <w:bookmarkEnd w:id="10"/>
+      <w:bookmarkEnd w:id="9"/>
     </w:p>
     <w:p>
       <w:pPr>
@@ -5958,7 +5984,13 @@
         <w:rPr>
           <w:lang w:val="en-GB"/>
         </w:rPr>
-        <w:t xml:space="preserve">a data retrieval request performed by a user. In </w:t>
+        <w:t xml:space="preserve">a data retrieval </w:t>
+      </w:r>
+      <w:r>
+        <w:rPr>
+          <w:lang w:val="en-GB"/>
+        </w:rPr>
+        <w:t>request performed by a user.</w:t>
       </w:r>
     </w:p>
     <w:p>
@@ -5976,55 +6008,37 @@
         <w:rPr>
           <w:lang w:val="en-GB"/>
         </w:rPr>
-        <w:t>See available cars</w:t>
-      </w:r>
-      <w:r>
-        <w:rPr>
-          <w:lang w:val="en-GB"/>
-        </w:rPr>
-        <w:t xml:space="preserve"> (user)</w:t>
-      </w:r>
-      <w:r>
-        <w:rPr>
-          <w:lang w:val="en-GB"/>
-        </w:rPr>
-        <w:t>: this is a simple operation that involve</w:t>
+        <w:t>See available cars (user</w:t>
+      </w:r>
+      <w:r>
+        <w:rPr>
+          <w:lang w:val="en-GB"/>
+        </w:rPr>
+        <w:t xml:space="preserve"> – current position</w:t>
+      </w:r>
+      <w:r>
+        <w:rPr>
+          <w:lang w:val="en-GB"/>
+        </w:rPr>
+        <w:t xml:space="preserve">): </w:t>
+      </w:r>
+      <w:r>
+        <w:rPr>
+          <w:lang w:val="en-GB"/>
+        </w:rPr>
+        <w:t>the user clicks a button and then he’s allowed to see all the cars in a map, so it is a trivial operation and</w:t>
+      </w:r>
+      <w:r>
+        <w:rPr>
+          <w:lang w:val="en-GB"/>
+        </w:rPr>
+        <w:t xml:space="preserve"> contribute</w:t>
       </w:r>
       <w:r>
         <w:rPr>
           <w:lang w:val="en-GB"/>
         </w:rPr>
         <w:t>s</w:t>
-      </w:r>
-      <w:r>
-        <w:rPr>
-          <w:lang w:val="en-GB"/>
-        </w:rPr>
-        <w:t xml:space="preserve"> only the corresponding controller</w:t>
-      </w:r>
-      <w:r>
-        <w:rPr>
-          <w:lang w:val="en-GB"/>
-        </w:rPr>
-        <w:t xml:space="preserve">. </w:t>
-      </w:r>
-      <w:r>
-        <w:rPr>
-          <w:lang w:val="en-GB"/>
-        </w:rPr>
-        <w:t>Its</w:t>
-      </w:r>
-      <w:r>
-        <w:rPr>
-          <w:lang w:val="en-GB"/>
-        </w:rPr>
-        <w:t xml:space="preserve"> contribute</w:t>
-      </w:r>
-      <w:r>
-        <w:rPr>
-          <w:lang w:val="en-GB"/>
-        </w:rPr>
-        <w:t xml:space="preserve"> is</w:t>
       </w:r>
       <w:r>
         <w:rPr>
@@ -6048,49 +6062,19 @@
         <w:rPr>
           <w:lang w:val="en-GB"/>
         </w:rPr>
-        <w:t>See position and battery of cars</w:t>
-      </w:r>
-      <w:r>
-        <w:rPr>
-          <w:lang w:val="en-GB"/>
-        </w:rPr>
-        <w:t xml:space="preserve"> (assistance coordinators)</w:t>
-      </w:r>
-      <w:r>
-        <w:rPr>
-          <w:lang w:val="en-GB"/>
-        </w:rPr>
-        <w:t>: this is a simple operation that involve only the corresponding controller</w:t>
-      </w:r>
-      <w:r>
-        <w:rPr>
-          <w:lang w:val="en-GB"/>
-        </w:rPr>
-        <w:t xml:space="preserve">. </w:t>
-      </w:r>
-      <w:r>
-        <w:rPr>
-          <w:lang w:val="en-GB"/>
-        </w:rPr>
-        <w:t>Its</w:t>
-      </w:r>
-      <w:r>
-        <w:rPr>
-          <w:lang w:val="en-GB"/>
-        </w:rPr>
-        <w:t xml:space="preserve"> contribute</w:t>
-      </w:r>
-      <w:r>
-        <w:rPr>
-          <w:lang w:val="en-GB"/>
-        </w:rPr>
-        <w:t xml:space="preserve"> is</w:t>
-      </w:r>
-      <w:r>
-        <w:rPr>
-          <w:lang w:val="en-GB"/>
-        </w:rPr>
-        <w:t xml:space="preserve"> 3 FPs.</w:t>
+        <w:t>See available cars (user – given address): almost the same operation mentioned before, with the difference that instead of retrieving the user’s position, the address is given by the user himself</w:t>
+      </w:r>
+      <w:r>
+        <w:rPr>
+          <w:lang w:val="en-GB"/>
+        </w:rPr>
+        <w:t>.</w:t>
+      </w:r>
+      <w:r>
+        <w:rPr>
+          <w:lang w:val="en-GB"/>
+        </w:rPr>
+        <w:t xml:space="preserve"> The FPs produced are 3.</w:t>
       </w:r>
     </w:p>
     <w:p>
@@ -6108,43 +6092,91 @@
         <w:rPr>
           <w:lang w:val="en-GB"/>
         </w:rPr>
-        <w:t xml:space="preserve">See all the information about a ride: </w:t>
-      </w:r>
-      <w:r>
-        <w:rPr>
-          <w:lang w:val="en-GB"/>
-        </w:rPr>
-        <w:t>this is a simple operation that involve only the corresponding controller</w:t>
-      </w:r>
-      <w:r>
-        <w:rPr>
-          <w:lang w:val="en-GB"/>
-        </w:rPr>
-        <w:t xml:space="preserve">. </w:t>
-      </w:r>
-      <w:r>
-        <w:rPr>
-          <w:lang w:val="en-GB"/>
-        </w:rPr>
-        <w:t>Its</w:t>
-      </w:r>
-      <w:r>
-        <w:rPr>
-          <w:lang w:val="en-GB"/>
-        </w:rPr>
-        <w:t xml:space="preserve"> contribute</w:t>
-      </w:r>
-      <w:r>
-        <w:rPr>
-          <w:lang w:val="en-GB"/>
-        </w:rPr>
-        <w:t xml:space="preserve"> is</w:t>
+        <w:t xml:space="preserve">See position and battery of cars (assistance coordinators): </w:t>
+      </w:r>
+      <w:r>
+        <w:rPr>
+          <w:lang w:val="en-GB"/>
+        </w:rPr>
+        <w:t>it’s essentially the same operation that a user can do</w:t>
+      </w:r>
+      <w:r>
+        <w:rPr>
+          <w:lang w:val="en-GB"/>
+        </w:rPr>
+        <w:t>, except from the fact that the assistance coordinator can see all the cars</w:t>
+      </w:r>
+      <w:r>
+        <w:rPr>
+          <w:lang w:val="en-GB"/>
+        </w:rPr>
+        <w:t xml:space="preserve">, therefore the contribution </w:t>
+      </w:r>
+      <w:r>
+        <w:rPr>
+          <w:lang w:val="en-GB"/>
+        </w:rPr>
+        <w:t>is</w:t>
+      </w:r>
+      <w:r>
+        <w:rPr>
+          <w:lang w:val="en-GB"/>
+        </w:rPr>
+        <w:t xml:space="preserve"> again</w:t>
       </w:r>
       <w:r>
         <w:rPr>
           <w:lang w:val="en-GB"/>
         </w:rPr>
         <w:t xml:space="preserve"> 3 FPs.</w:t>
+      </w:r>
+    </w:p>
+    <w:p>
+      <w:pPr>
+        <w:pStyle w:val="Paragrafoelenco"/>
+        <w:numPr>
+          <w:ilvl w:val="0"/>
+          <w:numId w:val="4"/>
+        </w:numPr>
+        <w:rPr>
+          <w:lang w:val="en-GB"/>
+        </w:rPr>
+      </w:pPr>
+      <w:r>
+        <w:rPr>
+          <w:lang w:val="en-GB"/>
+        </w:rPr>
+        <w:t>Show battery and position of the reserved car: the system allows the owner of a reservation to see the position and the battery of the reserved car. This operation is simple, it produces 3 FPs.</w:t>
+      </w:r>
+    </w:p>
+    <w:p>
+      <w:pPr>
+        <w:pStyle w:val="Paragrafoelenco"/>
+        <w:numPr>
+          <w:ilvl w:val="0"/>
+          <w:numId w:val="4"/>
+        </w:numPr>
+        <w:rPr>
+          <w:lang w:val="en-GB"/>
+        </w:rPr>
+      </w:pPr>
+      <w:r>
+        <w:rPr>
+          <w:lang w:val="en-GB"/>
+        </w:rPr>
+        <w:t xml:space="preserve">Activate the money saving option: this is probably the most complex </w:t>
+      </w:r>
+      <w:r>
+        <w:rPr>
+          <w:lang w:val="en-GB"/>
+        </w:rPr>
+        <w:t>inquiry</w:t>
+      </w:r>
+      <w:r>
+        <w:rPr>
+          <w:lang w:val="en-GB"/>
+        </w:rPr>
+        <w:t>, because the system has to display, according to the destination provided by the user and the distribution of the cars within the city, the best power station where the user can leave the car. This operation contributes 6 FPs.</w:t>
       </w:r>
     </w:p>
     <w:p>
@@ -6171,36 +6203,30 @@
       <w:tblPr>
         <w:tblStyle w:val="Grigliatabella"/>
         <w:tblW w:w="0" w:type="auto"/>
-        <w:tblInd w:w="1210" w:type="dxa"/>
+        <w:tblInd w:w="1102" w:type="dxa"/>
         <w:tblLook w:val="04A0" w:firstRow="1" w:lastRow="0" w:firstColumn="1" w:lastColumn="0" w:noHBand="0" w:noVBand="1"/>
       </w:tblPr>
       <w:tblGrid>
-        <w:gridCol w:w="5131"/>
+        <w:gridCol w:w="5353"/>
         <w:gridCol w:w="1220"/>
         <w:gridCol w:w="851"/>
       </w:tblGrid>
       <w:tr>
         <w:tc>
           <w:tcPr>
-            <w:tcW w:w="5131" w:type="dxa"/>
-          </w:tcPr>
-          <w:p>
-            <w:pPr>
-              <w:rPr>
-                <w:lang w:val="en-GB"/>
-              </w:rPr>
-            </w:pPr>
-            <w:r>
-              <w:rPr>
-                <w:lang w:val="en-GB"/>
-              </w:rPr>
-              <w:t>E</w:t>
-            </w:r>
-            <w:r>
-              <w:rPr>
-                <w:lang w:val="en-GB"/>
-              </w:rPr>
-              <w:t>Q</w:t>
+            <w:tcW w:w="5353" w:type="dxa"/>
+          </w:tcPr>
+          <w:p>
+            <w:pPr>
+              <w:rPr>
+                <w:lang w:val="en-GB"/>
+              </w:rPr>
+            </w:pPr>
+            <w:r>
+              <w:rPr>
+                <w:lang w:val="en-GB"/>
+              </w:rPr>
+              <w:t>EQ</w:t>
             </w:r>
           </w:p>
         </w:tc>
@@ -6244,14 +6270,32 @@
       <w:tr>
         <w:tc>
           <w:tcPr>
-            <w:tcW w:w="5131" w:type="dxa"/>
-          </w:tcPr>
-          <w:p>
-            <w:pPr>
-              <w:rPr>
-                <w:lang w:val="en-GB"/>
-              </w:rPr>
-            </w:pPr>
+            <w:tcW w:w="5353" w:type="dxa"/>
+          </w:tcPr>
+          <w:p>
+            <w:pPr>
+              <w:rPr>
+                <w:lang w:val="en-GB"/>
+              </w:rPr>
+            </w:pPr>
+            <w:r>
+              <w:rPr>
+                <w:lang w:val="en-GB"/>
+              </w:rPr>
+              <w:t>See available cars (user</w:t>
+            </w:r>
+            <w:r>
+              <w:rPr>
+                <w:lang w:val="en-GB"/>
+              </w:rPr>
+              <w:t xml:space="preserve"> – current position</w:t>
+            </w:r>
+            <w:r>
+              <w:rPr>
+                <w:lang w:val="en-GB"/>
+              </w:rPr>
+              <w:t>)</w:t>
+            </w:r>
           </w:p>
         </w:tc>
         <w:tc>
@@ -6286,7 +6330,7 @@
               <w:rPr>
                 <w:lang w:val="en-GB"/>
               </w:rPr>
-              <w:t>10</w:t>
+              <w:t>3</w:t>
             </w:r>
           </w:p>
         </w:tc>
@@ -6294,14 +6338,20 @@
       <w:tr>
         <w:tc>
           <w:tcPr>
-            <w:tcW w:w="5131" w:type="dxa"/>
-          </w:tcPr>
-          <w:p>
-            <w:pPr>
-              <w:rPr>
-                <w:lang w:val="en-GB"/>
-              </w:rPr>
-            </w:pPr>
+            <w:tcW w:w="5353" w:type="dxa"/>
+          </w:tcPr>
+          <w:p>
+            <w:pPr>
+              <w:rPr>
+                <w:lang w:val="en-GB"/>
+              </w:rPr>
+            </w:pPr>
+            <w:r>
+              <w:rPr>
+                <w:lang w:val="en-GB"/>
+              </w:rPr>
+              <w:t>See available cars (user – given address)</w:t>
+            </w:r>
           </w:p>
         </w:tc>
         <w:tc>
@@ -6314,6 +6364,12 @@
                 <w:lang w:val="en-GB"/>
               </w:rPr>
             </w:pPr>
+            <w:r>
+              <w:rPr>
+                <w:lang w:val="en-GB"/>
+              </w:rPr>
+              <w:t>Low</w:t>
+            </w:r>
           </w:p>
         </w:tc>
         <w:tc>
@@ -6326,20 +6382,32 @@
                 <w:lang w:val="en-GB"/>
               </w:rPr>
             </w:pPr>
+            <w:r>
+              <w:rPr>
+                <w:lang w:val="en-GB"/>
+              </w:rPr>
+              <w:t>3</w:t>
+            </w:r>
           </w:p>
         </w:tc>
       </w:tr>
       <w:tr>
         <w:tc>
           <w:tcPr>
-            <w:tcW w:w="5131" w:type="dxa"/>
-          </w:tcPr>
-          <w:p>
-            <w:pPr>
-              <w:rPr>
-                <w:lang w:val="en-GB"/>
-              </w:rPr>
-            </w:pPr>
+            <w:tcW w:w="5353" w:type="dxa"/>
+          </w:tcPr>
+          <w:p>
+            <w:pPr>
+              <w:rPr>
+                <w:lang w:val="en-GB"/>
+              </w:rPr>
+            </w:pPr>
+            <w:r>
+              <w:rPr>
+                <w:lang w:val="en-GB"/>
+              </w:rPr>
+              <w:t>See position and battery of cars (assistance coordinators)</w:t>
+            </w:r>
           </w:p>
         </w:tc>
         <w:tc>
@@ -6352,6 +6420,12 @@
                 <w:lang w:val="en-GB"/>
               </w:rPr>
             </w:pPr>
+            <w:r>
+              <w:rPr>
+                <w:lang w:val="en-GB"/>
+              </w:rPr>
+              <w:t>Low</w:t>
+            </w:r>
           </w:p>
         </w:tc>
         <w:tc>
@@ -6364,20 +6438,32 @@
                 <w:lang w:val="en-GB"/>
               </w:rPr>
             </w:pPr>
+            <w:r>
+              <w:rPr>
+                <w:lang w:val="en-GB"/>
+              </w:rPr>
+              <w:t>3</w:t>
+            </w:r>
           </w:p>
         </w:tc>
       </w:tr>
       <w:tr>
         <w:tc>
           <w:tcPr>
-            <w:tcW w:w="5131" w:type="dxa"/>
-          </w:tcPr>
-          <w:p>
-            <w:pPr>
-              <w:rPr>
-                <w:lang w:val="en-GB"/>
-              </w:rPr>
-            </w:pPr>
+            <w:tcW w:w="5353" w:type="dxa"/>
+          </w:tcPr>
+          <w:p>
+            <w:pPr>
+              <w:rPr>
+                <w:lang w:val="en-GB"/>
+              </w:rPr>
+            </w:pPr>
+            <w:r>
+              <w:rPr>
+                <w:lang w:val="en-GB"/>
+              </w:rPr>
+              <w:t>Show battery and position of the reserved car</w:t>
+            </w:r>
           </w:p>
         </w:tc>
         <w:tc>
@@ -6390,6 +6476,12 @@
                 <w:lang w:val="en-GB"/>
               </w:rPr>
             </w:pPr>
+            <w:r>
+              <w:rPr>
+                <w:lang w:val="en-GB"/>
+              </w:rPr>
+              <w:t>Low</w:t>
+            </w:r>
           </w:p>
         </w:tc>
         <w:tc>
@@ -6402,20 +6494,33 @@
                 <w:lang w:val="en-GB"/>
               </w:rPr>
             </w:pPr>
+            <w:r>
+              <w:rPr>
+                <w:lang w:val="en-GB"/>
+              </w:rPr>
+              <w:t>3</w:t>
+            </w:r>
           </w:p>
         </w:tc>
       </w:tr>
       <w:tr>
         <w:tc>
           <w:tcPr>
-            <w:tcW w:w="5131" w:type="dxa"/>
-          </w:tcPr>
-          <w:p>
-            <w:pPr>
-              <w:rPr>
-                <w:lang w:val="en-GB"/>
-              </w:rPr>
-            </w:pPr>
+            <w:tcW w:w="5353" w:type="dxa"/>
+          </w:tcPr>
+          <w:p>
+            <w:pPr>
+              <w:rPr>
+                <w:lang w:val="en-GB"/>
+              </w:rPr>
+            </w:pPr>
+            <w:r>
+              <w:rPr>
+                <w:lang w:val="en-GB"/>
+              </w:rPr>
+              <w:lastRenderedPageBreak/>
+              <w:t>Activate the money saving option</w:t>
+            </w:r>
           </w:p>
         </w:tc>
         <w:tc>
@@ -6428,6 +6533,12 @@
                 <w:lang w:val="en-GB"/>
               </w:rPr>
             </w:pPr>
+            <w:r>
+              <w:rPr>
+                <w:lang w:val="en-GB"/>
+              </w:rPr>
+              <w:t>High</w:t>
+            </w:r>
           </w:p>
         </w:tc>
         <w:tc>
@@ -6440,32 +6551,33 @@
                 <w:lang w:val="en-GB"/>
               </w:rPr>
             </w:pPr>
+            <w:r>
+              <w:rPr>
+                <w:lang w:val="en-GB"/>
+              </w:rPr>
+              <w:t>6</w:t>
+            </w:r>
           </w:p>
         </w:tc>
       </w:tr>
       <w:tr>
         <w:tc>
           <w:tcPr>
-            <w:tcW w:w="5131" w:type="dxa"/>
-          </w:tcPr>
-          <w:p>
-            <w:pPr>
-              <w:rPr>
-                <w:lang w:val="en-GB"/>
-              </w:rPr>
-            </w:pPr>
-          </w:p>
-        </w:tc>
-        <w:tc>
-          <w:tcPr>
-            <w:tcW w:w="1220" w:type="dxa"/>
-          </w:tcPr>
-          <w:p>
-            <w:pPr>
-              <w:rPr>
-                <w:lang w:val="en-GB"/>
-              </w:rPr>
-            </w:pPr>
+            <w:tcW w:w="6573" w:type="dxa"/>
+            <w:gridSpan w:val="2"/>
+          </w:tcPr>
+          <w:p>
+            <w:pPr>
+              <w:rPr>
+                <w:lang w:val="en-GB"/>
+              </w:rPr>
+            </w:pPr>
+            <w:r>
+              <w:rPr>
+                <w:lang w:val="en-GB"/>
+              </w:rPr>
+              <w:t>Total</w:t>
+            </w:r>
           </w:p>
         </w:tc>
         <w:tc>
@@ -6478,23 +6590,294 @@
                 <w:lang w:val="en-GB"/>
               </w:rPr>
             </w:pPr>
+          </w:p>
+        </w:tc>
+      </w:tr>
+    </w:tbl>
+    <w:p>
+      <w:pPr>
+        <w:rPr>
+          <w:lang w:val="en-GB"/>
+        </w:rPr>
+      </w:pPr>
+    </w:p>
+    <w:p>
+      <w:pPr>
+        <w:rPr>
+          <w:lang w:val="en-GB"/>
+        </w:rPr>
+      </w:pPr>
+      <w:bookmarkStart w:id="10" w:name="_GoBack"/>
+      <w:bookmarkEnd w:id="10"/>
+    </w:p>
+    <w:p>
+      <w:pPr>
+        <w:pStyle w:val="Titolo3"/>
+        <w:rPr>
+          <w:lang w:val="en-GB"/>
+        </w:rPr>
+      </w:pPr>
+      <w:bookmarkStart w:id="11" w:name="_Toc472280328"/>
+      <w:r>
+        <w:rPr>
+          <w:lang w:val="en-GB"/>
+        </w:rPr>
+        <w:t>2.1.6. Overall estimation</w:t>
+      </w:r>
+      <w:bookmarkEnd w:id="11"/>
+    </w:p>
+    <w:p>
+      <w:pPr>
+        <w:rPr>
+          <w:lang w:val="en-GB"/>
+        </w:rPr>
+      </w:pPr>
+      <w:r>
+        <w:rPr>
+          <w:lang w:val="en-GB"/>
+        </w:rPr>
+        <w:t xml:space="preserve">The following table </w:t>
+      </w:r>
+      <w:r>
+        <w:rPr>
+          <w:lang w:val="en-GB"/>
+        </w:rPr>
+        <w:t>provides a summary of the previous analysis:</w:t>
+      </w:r>
+    </w:p>
+    <w:p>
+      <w:pPr>
+        <w:rPr>
+          <w:lang w:val="en-GB"/>
+        </w:rPr>
+      </w:pPr>
+    </w:p>
+    <w:tbl>
+      <w:tblPr>
+        <w:tblStyle w:val="Grigliatabella"/>
+        <w:tblW w:w="0" w:type="auto"/>
+        <w:tblInd w:w="3290" w:type="dxa"/>
+        <w:tblLook w:val="04A0" w:firstRow="1" w:lastRow="0" w:firstColumn="1" w:lastColumn="0" w:noHBand="0" w:noVBand="1"/>
+      </w:tblPr>
+      <w:tblGrid>
+        <w:gridCol w:w="3118"/>
+        <w:gridCol w:w="851"/>
+      </w:tblGrid>
+      <w:tr>
+        <w:tc>
+          <w:tcPr>
+            <w:tcW w:w="3118" w:type="dxa"/>
+          </w:tcPr>
+          <w:p>
+            <w:pPr>
+              <w:rPr>
+                <w:lang w:val="en-GB"/>
+              </w:rPr>
+            </w:pPr>
+            <w:bookmarkStart w:id="12" w:name="_Toc472280329"/>
+            <w:r>
+              <w:rPr>
+                <w:i/>
+                <w:lang w:val="en-GB"/>
+              </w:rPr>
+              <w:t>Function Type</w:t>
+            </w:r>
+          </w:p>
+        </w:tc>
+        <w:tc>
+          <w:tcPr>
+            <w:tcW w:w="851" w:type="dxa"/>
+          </w:tcPr>
+          <w:p>
+            <w:pPr>
+              <w:rPr>
+                <w:lang w:val="en-GB"/>
+              </w:rPr>
+            </w:pPr>
+            <w:r>
+              <w:rPr>
+                <w:i/>
+                <w:lang w:val="en-GB"/>
+              </w:rPr>
+              <w:t>Value</w:t>
+            </w:r>
           </w:p>
         </w:tc>
       </w:tr>
       <w:tr>
         <w:tc>
           <w:tcPr>
-            <w:tcW w:w="6351" w:type="dxa"/>
-            <w:gridSpan w:val="2"/>
-          </w:tcPr>
-          <w:p>
-            <w:pPr>
-              <w:rPr>
-                <w:lang w:val="en-GB"/>
-              </w:rPr>
-            </w:pPr>
-            <w:r>
-              <w:rPr>
+            <w:tcW w:w="3118" w:type="dxa"/>
+          </w:tcPr>
+          <w:p>
+            <w:pPr>
+              <w:rPr>
+                <w:lang w:val="en-GB"/>
+              </w:rPr>
+            </w:pPr>
+            <w:r>
+              <w:rPr>
+                <w:lang w:val="en-GB"/>
+              </w:rPr>
+              <w:t>Internal logic files (ILF)</w:t>
+            </w:r>
+          </w:p>
+        </w:tc>
+        <w:tc>
+          <w:tcPr>
+            <w:tcW w:w="851" w:type="dxa"/>
+          </w:tcPr>
+          <w:p>
+            <w:pPr>
+              <w:rPr>
+                <w:lang w:val="en-GB"/>
+              </w:rPr>
+            </w:pPr>
+          </w:p>
+        </w:tc>
+      </w:tr>
+      <w:tr>
+        <w:tc>
+          <w:tcPr>
+            <w:tcW w:w="3118" w:type="dxa"/>
+          </w:tcPr>
+          <w:p>
+            <w:pPr>
+              <w:rPr>
+                <w:lang w:val="en-GB"/>
+              </w:rPr>
+            </w:pPr>
+            <w:r>
+              <w:rPr>
+                <w:lang w:val="en-GB"/>
+              </w:rPr>
+              <w:t>External logic files (ELF)</w:t>
+            </w:r>
+          </w:p>
+        </w:tc>
+        <w:tc>
+          <w:tcPr>
+            <w:tcW w:w="851" w:type="dxa"/>
+          </w:tcPr>
+          <w:p>
+            <w:pPr>
+              <w:rPr>
+                <w:lang w:val="en-GB"/>
+              </w:rPr>
+            </w:pPr>
+          </w:p>
+        </w:tc>
+      </w:tr>
+      <w:tr>
+        <w:tc>
+          <w:tcPr>
+            <w:tcW w:w="3118" w:type="dxa"/>
+          </w:tcPr>
+          <w:p>
+            <w:pPr>
+              <w:rPr>
+                <w:lang w:val="en-GB"/>
+              </w:rPr>
+            </w:pPr>
+            <w:r>
+              <w:rPr>
+                <w:lang w:val="en-GB"/>
+              </w:rPr>
+              <w:t>External inputs (EI)</w:t>
+            </w:r>
+          </w:p>
+        </w:tc>
+        <w:tc>
+          <w:tcPr>
+            <w:tcW w:w="851" w:type="dxa"/>
+          </w:tcPr>
+          <w:p>
+            <w:pPr>
+              <w:rPr>
+                <w:lang w:val="en-GB"/>
+              </w:rPr>
+            </w:pPr>
+          </w:p>
+        </w:tc>
+      </w:tr>
+      <w:tr>
+        <w:tc>
+          <w:tcPr>
+            <w:tcW w:w="3118" w:type="dxa"/>
+          </w:tcPr>
+          <w:p>
+            <w:pPr>
+              <w:rPr>
+                <w:lang w:val="en-GB"/>
+              </w:rPr>
+            </w:pPr>
+            <w:r>
+              <w:rPr>
+                <w:lang w:val="en-GB"/>
+              </w:rPr>
+              <w:t>External outputs (EO)</w:t>
+            </w:r>
+          </w:p>
+        </w:tc>
+        <w:tc>
+          <w:tcPr>
+            <w:tcW w:w="851" w:type="dxa"/>
+          </w:tcPr>
+          <w:p>
+            <w:pPr>
+              <w:rPr>
+                <w:lang w:val="en-GB"/>
+              </w:rPr>
+            </w:pPr>
+          </w:p>
+        </w:tc>
+      </w:tr>
+      <w:tr>
+        <w:tc>
+          <w:tcPr>
+            <w:tcW w:w="3118" w:type="dxa"/>
+          </w:tcPr>
+          <w:p>
+            <w:pPr>
+              <w:rPr>
+                <w:lang w:val="en-GB"/>
+              </w:rPr>
+            </w:pPr>
+            <w:r>
+              <w:rPr>
+                <w:lang w:val="en-GB"/>
+              </w:rPr>
+              <w:t>Eternal inquiries (EQ)</w:t>
+            </w:r>
+          </w:p>
+        </w:tc>
+        <w:tc>
+          <w:tcPr>
+            <w:tcW w:w="851" w:type="dxa"/>
+          </w:tcPr>
+          <w:p>
+            <w:pPr>
+              <w:rPr>
+                <w:lang w:val="en-GB"/>
+              </w:rPr>
+            </w:pPr>
+          </w:p>
+        </w:tc>
+      </w:tr>
+      <w:tr>
+        <w:tc>
+          <w:tcPr>
+            <w:tcW w:w="3118" w:type="dxa"/>
+          </w:tcPr>
+          <w:p>
+            <w:pPr>
+              <w:rPr>
+                <w:lang w:val="en-GB"/>
+              </w:rPr>
+            </w:pPr>
+            <w:r>
+              <w:rPr>
+                <w:i/>
                 <w:lang w:val="en-GB"/>
               </w:rPr>
               <w:t>Total</w:t>
@@ -6511,12 +6894,6 @@
                 <w:lang w:val="en-GB"/>
               </w:rPr>
             </w:pPr>
-            <w:r>
-              <w:rPr>
-                <w:lang w:val="en-GB"/>
-              </w:rPr>
-              <w:t>30</w:t>
-            </w:r>
           </w:p>
         </w:tc>
       </w:tr>
@@ -6534,43 +6911,36 @@
           <w:lang w:val="en-GB"/>
         </w:rPr>
       </w:pPr>
-    </w:p>
-    <w:p>
-      <w:pPr>
-        <w:rPr>
-          <w:lang w:val="en-GB"/>
-        </w:rPr>
-      </w:pPr>
-    </w:p>
-    <w:p>
-      <w:pPr>
-        <w:pStyle w:val="Titolo3"/>
-        <w:rPr>
-          <w:lang w:val="en-GB"/>
-        </w:rPr>
-      </w:pPr>
-      <w:bookmarkStart w:id="11" w:name="_Toc472280328"/>
-      <w:r>
-        <w:rPr>
-          <w:lang w:val="en-GB"/>
-        </w:rPr>
-        <w:t>2.1.6. Overall estimation</w:t>
-      </w:r>
-      <w:bookmarkEnd w:id="11"/>
-    </w:p>
-    <w:p>
-      <w:pPr>
-        <w:rPr>
-          <w:lang w:val="en-GB"/>
-        </w:rPr>
-      </w:pPr>
-    </w:p>
-    <w:p>
-      <w:pPr>
-        <w:rPr>
-          <w:lang w:val="en-GB"/>
-        </w:rPr>
-      </w:pPr>
+      <w:r>
+        <w:rPr>
+          <w:lang w:val="en-GB"/>
+        </w:rPr>
+        <w:t>Thus, we can estimate the total lines of code.</w:t>
+      </w:r>
+    </w:p>
+    <w:p>
+      <w:pPr>
+        <w:rPr>
+          <w:lang w:val="en-GB"/>
+        </w:rPr>
+      </w:pPr>
+    </w:p>
+    <w:p>
+      <w:pPr>
+        <w:rPr>
+          <w:rFonts w:asciiTheme="majorHAnsi" w:eastAsiaTheme="majorEastAsia" w:hAnsiTheme="majorHAnsi" w:cstheme="majorBidi"/>
+          <w:color w:val="2F5496" w:themeColor="accent1" w:themeShade="BF"/>
+          <w:sz w:val="26"/>
+          <w:szCs w:val="26"/>
+          <w:lang w:val="en-GB"/>
+        </w:rPr>
+      </w:pPr>
+      <w:r>
+        <w:rPr>
+          <w:lang w:val="en-GB"/>
+        </w:rPr>
+        <w:br w:type="page"/>
+      </w:r>
     </w:p>
     <w:p>
       <w:pPr>
@@ -6579,11 +6949,11 @@
           <w:lang w:val="en-GB"/>
         </w:rPr>
       </w:pPr>
-      <w:bookmarkStart w:id="12" w:name="_Toc472280329"/>
-      <w:r>
-        <w:rPr>
-          <w:lang w:val="en-GB"/>
-        </w:rPr>
+      <w:r>
+        <w:rPr>
+          <w:lang w:val="en-GB"/>
+        </w:rPr>
+        <w:lastRenderedPageBreak/>
         <w:t>2.2. COCOMO</w:t>
       </w:r>
       <w:bookmarkEnd w:id="12"/>
@@ -6653,7 +7023,6 @@
         <w:rPr>
           <w:lang w:val="en-GB"/>
         </w:rPr>
-        <w:lastRenderedPageBreak/>
         <w:t>5. Risk management</w:t>
       </w:r>
       <w:bookmarkStart w:id="16" w:name="_Toc472263073"/>
@@ -7084,6 +7453,9 @@
         </w:rPr>
       </w:pPr>
       <w:r>
+        <w:rPr>
+          <w:lang w:val="en-GB"/>
+        </w:rPr>
         <w:t>No changes in</w:t>
       </w:r>
       <w:r>
@@ -7160,7 +7532,7 @@
           <w:rPr>
             <w:noProof/>
           </w:rPr>
-          <w:t>4</w:t>
+          <w:t>6</w:t>
         </w:r>
         <w:r>
           <w:fldChar w:fldCharType="end"/>
@@ -7317,6 +7689,119 @@
     </w:lvl>
   </w:abstractNum>
   <w:abstractNum w:abstractNumId="1" w15:restartNumberingAfterBreak="0">
+    <w:nsid w:val="0A256748"/>
+    <w:multiLevelType w:val="hybridMultilevel"/>
+    <w:tmpl w:val="E8D264C6"/>
+    <w:lvl w:ilvl="0" w:tplc="04100001">
+      <w:start w:val="1"/>
+      <w:numFmt w:val="bullet"/>
+      <w:lvlText w:val=""/>
+      <w:lvlJc w:val="left"/>
+      <w:pPr>
+        <w:ind w:left="720" w:hanging="360"/>
+      </w:pPr>
+      <w:rPr>
+        <w:rFonts w:ascii="Symbol" w:hAnsi="Symbol" w:hint="default"/>
+      </w:rPr>
+    </w:lvl>
+    <w:lvl w:ilvl="1" w:tplc="04100003" w:tentative="1">
+      <w:start w:val="1"/>
+      <w:numFmt w:val="bullet"/>
+      <w:lvlText w:val="o"/>
+      <w:lvlJc w:val="left"/>
+      <w:pPr>
+        <w:ind w:left="1440" w:hanging="360"/>
+      </w:pPr>
+      <w:rPr>
+        <w:rFonts w:ascii="Courier New" w:hAnsi="Courier New" w:cs="Courier New" w:hint="default"/>
+      </w:rPr>
+    </w:lvl>
+    <w:lvl w:ilvl="2" w:tplc="04100005" w:tentative="1">
+      <w:start w:val="1"/>
+      <w:numFmt w:val="bullet"/>
+      <w:lvlText w:val=""/>
+      <w:lvlJc w:val="left"/>
+      <w:pPr>
+        <w:ind w:left="2160" w:hanging="360"/>
+      </w:pPr>
+      <w:rPr>
+        <w:rFonts w:ascii="Wingdings" w:hAnsi="Wingdings" w:hint="default"/>
+      </w:rPr>
+    </w:lvl>
+    <w:lvl w:ilvl="3" w:tplc="04100001" w:tentative="1">
+      <w:start w:val="1"/>
+      <w:numFmt w:val="bullet"/>
+      <w:lvlText w:val=""/>
+      <w:lvlJc w:val="left"/>
+      <w:pPr>
+        <w:ind w:left="2880" w:hanging="360"/>
+      </w:pPr>
+      <w:rPr>
+        <w:rFonts w:ascii="Symbol" w:hAnsi="Symbol" w:hint="default"/>
+      </w:rPr>
+    </w:lvl>
+    <w:lvl w:ilvl="4" w:tplc="04100003" w:tentative="1">
+      <w:start w:val="1"/>
+      <w:numFmt w:val="bullet"/>
+      <w:lvlText w:val="o"/>
+      <w:lvlJc w:val="left"/>
+      <w:pPr>
+        <w:ind w:left="3600" w:hanging="360"/>
+      </w:pPr>
+      <w:rPr>
+        <w:rFonts w:ascii="Courier New" w:hAnsi="Courier New" w:cs="Courier New" w:hint="default"/>
+      </w:rPr>
+    </w:lvl>
+    <w:lvl w:ilvl="5" w:tplc="04100005" w:tentative="1">
+      <w:start w:val="1"/>
+      <w:numFmt w:val="bullet"/>
+      <w:lvlText w:val=""/>
+      <w:lvlJc w:val="left"/>
+      <w:pPr>
+        <w:ind w:left="4320" w:hanging="360"/>
+      </w:pPr>
+      <w:rPr>
+        <w:rFonts w:ascii="Wingdings" w:hAnsi="Wingdings" w:hint="default"/>
+      </w:rPr>
+    </w:lvl>
+    <w:lvl w:ilvl="6" w:tplc="04100001" w:tentative="1">
+      <w:start w:val="1"/>
+      <w:numFmt w:val="bullet"/>
+      <w:lvlText w:val=""/>
+      <w:lvlJc w:val="left"/>
+      <w:pPr>
+        <w:ind w:left="5040" w:hanging="360"/>
+      </w:pPr>
+      <w:rPr>
+        <w:rFonts w:ascii="Symbol" w:hAnsi="Symbol" w:hint="default"/>
+      </w:rPr>
+    </w:lvl>
+    <w:lvl w:ilvl="7" w:tplc="04100003" w:tentative="1">
+      <w:start w:val="1"/>
+      <w:numFmt w:val="bullet"/>
+      <w:lvlText w:val="o"/>
+      <w:lvlJc w:val="left"/>
+      <w:pPr>
+        <w:ind w:left="5760" w:hanging="360"/>
+      </w:pPr>
+      <w:rPr>
+        <w:rFonts w:ascii="Courier New" w:hAnsi="Courier New" w:cs="Courier New" w:hint="default"/>
+      </w:rPr>
+    </w:lvl>
+    <w:lvl w:ilvl="8" w:tplc="04100005" w:tentative="1">
+      <w:start w:val="1"/>
+      <w:numFmt w:val="bullet"/>
+      <w:lvlText w:val=""/>
+      <w:lvlJc w:val="left"/>
+      <w:pPr>
+        <w:ind w:left="6480" w:hanging="360"/>
+      </w:pPr>
+      <w:rPr>
+        <w:rFonts w:ascii="Wingdings" w:hAnsi="Wingdings" w:hint="default"/>
+      </w:rPr>
+    </w:lvl>
+  </w:abstractNum>
+  <w:abstractNum w:abstractNumId="2" w15:restartNumberingAfterBreak="0">
     <w:nsid w:val="14DE2B77"/>
     <w:multiLevelType w:val="hybridMultilevel"/>
     <w:tmpl w:val="B59A87AA"/>
@@ -7429,7 +7914,7 @@
       </w:rPr>
     </w:lvl>
   </w:abstractNum>
-  <w:abstractNum w:abstractNumId="2" w15:restartNumberingAfterBreak="0">
+  <w:abstractNum w:abstractNumId="3" w15:restartNumberingAfterBreak="0">
     <w:nsid w:val="1FFB29B3"/>
     <w:multiLevelType w:val="hybridMultilevel"/>
     <w:tmpl w:val="FCD872EA"/>
@@ -7542,7 +8027,7 @@
       </w:rPr>
     </w:lvl>
   </w:abstractNum>
-  <w:abstractNum w:abstractNumId="3" w15:restartNumberingAfterBreak="0">
+  <w:abstractNum w:abstractNumId="4" w15:restartNumberingAfterBreak="0">
     <w:nsid w:val="3B7819EE"/>
     <w:multiLevelType w:val="hybridMultilevel"/>
     <w:tmpl w:val="0B309318"/>
@@ -7655,7 +8140,7 @@
       </w:rPr>
     </w:lvl>
   </w:abstractNum>
-  <w:abstractNum w:abstractNumId="4" w15:restartNumberingAfterBreak="0">
+  <w:abstractNum w:abstractNumId="5" w15:restartNumberingAfterBreak="0">
     <w:nsid w:val="4B0A7844"/>
     <w:multiLevelType w:val="multilevel"/>
     <w:tmpl w:val="FA8C6A0E"/>
@@ -7776,7 +8261,7 @@
       </w:rPr>
     </w:lvl>
   </w:abstractNum>
-  <w:abstractNum w:abstractNumId="5" w15:restartNumberingAfterBreak="0">
+  <w:abstractNum w:abstractNumId="6" w15:restartNumberingAfterBreak="0">
     <w:nsid w:val="74ED72F4"/>
     <w:multiLevelType w:val="hybridMultilevel"/>
     <w:tmpl w:val="B24A3802"/>
@@ -7890,22 +8375,25 @@
     </w:lvl>
   </w:abstractNum>
   <w:num w:numId="1">
-    <w:abstractNumId w:val="4"/>
+    <w:abstractNumId w:val="5"/>
   </w:num>
   <w:num w:numId="2">
+    <w:abstractNumId w:val="3"/>
+  </w:num>
+  <w:num w:numId="3">
     <w:abstractNumId w:val="2"/>
   </w:num>
-  <w:num w:numId="3">
-    <w:abstractNumId w:val="1"/>
-  </w:num>
   <w:num w:numId="4">
-    <w:abstractNumId w:val="3"/>
+    <w:abstractNumId w:val="4"/>
   </w:num>
   <w:num w:numId="5">
     <w:abstractNumId w:val="0"/>
   </w:num>
   <w:num w:numId="6">
-    <w:abstractNumId w:val="5"/>
+    <w:abstractNumId w:val="6"/>
+  </w:num>
+  <w:num w:numId="7">
+    <w:abstractNumId w:val="1"/>
   </w:num>
 </w:numbering>
 </file>
@@ -8376,6 +8864,7 @@
   <w:style w:type="character" w:default="1" w:styleId="Carpredefinitoparagrafo">
     <w:name w:val="Default Paragraph Font"/>
     <w:uiPriority w:val="1"/>
+    <w:semiHidden/>
     <w:unhideWhenUsed/>
   </w:style>
   <w:style w:type="table" w:default="1" w:styleId="Tabellanormale">

</xml_diff>

<commit_message>
schedule and resource allocation
</commit_message>
<xml_diff>
--- a/4. PP/PowerEnJoy - PP.docx
+++ b/4. PP/PowerEnJoy - PP.docx
@@ -1,6 +1,6 @@
 
 <file path=word/document.xml><?xml version="1.0" encoding="utf-8"?>
-<w:document xmlns:wpc="http://schemas.microsoft.com/office/word/2010/wordprocessingCanvas" xmlns:mc="http://schemas.openxmlformats.org/markup-compatibility/2006" xmlns:o="urn:schemas-microsoft-com:office:office" xmlns:r="http://schemas.openxmlformats.org/officeDocument/2006/relationships" xmlns:m="http://schemas.openxmlformats.org/officeDocument/2006/math" xmlns:v="urn:schemas-microsoft-com:vml" xmlns:wp14="http://schemas.microsoft.com/office/word/2010/wordprocessingDrawing" xmlns:wp="http://schemas.openxmlformats.org/drawingml/2006/wordprocessingDrawing" xmlns:w10="urn:schemas-microsoft-com:office:word" xmlns:w="http://schemas.openxmlformats.org/wordprocessingml/2006/main" xmlns:w14="http://schemas.microsoft.com/office/word/2010/wordml" xmlns:w15="http://schemas.microsoft.com/office/word/2012/wordml" xmlns:wpg="http://schemas.microsoft.com/office/word/2010/wordprocessingGroup" xmlns:wpi="http://schemas.microsoft.com/office/word/2010/wordprocessingInk" xmlns:wne="http://schemas.microsoft.com/office/word/2006/wordml" xmlns:wps="http://schemas.microsoft.com/office/word/2010/wordprocessingShape" mc:Ignorable="w14 w15 wp14">
+<w:document xmlns:wpc="http://schemas.microsoft.com/office/word/2010/wordprocessingCanvas" xmlns:mo="http://schemas.microsoft.com/office/mac/office/2008/main" xmlns:mc="http://schemas.openxmlformats.org/markup-compatibility/2006" xmlns:mv="urn:schemas-microsoft-com:mac:vml" xmlns:o="urn:schemas-microsoft-com:office:office" xmlns:r="http://schemas.openxmlformats.org/officeDocument/2006/relationships" xmlns:m="http://schemas.openxmlformats.org/officeDocument/2006/math" xmlns:v="urn:schemas-microsoft-com:vml" xmlns:wp14="http://schemas.microsoft.com/office/word/2010/wordprocessingDrawing" xmlns:wp="http://schemas.openxmlformats.org/drawingml/2006/wordprocessingDrawing" xmlns:w10="urn:schemas-microsoft-com:office:word" xmlns:w="http://schemas.openxmlformats.org/wordprocessingml/2006/main" xmlns:w14="http://schemas.microsoft.com/office/word/2010/wordml" xmlns:w15="http://schemas.microsoft.com/office/word/2012/wordml" xmlns:wpg="http://schemas.microsoft.com/office/word/2010/wordprocessingGroup" xmlns:wpi="http://schemas.microsoft.com/office/word/2010/wordprocessingInk" xmlns:wne="http://schemas.microsoft.com/office/word/2006/wordml" xmlns:wps="http://schemas.microsoft.com/office/word/2010/wordprocessingShape" mc:Ignorable="w14 w15 wp14">
   <w:body>
     <w:sdt>
       <w:sdtPr>
@@ -420,11 +420,11 @@
               </mc:Choice>
               <mc:Fallback>
                 <w:pict>
-                  <v:shapetype w14:anchorId="3D7F2A9E" id="_x0000_t202" coordsize="21600,21600" o:spt="202" path="m,l,21600r21600,l21600,xe">
+                  <v:shapetype w14:anchorId="3D7F2A9E" id="_x0000_t202" coordsize="21600,21600" o:spt="202" path="m0,0l0,21600,21600,21600,21600,0xe">
                     <v:stroke joinstyle="miter"/>
                     <v:path gradientshapeok="t" o:connecttype="rect"/>
                   </v:shapetype>
-                  <v:shape id="Casella di testo 2" o:spid="_x0000_s1026" type="#_x0000_t202" style="position:absolute;margin-left:247.8pt;margin-top:557.7pt;width:192.75pt;height:93.35pt;z-index:251662336;visibility:visible;mso-wrap-style:square;mso-width-percent:400;mso-height-percent:200;mso-wrap-distance-left:9pt;mso-wrap-distance-top:3.6pt;mso-wrap-distance-right:9pt;mso-wrap-distance-bottom:3.6pt;mso-position-horizontal:absolute;mso-position-horizontal-relative:text;mso-position-vertical:absolute;mso-position-vertical-relative:text;mso-width-percent:400;mso-height-percent:200;mso-width-relative:margin;mso-height-relative:margin;v-text-anchor:top" o:gfxdata="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" stroked="f">
+                  <v:shape id="Casella di testo 2" o:spid="_x0000_s1026" type="#_x0000_t202" style="position:absolute;margin-left:247.8pt;margin-top:557.7pt;width:192.75pt;height:93.35pt;z-index:251662336;visibility:visible;mso-wrap-style:square;mso-width-percent:400;mso-height-percent:200;mso-wrap-distance-left:9pt;mso-wrap-distance-top:3.6pt;mso-wrap-distance-right:9pt;mso-wrap-distance-bottom:3.6pt;mso-position-horizontal:absolute;mso-position-horizontal-relative:text;mso-position-vertical:absolute;mso-position-vertical-relative:text;mso-width-percent:400;mso-height-percent:200;mso-width-relative:margin;mso-height-relative:margin;v-text-anchor:top" o:gfxdata="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" stroked="f">
                     <v:textbox style="mso-fit-shape-to-text:t">
                       <w:txbxContent>
                         <w:p>
@@ -702,7 +702,7 @@
               </mc:Choice>
               <mc:Fallback>
                 <w:pict>
-                  <v:shape w14:anchorId="0CE32C8F" id="_x0000_s1027" type="#_x0000_t202" style="position:absolute;margin-left:0;margin-top:271.3pt;width:408pt;height:199.3pt;z-index:251661312;visibility:visible;mso-wrap-style:square;mso-width-percent:0;mso-height-percent:0;mso-wrap-distance-left:9pt;mso-wrap-distance-top:3.6pt;mso-wrap-distance-right:9pt;mso-wrap-distance-bottom:3.6pt;mso-position-horizontal:center;mso-position-horizontal-relative:margin;mso-position-vertical:absolute;mso-position-vertical-relative:text;mso-width-percent:0;mso-height-percent:0;mso-width-relative:margin;mso-height-relative:margin;v-text-anchor:top" o:gfxdata="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" stroked="f">
+                  <v:shape w14:anchorId="0CE32C8F" id="_x0000_s1027" type="#_x0000_t202" style="position:absolute;margin-left:0;margin-top:271.3pt;width:408pt;height:199.3pt;z-index:251661312;visibility:visible;mso-wrap-style:square;mso-width-percent:0;mso-height-percent:0;mso-wrap-distance-left:9pt;mso-wrap-distance-top:3.6pt;mso-wrap-distance-right:9pt;mso-wrap-distance-bottom:3.6pt;mso-position-horizontal:center;mso-position-horizontal-relative:margin;mso-position-vertical:absolute;mso-position-vertical-relative:text;mso-width-percent:0;mso-height-percent:0;mso-width-relative:margin;mso-height-relative:margin;v-text-anchor:top" o:gfxdata="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" stroked="f">
                     <v:textbox>
                       <w:txbxContent>
                         <w:p>
@@ -806,8 +806,6 @@
           <w:r>
             <w:t>Table of contents</w:t>
           </w:r>
-          <w:bookmarkStart w:id="0" w:name="_GoBack"/>
-          <w:bookmarkEnd w:id="0"/>
         </w:p>
         <w:p>
           <w:pPr>
@@ -4274,25 +4272,25 @@
       <w:pPr>
         <w:pStyle w:val="Titolo1"/>
       </w:pPr>
-      <w:bookmarkStart w:id="1" w:name="_Toc472784235"/>
+      <w:bookmarkStart w:id="0" w:name="_Toc472784235"/>
       <w:r>
         <w:lastRenderedPageBreak/>
         <w:t>1. Introduction</w:t>
       </w:r>
-      <w:bookmarkEnd w:id="1"/>
+      <w:bookmarkEnd w:id="0"/>
     </w:p>
     <w:p>
       <w:pPr>
         <w:pStyle w:val="Titolo2"/>
       </w:pPr>
-      <w:bookmarkStart w:id="2" w:name="_Toc472784236"/>
+      <w:bookmarkStart w:id="1" w:name="_Toc472784236"/>
       <w:r>
         <w:t xml:space="preserve">1.1. </w:t>
       </w:r>
       <w:r>
         <w:t>Purpose and scope</w:t>
       </w:r>
-      <w:bookmarkEnd w:id="2"/>
+      <w:bookmarkEnd w:id="1"/>
     </w:p>
     <w:p>
       <w:r>
@@ -4343,15 +4341,7 @@
         </w:numPr>
       </w:pPr>
       <w:r>
-        <w:t xml:space="preserve">Then, with COCOMO II techniques, we evaluate the expected effort to </w:t>
-      </w:r>
-      <w:proofErr w:type="gramStart"/>
-      <w:r>
-        <w:t>be spent</w:t>
-      </w:r>
-      <w:proofErr w:type="gramEnd"/>
-      <w:r>
-        <w:t xml:space="preserve"> in the project.</w:t>
+        <w:t>Then, with COCOMO II techniques, we evaluate the expected effort to be spent in the project.</w:t>
       </w:r>
     </w:p>
     <w:p>
@@ -4391,14 +4381,14 @@
       <w:pPr>
         <w:pStyle w:val="Titolo2"/>
       </w:pPr>
-      <w:bookmarkStart w:id="3" w:name="_Toc472784237"/>
+      <w:bookmarkStart w:id="2" w:name="_Toc472784237"/>
       <w:r>
         <w:t xml:space="preserve">1.2. </w:t>
       </w:r>
       <w:r>
         <w:t>List of definitions and abbreviations</w:t>
       </w:r>
-      <w:bookmarkEnd w:id="3"/>
+      <w:bookmarkEnd w:id="2"/>
     </w:p>
     <w:p>
       <w:pPr>
@@ -4541,15 +4531,7 @@
         <w:t xml:space="preserve"> el</w:t>
       </w:r>
       <w:r>
-        <w:t xml:space="preserve">ementary operation that involves input and output </w:t>
-      </w:r>
-      <w:proofErr w:type="gramStart"/>
-      <w:r>
-        <w:t>Without</w:t>
-      </w:r>
-      <w:proofErr w:type="gramEnd"/>
-      <w:r>
-        <w:t xml:space="preserve"> significant elaboration of data from logic files</w:t>
+        <w:t>ementary operation that involves input and output Without significant elaboration of data from logic files</w:t>
       </w:r>
       <w:r>
         <w:t>.</w:t>
@@ -4618,15 +4600,7 @@
         <w:t>FTR:</w:t>
       </w:r>
       <w:r>
-        <w:t xml:space="preserve"> file type </w:t>
-      </w:r>
-      <w:proofErr w:type="gramStart"/>
-      <w:r>
-        <w:t>referenced,</w:t>
-      </w:r>
-      <w:proofErr w:type="gramEnd"/>
-      <w:r>
-        <w:t xml:space="preserve"> </w:t>
+        <w:t xml:space="preserve"> file type referenced, </w:t>
       </w:r>
       <w:r>
         <w:t>a unique user recognizable</w:t>
@@ -4903,16 +4877,16 @@
       <w:pPr>
         <w:pStyle w:val="Titolo1"/>
       </w:pPr>
-      <w:bookmarkStart w:id="4" w:name="_Toc472280322"/>
-      <w:bookmarkStart w:id="5" w:name="_Toc472784238"/>
+      <w:bookmarkStart w:id="3" w:name="_Toc472280322"/>
+      <w:bookmarkStart w:id="4" w:name="_Toc472784238"/>
       <w:r>
         <w:t>2. Size estimation: function points</w:t>
       </w:r>
+      <w:bookmarkEnd w:id="3"/>
+      <w:r>
+        <w:t xml:space="preserve"> (FP)</w:t>
+      </w:r>
       <w:bookmarkEnd w:id="4"/>
-      <w:r>
-        <w:t xml:space="preserve"> (FP)</w:t>
-      </w:r>
-      <w:bookmarkEnd w:id="5"/>
     </w:p>
     <w:p>
       <w:r>
@@ -4962,15 +4936,7 @@
         <w:t>t</w:t>
       </w:r>
       <w:r>
-        <w:t xml:space="preserve">he rating </w:t>
-      </w:r>
-      <w:proofErr w:type="gramStart"/>
-      <w:r>
-        <w:t>is based</w:t>
-      </w:r>
-      <w:proofErr w:type="gramEnd"/>
-      <w:r>
-        <w:t xml:space="preserve"> upon the numbe</w:t>
+        <w:t>he rating is based upon the numbe</w:t>
       </w:r>
       <w:r>
         <w:t>r of data element types (DET),</w:t>
@@ -5004,11 +4970,9 @@
       </w:r>
     </w:p>
     <w:p>
-      <w:proofErr w:type="gramStart"/>
       <w:r>
         <w:t>First of all</w:t>
       </w:r>
-      <w:proofErr w:type="gramEnd"/>
       <w:r>
         <w:t>,</w:t>
       </w:r>
@@ -6321,28 +6285,20 @@
       <w:pPr>
         <w:pStyle w:val="Titolo2"/>
       </w:pPr>
-      <w:bookmarkStart w:id="6" w:name="_Toc472280323"/>
-      <w:bookmarkStart w:id="7" w:name="_Toc472784239"/>
+      <w:bookmarkStart w:id="5" w:name="_Toc472280323"/>
+      <w:bookmarkStart w:id="6" w:name="_Toc472784239"/>
       <w:r>
         <w:t>2.1. Internal logic files</w:t>
       </w:r>
+      <w:bookmarkEnd w:id="5"/>
+      <w:r>
+        <w:t xml:space="preserve"> (ILF)</w:t>
+      </w:r>
       <w:bookmarkEnd w:id="6"/>
-      <w:r>
-        <w:t xml:space="preserve"> (ILF)</w:t>
-      </w:r>
-      <w:bookmarkEnd w:id="7"/>
     </w:p>
     <w:p>
       <w:r>
-        <w:t xml:space="preserve">In this </w:t>
-      </w:r>
-      <w:proofErr w:type="gramStart"/>
-      <w:r>
-        <w:t>section</w:t>
-      </w:r>
-      <w:proofErr w:type="gramEnd"/>
-      <w:r>
-        <w:t xml:space="preserve"> we are going to find out all the possible ILFs involved in the processes of </w:t>
+        <w:t xml:space="preserve">In this section we are going to find out all the possible ILFs involved in the processes of </w:t>
       </w:r>
       <w:proofErr w:type="spellStart"/>
       <w:r>
@@ -6371,15 +6327,7 @@
         </w:numPr>
       </w:pPr>
       <w:r>
-        <w:t xml:space="preserve">The system has to manage the information about the registered users, which include name, surname, phone number, email, SSN, credit card number and driving licence number, together with a password provided by the system during the registration phase and the </w:t>
-      </w:r>
-      <w:proofErr w:type="gramStart"/>
-      <w:r>
-        <w:t>always available</w:t>
-      </w:r>
-      <w:proofErr w:type="gramEnd"/>
-      <w:r>
-        <w:t xml:space="preserve"> user’s position</w:t>
+        <w:t>The system has to manage the information about the registered users, which include name, surname, phone number, email, SSN, credit card number and driving licence number, together with a password provided by the system during the registration phase and the always available user’s position</w:t>
       </w:r>
       <w:r>
         <w:t xml:space="preserve">. </w:t>
@@ -6406,13 +6354,8 @@
         <w:t>he complexity is low</w:t>
       </w:r>
       <w:r>
-        <w:t xml:space="preserve"> and the FPs produced are </w:t>
-      </w:r>
-      <w:proofErr w:type="gramStart"/>
-      <w:r>
-        <w:t>7</w:t>
-      </w:r>
-      <w:proofErr w:type="gramEnd"/>
+        <w:t xml:space="preserve"> and the FPs produced are 7</w:t>
+      </w:r>
       <w:r>
         <w:t>.</w:t>
       </w:r>
@@ -6429,15 +6372,7 @@
         <w:t>The system has also the necessity to collect information about cars, which include the ID number, the position, the battery level, a Boolean to indicate if it’s in charge, and the state (available, unavailable or out of order)</w:t>
       </w:r>
       <w:r>
-        <w:t xml:space="preserve">. </w:t>
-      </w:r>
-      <w:proofErr w:type="gramStart"/>
-      <w:r>
-        <w:t>Also</w:t>
-      </w:r>
-      <w:proofErr w:type="gramEnd"/>
-      <w:r>
-        <w:t xml:space="preserve"> in this case all the elements can be represented by a flat data structure, so the RET is one and there are 5 DETs. T</w:t>
+        <w:t>. Also in this case all the elements can be represented by a flat data structure, so the RET is one and there are 5 DETs. T</w:t>
       </w:r>
       <w:r>
         <w:t>he complexity is</w:t>
@@ -6449,15 +6384,7 @@
         <w:t xml:space="preserve"> low</w:t>
       </w:r>
       <w:r>
-        <w:t xml:space="preserve"> and the FPs produced are </w:t>
-      </w:r>
-      <w:proofErr w:type="gramStart"/>
-      <w:r>
-        <w:t>7</w:t>
-      </w:r>
-      <w:proofErr w:type="gramEnd"/>
-      <w:r>
-        <w:t>.</w:t>
+        <w:t xml:space="preserve"> and the FPs produced are 7.</w:t>
       </w:r>
     </w:p>
     <w:p>
@@ -6495,15 +6422,7 @@
         <w:t>, to</w:t>
       </w:r>
       <w:r>
-        <w:t xml:space="preserve">gether with a reservation timer. The RETs are </w:t>
-      </w:r>
-      <w:proofErr w:type="gramStart"/>
-      <w:r>
-        <w:t>3</w:t>
-      </w:r>
-      <w:proofErr w:type="gramEnd"/>
-      <w:r>
-        <w:t xml:space="preserve"> and the DETs are 1+9+5=15,</w:t>
+        <w:t>gether with a reservation timer. The RETs are 3 and the DETs are 1+9+5=15,</w:t>
       </w:r>
       <w:r>
         <w:t xml:space="preserve"> </w:t>
@@ -6566,15 +6485,7 @@
         <w:t>A power station has its own position and a Boolean to indicate the availability.</w:t>
       </w:r>
       <w:r>
-        <w:t xml:space="preserve"> There is only a RET and </w:t>
-      </w:r>
-      <w:proofErr w:type="gramStart"/>
-      <w:r>
-        <w:t>2</w:t>
-      </w:r>
-      <w:proofErr w:type="gramEnd"/>
-      <w:r>
-        <w:t xml:space="preserve"> DETs, so</w:t>
+        <w:t xml:space="preserve"> There is only a RET and 2 DETs, so</w:t>
       </w:r>
       <w:r>
         <w:t xml:space="preserve"> </w:t>
@@ -6601,15 +6512,7 @@
         <w:t xml:space="preserve"> a starting position, an ending position and the best power station to leave the car</w:t>
       </w:r>
       <w:r>
-        <w:t xml:space="preserve">, which produces one more record with </w:t>
-      </w:r>
-      <w:proofErr w:type="gramStart"/>
-      <w:r>
-        <w:t>2</w:t>
-      </w:r>
-      <w:proofErr w:type="gramEnd"/>
-      <w:r>
-        <w:t xml:space="preserve"> data elements</w:t>
+        <w:t>, which produces one more record with 2 data elements</w:t>
       </w:r>
       <w:r>
         <w:t>.</w:t>
@@ -6618,15 +6521,7 @@
         <w:t xml:space="preserve"> </w:t>
       </w:r>
       <w:r>
-        <w:t xml:space="preserve">The total RETs are </w:t>
-      </w:r>
-      <w:proofErr w:type="gramStart"/>
-      <w:r>
-        <w:t>2</w:t>
-      </w:r>
-      <w:proofErr w:type="gramEnd"/>
-      <w:r>
-        <w:t xml:space="preserve"> and the DETs are 4, so the complexity is low and the FPs produced are 7.</w:t>
+        <w:t>The total RETs are 2 and the DETs are 4, so the complexity is low and the FPs produced are 7.</w:t>
       </w:r>
     </w:p>
     <w:p>
@@ -6637,7 +6532,6 @@
           <w:numId w:val="5"/>
         </w:numPr>
       </w:pPr>
-      <w:proofErr w:type="gramStart"/>
       <w:r>
         <w:t xml:space="preserve">A </w:t>
       </w:r>
@@ -6716,7 +6610,6 @@
       <w:r>
         <w:t>.</w:t>
       </w:r>
-      <w:proofErr w:type="gramEnd"/>
       <w:r>
         <w:t xml:space="preserve"> </w:t>
       </w:r>
@@ -7037,16 +6930,16 @@
       <w:pPr>
         <w:pStyle w:val="Titolo2"/>
       </w:pPr>
-      <w:bookmarkStart w:id="8" w:name="_Toc472280324"/>
-      <w:bookmarkStart w:id="9" w:name="_Toc472784240"/>
+      <w:bookmarkStart w:id="7" w:name="_Toc472280324"/>
+      <w:bookmarkStart w:id="8" w:name="_Toc472784240"/>
       <w:r>
         <w:t>2.2. External logic files</w:t>
       </w:r>
+      <w:bookmarkEnd w:id="7"/>
+      <w:r>
+        <w:t xml:space="preserve"> (ELF)</w:t>
+      </w:r>
       <w:bookmarkEnd w:id="8"/>
-      <w:r>
-        <w:t xml:space="preserve"> (ELF)</w:t>
-      </w:r>
-      <w:bookmarkEnd w:id="9"/>
     </w:p>
     <w:p>
       <w:proofErr w:type="spellStart"/>
@@ -7055,15 +6948,7 @@
       </w:r>
       <w:proofErr w:type="spellEnd"/>
       <w:r>
-        <w:t xml:space="preserve"> system </w:t>
-      </w:r>
-      <w:proofErr w:type="gramStart"/>
-      <w:r>
-        <w:t>doesn’t</w:t>
-      </w:r>
-      <w:proofErr w:type="gramEnd"/>
-      <w:r>
-        <w:t xml:space="preserve"> rely on many ELFs, since it doesn’t cooperate with many external services. The only feature it must accomplish is to render maps on the client side applications. Since the interaction is quite complex and there is a big amount of data retrieved, it’s reasonable to think that such ELFs</w:t>
+        <w:t xml:space="preserve"> system doesn’t rely on many ELFs, since it doesn’t cooperate with many external services. The only feature it must accomplish is to render maps on the client side applications. Since the interaction is quite complex and there is a big amount of data retrieved, it’s reasonable to think that such ELFs</w:t>
       </w:r>
       <w:r>
         <w:t xml:space="preserve"> are composed of a high number of data elements and records, so they implicate a</w:t>
@@ -7255,16 +7140,16 @@
       <w:pPr>
         <w:pStyle w:val="Titolo2"/>
       </w:pPr>
-      <w:bookmarkStart w:id="10" w:name="_Toc472280325"/>
-      <w:bookmarkStart w:id="11" w:name="_Toc472784241"/>
+      <w:bookmarkStart w:id="9" w:name="_Toc472280325"/>
+      <w:bookmarkStart w:id="10" w:name="_Toc472784241"/>
       <w:r>
         <w:t>2.3. External inputs</w:t>
       </w:r>
+      <w:bookmarkEnd w:id="9"/>
+      <w:r>
+        <w:t xml:space="preserve"> (EI)</w:t>
+      </w:r>
       <w:bookmarkEnd w:id="10"/>
-      <w:r>
-        <w:t xml:space="preserve"> (EI)</w:t>
-      </w:r>
-      <w:bookmarkEnd w:id="11"/>
     </w:p>
     <w:p>
       <w:proofErr w:type="spellStart"/>
@@ -7273,15 +7158,7 @@
       </w:r>
       <w:proofErr w:type="spellEnd"/>
       <w:r>
-        <w:t xml:space="preserve"> supports many interactions with users among different interfaces. In this </w:t>
-      </w:r>
-      <w:proofErr w:type="gramStart"/>
-      <w:r>
-        <w:t>section</w:t>
-      </w:r>
-      <w:proofErr w:type="gramEnd"/>
-      <w:r>
-        <w:t xml:space="preserve"> we are going to identify all the main functionalities offered by the system with the corresponding complexity in terms of EIs.</w:t>
+        <w:t xml:space="preserve"> supports many interactions with users among different interfaces. In this section we are going to identify all the main functionalities offered by the system with the corresponding complexity in terms of EIs.</w:t>
       </w:r>
     </w:p>
     <w:p>
@@ -7364,15 +7241,7 @@
         <w:t>DETs</w:t>
       </w:r>
       <w:r>
-        <w:t xml:space="preserve">, therefore the FPs are </w:t>
-      </w:r>
-      <w:proofErr w:type="gramStart"/>
-      <w:r>
-        <w:t>3</w:t>
-      </w:r>
-      <w:proofErr w:type="gramEnd"/>
-      <w:r>
-        <w:t>.</w:t>
+        <w:t>, therefore the FPs are 3.</w:t>
       </w:r>
     </w:p>
     <w:p>
@@ -7408,15 +7277,7 @@
         <w:t>,</w:t>
       </w:r>
       <w:r>
-        <w:t xml:space="preserve"> but the number of DETs involved </w:t>
-      </w:r>
-      <w:proofErr w:type="gramStart"/>
-      <w:r>
-        <w:t>isn’t</w:t>
-      </w:r>
-      <w:proofErr w:type="gramEnd"/>
-      <w:r>
-        <w:t xml:space="preserve"> much large, so</w:t>
+        <w:t xml:space="preserve"> but the number of DETs involved isn’t much large, so</w:t>
       </w:r>
       <w:r>
         <w:t xml:space="preserve"> the complexity is </w:t>
@@ -7464,15 +7325,7 @@
         <w:t xml:space="preserve"> as well as DETs, so t</w:t>
       </w:r>
       <w:r>
-        <w:t xml:space="preserve">he FPs contributed are </w:t>
-      </w:r>
-      <w:proofErr w:type="gramStart"/>
-      <w:r>
-        <w:t>6</w:t>
-      </w:r>
-      <w:proofErr w:type="gramEnd"/>
-      <w:r>
-        <w:t>.</w:t>
+        <w:t>he FPs contributed are 6.</w:t>
       </w:r>
     </w:p>
     <w:p>
@@ -7522,15 +7375,7 @@
         <w:t xml:space="preserve">involves a huge amount of data, so it </w:t>
       </w:r>
       <w:r>
-        <w:t xml:space="preserve">contributes </w:t>
-      </w:r>
-      <w:proofErr w:type="gramStart"/>
-      <w:r>
-        <w:t>6</w:t>
-      </w:r>
-      <w:proofErr w:type="gramEnd"/>
-      <w:r>
-        <w:t xml:space="preserve"> FPs.</w:t>
+        <w:t>contributes 6 FPs.</w:t>
       </w:r>
     </w:p>
     <w:p>
@@ -7543,15 +7388,7 @@
       </w:pPr>
       <w:r>
         <w:lastRenderedPageBreak/>
-        <w:t xml:space="preserve">Finish a ride: this operation involves a flow of information between the server and the car, since the server has to check if the user is attempting to park the car in a safe area (or the sensors detected that an accident occurred). The complexity is average, so the FPs produced are </w:t>
-      </w:r>
-      <w:proofErr w:type="gramStart"/>
-      <w:r>
-        <w:t>4</w:t>
-      </w:r>
-      <w:proofErr w:type="gramEnd"/>
-      <w:r>
-        <w:t>.</w:t>
+        <w:t>Finish a ride: this operation involves a flow of information between the server and the car, since the server has to check if the user is attempting to park the car in a safe area (or the sensors detected that an accident occurred). The complexity is average, so the FPs produced are 4.</w:t>
       </w:r>
     </w:p>
     <w:p>
@@ -7563,15 +7400,7 @@
         </w:numPr>
       </w:pPr>
       <w:r>
-        <w:t xml:space="preserve">Plug the car into a power station: once a user terminates his ride, he has 3 minutes </w:t>
-      </w:r>
-      <w:proofErr w:type="gramStart"/>
-      <w:r>
-        <w:t>to eventually plug</w:t>
-      </w:r>
-      <w:proofErr w:type="gramEnd"/>
-      <w:r>
-        <w:t xml:space="preserve"> the car into a power station in order to get a discount. This operation is quite simple, since </w:t>
+        <w:t xml:space="preserve">Plug the car into a power station: once a user terminates his ride, he has 3 minutes to eventually plug the car into a power station in order to get a discount. This operation is quite simple, since </w:t>
       </w:r>
       <w:r>
         <w:t>the system</w:t>
@@ -7589,15 +7418,7 @@
         <w:t>in the FTR related to the ride if the timer expires</w:t>
       </w:r>
       <w:r>
-        <w:t xml:space="preserve">, so it contributes </w:t>
-      </w:r>
-      <w:proofErr w:type="gramStart"/>
-      <w:r>
-        <w:t>3</w:t>
-      </w:r>
-      <w:proofErr w:type="gramEnd"/>
-      <w:r>
-        <w:t xml:space="preserve"> FPs.</w:t>
+        <w:t>, so it contributes 3 FPs.</w:t>
       </w:r>
     </w:p>
     <w:p>
@@ -7620,15 +7441,7 @@
         <w:t xml:space="preserve">: </w:t>
       </w:r>
       <w:r>
-        <w:t xml:space="preserve">as the counterpart used to authenticate the access of users, this is a simple operation and yields </w:t>
-      </w:r>
-      <w:proofErr w:type="gramStart"/>
-      <w:r>
-        <w:t>3</w:t>
-      </w:r>
-      <w:proofErr w:type="gramEnd"/>
-      <w:r>
-        <w:t xml:space="preserve"> FPs.</w:t>
+        <w:t>as the counterpart used to authenticate the access of users, this is a simple operation and yields 3 FPs.</w:t>
       </w:r>
     </w:p>
     <w:p>
@@ -7648,15 +7461,7 @@
       </w:r>
       <w:proofErr w:type="spellEnd"/>
       <w:r>
-        <w:t xml:space="preserve"> a car as out of order: this is a simple </w:t>
-      </w:r>
-      <w:proofErr w:type="gramStart"/>
-      <w:r>
-        <w:t>operation which</w:t>
-      </w:r>
-      <w:proofErr w:type="gramEnd"/>
-      <w:r>
-        <w:t xml:space="preserve"> only changes an attribute of the selected car, therefore it produces 3 FPs.</w:t>
+        <w:t xml:space="preserve"> a car as out of order: this is a simple operation which only changes an attribute of the selected car, therefore it produces 3 FPs.</w:t>
       </w:r>
     </w:p>
     <w:p>
@@ -8066,16 +7871,16 @@
       <w:pPr>
         <w:pStyle w:val="Titolo2"/>
       </w:pPr>
-      <w:bookmarkStart w:id="12" w:name="_Toc472280326"/>
-      <w:bookmarkStart w:id="13" w:name="_Toc472784242"/>
+      <w:bookmarkStart w:id="11" w:name="_Toc472280326"/>
+      <w:bookmarkStart w:id="12" w:name="_Toc472784242"/>
       <w:r>
         <w:t>2.4. External outputs</w:t>
       </w:r>
+      <w:bookmarkEnd w:id="11"/>
+      <w:r>
+        <w:t xml:space="preserve"> (EO)</w:t>
+      </w:r>
       <w:bookmarkEnd w:id="12"/>
-      <w:r>
-        <w:t xml:space="preserve"> (EO)</w:t>
-      </w:r>
-      <w:bookmarkEnd w:id="13"/>
     </w:p>
     <w:p>
       <w:r>
@@ -8117,26 +7922,10 @@
         </w:numPr>
       </w:pPr>
       <w:r>
-        <w:t xml:space="preserve">Provide a password to the user (end of sign up process): this operation </w:t>
-      </w:r>
-      <w:proofErr w:type="gramStart"/>
-      <w:r>
-        <w:t>may be seen</w:t>
-      </w:r>
-      <w:proofErr w:type="gramEnd"/>
-      <w:r>
-        <w:t xml:space="preserve"> as a part of the signing up procedure, but due to a significant elaboration of logic files, we decided to split them up and to indicate the giving of the password to the user as an external output procedure. This is not a complex procedure</w:t>
-      </w:r>
-      <w:r>
-        <w:t xml:space="preserve"> because </w:t>
-      </w:r>
-      <w:proofErr w:type="gramStart"/>
-      <w:r>
-        <w:t>doesn’t</w:t>
-      </w:r>
-      <w:proofErr w:type="gramEnd"/>
-      <w:r>
-        <w:t xml:space="preserve"> rely on many </w:t>
+        <w:t>Provide a password to the user (end of sign up process): this operation may be seen as a part of the signing up procedure, but due to a significant elaboration of logic files, we decided to split them up and to indicate the giving of the password to the user as an external output procedure. This is not a complex procedure</w:t>
+      </w:r>
+      <w:r>
+        <w:t xml:space="preserve"> because doesn’t rely on many </w:t>
       </w:r>
       <w:r>
         <w:t>FTR</w:t>
@@ -8163,13 +7952,8 @@
         <w:t>FPs</w:t>
       </w:r>
       <w:r>
-        <w:t xml:space="preserve"> produced are </w:t>
-      </w:r>
-      <w:proofErr w:type="gramStart"/>
-      <w:r>
-        <w:t>7</w:t>
-      </w:r>
-      <w:proofErr w:type="gramEnd"/>
+        <w:t xml:space="preserve"> produced are 7</w:t>
+      </w:r>
       <w:r>
         <w:t>.</w:t>
       </w:r>
@@ -8183,23 +7967,15 @@
         </w:numPr>
       </w:pPr>
       <w:r>
-        <w:t xml:space="preserve">Show the final cost of the ride: this is a complex operation since the system has to check a large number of parameters including the car’s battery, the car’s position, </w:t>
+        <w:t xml:space="preserve">Show the final cost of the ride: this is a complex operation since the system has to check a large number of parameters including the car’s battery, the car’s position, the number of passengers during a ride, if the car is left in charge and so on. All of these operations are in a strict sequence due to the priorities that the various discounts hold. </w:t>
       </w:r>
       <w:proofErr w:type="gramStart"/>
       <w:r>
-        <w:t>the</w:t>
+        <w:t>Therefore</w:t>
       </w:r>
       <w:proofErr w:type="gramEnd"/>
       <w:r>
-        <w:t xml:space="preserve"> number of passengers during a ride, if the car is left in charge and so on. All of these operations are in a strict sequence due to the priorities that the various discounts hold. Therefore the complexity is very high and the contribute is </w:t>
-      </w:r>
-      <w:proofErr w:type="gramStart"/>
-      <w:r>
-        <w:t>7</w:t>
-      </w:r>
-      <w:proofErr w:type="gramEnd"/>
-      <w:r>
-        <w:t xml:space="preserve"> FPs.</w:t>
+        <w:t xml:space="preserve"> the complexity is very high and the contribute is 7 FPs.</w:t>
       </w:r>
     </w:p>
     <w:p>
@@ -8212,29 +7988,13 @@
       </w:pPr>
       <w:r>
         <w:lastRenderedPageBreak/>
-        <w:t xml:space="preserve">Apply the </w:t>
-      </w:r>
-      <w:proofErr w:type="gramStart"/>
-      <w:r>
-        <w:t>1</w:t>
-      </w:r>
-      <w:proofErr w:type="gramEnd"/>
-      <w:r>
-        <w:t xml:space="preserve"> Euro fine if the reservation expires: this operation is simple because it only needs to check when a reservation gets out of the allowed time</w:t>
+        <w:t>Apply the 1 Euro fine if the reservation expires: this operation is simple because it only needs to check when a reservation gets out of the allowed time</w:t>
       </w:r>
       <w:r>
         <w:t>, so it involves only the related FTR and few DETs</w:t>
       </w:r>
       <w:r>
-        <w:t xml:space="preserve">. The contribute is </w:t>
-      </w:r>
-      <w:proofErr w:type="gramStart"/>
-      <w:r>
-        <w:t>4</w:t>
-      </w:r>
-      <w:proofErr w:type="gramEnd"/>
-      <w:r>
-        <w:t xml:space="preserve"> FPs.</w:t>
+        <w:t>. The contribute is 4 FPs.</w:t>
       </w:r>
     </w:p>
     <w:p>
@@ -8450,19 +8210,19 @@
       <w:pPr>
         <w:pStyle w:val="Titolo2"/>
       </w:pPr>
-      <w:bookmarkStart w:id="14" w:name="_Toc472280327"/>
-      <w:bookmarkStart w:id="15" w:name="_Toc472784243"/>
+      <w:bookmarkStart w:id="13" w:name="_Toc472280327"/>
+      <w:bookmarkStart w:id="14" w:name="_Toc472784243"/>
       <w:r>
         <w:t>2.5. External inquiries</w:t>
       </w:r>
+      <w:bookmarkEnd w:id="13"/>
+      <w:r>
+        <w:t xml:space="preserve"> (EQ</w:t>
+      </w:r>
+      <w:r>
+        <w:t>)</w:t>
+      </w:r>
       <w:bookmarkEnd w:id="14"/>
-      <w:r>
-        <w:t xml:space="preserve"> (EQ</w:t>
-      </w:r>
-      <w:r>
-        <w:t>)</w:t>
-      </w:r>
-      <w:bookmarkEnd w:id="15"/>
     </w:p>
     <w:p>
       <w:r>
@@ -8478,15 +8238,7 @@
         </w:numPr>
       </w:pPr>
       <w:r>
-        <w:t xml:space="preserve">See available cars (user – current position): the user clicks a button and then </w:t>
-      </w:r>
-      <w:proofErr w:type="gramStart"/>
-      <w:r>
-        <w:t>he’s</w:t>
-      </w:r>
-      <w:proofErr w:type="gramEnd"/>
-      <w:r>
-        <w:t xml:space="preserve"> allowed to see all the cars in a map, so it is a trivial operation and</w:t>
+        <w:t>See available cars (user – current position): the user clicks a button and then he’s allowed to see all the cars in a map, so it is a trivial operation and</w:t>
       </w:r>
       <w:r>
         <w:t xml:space="preserve"> contribute</w:t>
@@ -8507,26 +8259,13 @@
         </w:numPr>
       </w:pPr>
       <w:r>
-        <w:t xml:space="preserve">See available cars (user – given address): almost the same operation mentioned before, with the difference that instead of retrieving the user’s position, the </w:t>
-      </w:r>
-      <w:proofErr w:type="gramStart"/>
-      <w:r>
-        <w:t>address is given by the user himself</w:t>
-      </w:r>
-      <w:proofErr w:type="gramEnd"/>
+        <w:t>See available cars (user – given address): almost the same operation mentioned before, with the difference that instead of retrieving the user’s position, the address is given by the user himself</w:t>
+      </w:r>
       <w:r>
         <w:t>.</w:t>
       </w:r>
       <w:r>
-        <w:t xml:space="preserve"> The FPs produced are </w:t>
-      </w:r>
-      <w:proofErr w:type="gramStart"/>
-      <w:r>
-        <w:t>3</w:t>
-      </w:r>
-      <w:proofErr w:type="gramEnd"/>
-      <w:r>
-        <w:t>.</w:t>
+        <w:t xml:space="preserve"> The FPs produced are 3.</w:t>
       </w:r>
     </w:p>
     <w:p>
@@ -8541,15 +8280,7 @@
         <w:t>See position and battery of cars (assistance coordinators): it’s essentially the same operation that a user can do, except from the fact that the assistance coordinator can see all the cars, therefore the contribution is again</w:t>
       </w:r>
       <w:r>
-        <w:t xml:space="preserve"> </w:t>
-      </w:r>
-      <w:proofErr w:type="gramStart"/>
-      <w:r>
-        <w:t>3</w:t>
-      </w:r>
-      <w:proofErr w:type="gramEnd"/>
-      <w:r>
-        <w:t xml:space="preserve"> FPs.</w:t>
+        <w:t xml:space="preserve"> 3 FPs.</w:t>
       </w:r>
     </w:p>
     <w:p>
@@ -8561,15 +8292,15 @@
         </w:numPr>
       </w:pPr>
       <w:r>
-        <w:t xml:space="preserve">Show battery and position of the reserved car: the system allows the owner of a reservation to see the position and the battery of the reserved car. This operation is simple, it produces </w:t>
+        <w:t xml:space="preserve">Show battery and position of the reserved car: the system allows the owner of a reservation to see the position and the battery of the reserved car. This operation is </w:t>
       </w:r>
       <w:proofErr w:type="gramStart"/>
       <w:r>
-        <w:t>3</w:t>
+        <w:t>simple,</w:t>
       </w:r>
       <w:proofErr w:type="gramEnd"/>
       <w:r>
-        <w:t xml:space="preserve"> FPs.</w:t>
+        <w:t xml:space="preserve"> it produces 3 FPs.</w:t>
       </w:r>
     </w:p>
     <w:p>
@@ -8785,13 +8516,13 @@
       <w:pPr>
         <w:pStyle w:val="Titolo2"/>
       </w:pPr>
-      <w:bookmarkStart w:id="16" w:name="_Toc472280328"/>
-      <w:bookmarkStart w:id="17" w:name="_Toc472784244"/>
+      <w:bookmarkStart w:id="15" w:name="_Toc472280328"/>
+      <w:bookmarkStart w:id="16" w:name="_Toc472784244"/>
       <w:r>
         <w:t>2.6. Overall estimation</w:t>
       </w:r>
+      <w:bookmarkEnd w:id="15"/>
       <w:bookmarkEnd w:id="16"/>
-      <w:bookmarkEnd w:id="17"/>
     </w:p>
     <w:p>
       <w:r>
@@ -8995,7 +8726,7 @@
       <w:pPr>
         <w:pStyle w:val="Titolo1"/>
       </w:pPr>
-      <w:bookmarkStart w:id="18" w:name="_Toc472784245"/>
+      <w:bookmarkStart w:id="17" w:name="_Toc472784245"/>
       <w:r>
         <w:lastRenderedPageBreak/>
         <w:t>3.</w:t>
@@ -9006,19 +8737,11 @@
       <w:r>
         <w:t>ost and effort estimation: COCOMO II</w:t>
       </w:r>
-      <w:bookmarkEnd w:id="18"/>
+      <w:bookmarkEnd w:id="17"/>
     </w:p>
     <w:p>
       <w:r>
-        <w:t xml:space="preserve">In this </w:t>
-      </w:r>
-      <w:proofErr w:type="gramStart"/>
-      <w:r>
-        <w:t>section</w:t>
-      </w:r>
-      <w:proofErr w:type="gramEnd"/>
-      <w:r>
-        <w:t xml:space="preserve"> we will adopt the COCOMO approach in order to get an estimation of effort that is needed to spend to complete the </w:t>
+        <w:t xml:space="preserve">In this section we will adopt the COCOMO approach in order to get an estimation of effort that is needed to spend to complete the </w:t>
       </w:r>
       <w:proofErr w:type="spellStart"/>
       <w:r>
@@ -9026,15 +8749,7 @@
       </w:r>
       <w:proofErr w:type="spellEnd"/>
       <w:r>
-        <w:t xml:space="preserve"> project. This method </w:t>
-      </w:r>
-      <w:proofErr w:type="gramStart"/>
-      <w:r>
-        <w:t>is essentially based</w:t>
-      </w:r>
-      <w:proofErr w:type="gramEnd"/>
-      <w:r>
-        <w:t xml:space="preserve"> on the following basic formula that estimates the effort in Person-Month:</w:t>
+        <w:t xml:space="preserve"> project. This method is essentially based on the following basic formula that estimates the effort in Person-Month:</w:t>
       </w:r>
     </w:p>
     <w:p>
@@ -9438,7 +9153,7 @@
           <w:rFonts w:eastAsiaTheme="minorEastAsia"/>
         </w:rPr>
       </w:pPr>
-      <w:bookmarkStart w:id="19" w:name="_Toc472784246"/>
+      <w:bookmarkStart w:id="18" w:name="_Toc472784246"/>
       <w:r>
         <w:rPr>
           <w:rFonts w:eastAsiaTheme="minorEastAsia"/>
@@ -9451,30 +9166,14 @@
         </w:rPr>
         <w:t xml:space="preserve"> Post-architecture or Early-design</w:t>
       </w:r>
-      <w:bookmarkEnd w:id="19"/>
+      <w:bookmarkEnd w:id="18"/>
     </w:p>
     <w:p>
       <w:r>
-        <w:t xml:space="preserve">Even if we are projecting a </w:t>
-      </w:r>
-      <w:proofErr w:type="gramStart"/>
-      <w:r>
-        <w:t>totally</w:t>
-      </w:r>
-      <w:proofErr w:type="gramEnd"/>
-      <w:r>
-        <w:t xml:space="preserve"> new artefact we are going to </w:t>
-      </w:r>
-      <w:r>
-        <w:t xml:space="preserve">carry out our effort estimation following the post-architecture model. This choice </w:t>
-      </w:r>
-      <w:proofErr w:type="gramStart"/>
-      <w:r>
-        <w:t>is given</w:t>
-      </w:r>
-      <w:proofErr w:type="gramEnd"/>
-      <w:r>
-        <w:t xml:space="preserve"> from the fact that, at this stage of our work, we have already chosen a quite detailed architecture for our system to be. In </w:t>
+        <w:t xml:space="preserve">Even if we are projecting a totally new artefact we are going to </w:t>
+      </w:r>
+      <w:r>
+        <w:t xml:space="preserve">carry out our effort estimation following the post-architecture model. This choice is given from the fact that, at this stage of our work, we have already chosen a quite detailed architecture for our system to be. In </w:t>
       </w:r>
       <w:proofErr w:type="gramStart"/>
       <w:r>
@@ -9490,7 +9189,7 @@
       <w:pPr>
         <w:pStyle w:val="Titolo2"/>
       </w:pPr>
-      <w:bookmarkStart w:id="20" w:name="_Toc472784247"/>
+      <w:bookmarkStart w:id="19" w:name="_Toc472784247"/>
       <w:r>
         <w:t>3.2</w:t>
       </w:r>
@@ -9500,7 +9199,7 @@
       <w:r>
         <w:t>Size parameter estimation</w:t>
       </w:r>
-      <w:bookmarkEnd w:id="20"/>
+      <w:bookmarkEnd w:id="19"/>
     </w:p>
     <w:p>
       <w:r>
@@ -9527,15 +9226,7 @@
       </w:r>
       <w:proofErr w:type="gramEnd"/>
       <w:r>
-        <w:t xml:space="preserve"> Code). It </w:t>
-      </w:r>
-      <w:proofErr w:type="gramStart"/>
-      <w:r>
-        <w:t>can be deducted</w:t>
-      </w:r>
-      <w:proofErr w:type="gramEnd"/>
-      <w:r>
-        <w:t xml:space="preserve"> from the UFP computed in the section 2.1 with the following formula:</w:t>
+        <w:t xml:space="preserve"> Code). It can be deducted from the UFP computed in the section 2.1 with the following formula:</w:t>
       </w:r>
     </w:p>
     <w:p>
@@ -9562,39 +9253,17 @@
           <w:rFonts w:ascii="Cambria Math" w:eastAsiaTheme="minorEastAsia" w:hAnsi="Cambria Math"/>
         </w:rPr>
       </w:pPr>
-      <w:proofErr w:type="gramStart"/>
       <w:r>
         <w:rPr>
           <w:rFonts w:ascii="Cambria Math" w:eastAsiaTheme="minorEastAsia" w:hAnsi="Cambria Math"/>
         </w:rPr>
-        <w:t>i.e</w:t>
-      </w:r>
-      <w:proofErr w:type="gramEnd"/>
+        <w:t xml:space="preserve">i.e. it’s the product of the number of functional points and a parameter that expresses the average number of LOC per FP for a given programming language. Since we are going to </w:t>
+      </w:r>
       <w:r>
         <w:rPr>
           <w:rFonts w:ascii="Cambria Math" w:eastAsiaTheme="minorEastAsia" w:hAnsi="Cambria Math"/>
         </w:rPr>
-        <w:t xml:space="preserve">. it’s the product of the number of functional points and a parameter that expresses the average number of LOC per FP for a given programming language. Since we are going to </w:t>
-      </w:r>
-      <w:r>
-        <w:rPr>
-          <w:rFonts w:ascii="Cambria Math" w:eastAsiaTheme="minorEastAsia" w:hAnsi="Cambria Math"/>
-        </w:rPr>
-        <w:t xml:space="preserve">build our project with </w:t>
-      </w:r>
-      <w:proofErr w:type="gramStart"/>
-      <w:r>
-        <w:rPr>
-          <w:rFonts w:ascii="Cambria Math" w:eastAsiaTheme="minorEastAsia" w:hAnsi="Cambria Math"/>
-        </w:rPr>
-        <w:t>JEE</w:t>
-      </w:r>
-      <w:proofErr w:type="gramEnd"/>
-      <w:r>
-        <w:rPr>
-          <w:rFonts w:ascii="Cambria Math" w:eastAsiaTheme="minorEastAsia" w:hAnsi="Cambria Math"/>
-        </w:rPr>
-        <w:t xml:space="preserve"> this parameter is (source: Quantitative Software Management):</w:t>
+        <w:t>build our project with JEE this parameter is (source: Quantitative Software Management):</w:t>
       </w:r>
     </w:p>
     <w:p>
@@ -9659,7 +9328,7 @@
           <w:rFonts w:eastAsiaTheme="minorEastAsia"/>
         </w:rPr>
       </w:pPr>
-      <w:bookmarkStart w:id="21" w:name="_Toc472784248"/>
+      <w:bookmarkStart w:id="20" w:name="_Toc472784248"/>
       <w:r>
         <w:rPr>
           <w:rFonts w:eastAsiaTheme="minorEastAsia"/>
@@ -9672,7 +9341,7 @@
         </w:rPr>
         <w:t>.3 Scale factors</w:t>
       </w:r>
-      <w:bookmarkEnd w:id="21"/>
+      <w:bookmarkEnd w:id="20"/>
     </w:p>
     <w:p>
       <w:r>
@@ -10960,15 +10629,7 @@
         <w:t xml:space="preserve"> five</w:t>
       </w:r>
       <w:r>
-        <w:t xml:space="preserve"> </w:t>
-      </w:r>
-      <w:proofErr w:type="gramStart"/>
-      <w:r>
-        <w:t>sections</w:t>
-      </w:r>
-      <w:proofErr w:type="gramEnd"/>
-      <w:r>
-        <w:t xml:space="preserve"> we are going to argue the choice of the rating level for each</w:t>
+        <w:t xml:space="preserve"> sections we are going to argue the choice of the rating level for each</w:t>
       </w:r>
       <w:r>
         <w:t xml:space="preserve"> scale factor. These choices has been</w:t>
@@ -10997,7 +10658,7 @@
       <w:pPr>
         <w:pStyle w:val="Titolo3"/>
       </w:pPr>
-      <w:bookmarkStart w:id="22" w:name="_Toc472784249"/>
+      <w:bookmarkStart w:id="21" w:name="_Toc472784249"/>
       <w:r>
         <w:t xml:space="preserve">3.3.1. </w:t>
       </w:r>
@@ -11009,16 +10670,11 @@
       <w:r>
         <w:t xml:space="preserve"> (PREC)</w:t>
       </w:r>
-      <w:bookmarkEnd w:id="22"/>
+      <w:bookmarkEnd w:id="21"/>
     </w:p>
     <w:p>
-      <w:proofErr w:type="gramStart"/>
-      <w:r>
-        <w:t>It’s</w:t>
-      </w:r>
-      <w:proofErr w:type="gramEnd"/>
-      <w:r>
-        <w:t xml:space="preserve"> high if the product is similar to several previously developed projects. </w:t>
+      <w:r>
+        <w:t xml:space="preserve">It’s high if the product is similar to several previously developed projects. </w:t>
       </w:r>
     </w:p>
     <w:tbl>
@@ -11361,7 +11017,7 @@
       <w:pPr>
         <w:pStyle w:val="Titolo3"/>
       </w:pPr>
-      <w:bookmarkStart w:id="23" w:name="_Toc472784250"/>
+      <w:bookmarkStart w:id="22" w:name="_Toc472784250"/>
       <w:r>
         <w:lastRenderedPageBreak/>
         <w:t>3.3.2. Development flexibility</w:t>
@@ -11369,7 +11025,7 @@
       <w:r>
         <w:t xml:space="preserve"> (FLEX)</w:t>
       </w:r>
-      <w:bookmarkEnd w:id="23"/>
+      <w:bookmarkEnd w:id="22"/>
     </w:p>
     <w:p>
       <w:r>
@@ -11607,14 +11263,14 @@
       <w:pPr>
         <w:pStyle w:val="Titolo3"/>
       </w:pPr>
-      <w:bookmarkStart w:id="24" w:name="_Toc472784251"/>
+      <w:bookmarkStart w:id="23" w:name="_Toc472784251"/>
       <w:r>
         <w:t>3.3.3 Risk Resolution</w:t>
       </w:r>
       <w:r>
         <w:t xml:space="preserve"> (RESL)</w:t>
       </w:r>
-      <w:bookmarkEnd w:id="24"/>
+      <w:bookmarkEnd w:id="23"/>
     </w:p>
     <w:p>
       <w:r>
@@ -12468,11 +12124,11 @@
       <w:pPr>
         <w:pStyle w:val="Titolo3"/>
       </w:pPr>
-      <w:bookmarkStart w:id="25" w:name="_Toc472784252"/>
+      <w:bookmarkStart w:id="24" w:name="_Toc472784252"/>
       <w:r>
         <w:t>3.3.4 Team Cohesion (TEAM)</w:t>
       </w:r>
-      <w:bookmarkEnd w:id="25"/>
+      <w:bookmarkEnd w:id="24"/>
     </w:p>
     <w:p>
       <w:r>
@@ -13052,23 +12708,21 @@
       <w:pPr>
         <w:pStyle w:val="Titolo3"/>
       </w:pPr>
-      <w:bookmarkStart w:id="26" w:name="_Toc472784253"/>
+      <w:bookmarkStart w:id="25" w:name="_Toc472784253"/>
       <w:r>
         <w:t>3.3.5 Process Maturity (PMAT)</w:t>
       </w:r>
-      <w:bookmarkEnd w:id="26"/>
+      <w:bookmarkEnd w:id="25"/>
     </w:p>
     <w:p>
       <w:r>
         <w:t xml:space="preserve">Refers to a </w:t>
       </w:r>
       <w:proofErr w:type="spellStart"/>
-      <w:proofErr w:type="gramStart"/>
       <w:r>
         <w:t>well known</w:t>
       </w:r>
       <w:proofErr w:type="spellEnd"/>
-      <w:proofErr w:type="gramEnd"/>
       <w:r>
         <w:t xml:space="preserve"> method for assessing the maturity of a software organization, CMM, now evolved into CMMI</w:t>
       </w:r>
@@ -13430,23 +13084,7 @@
     <w:p/>
     <w:p>
       <w:r>
-        <w:t xml:space="preserve">We think our project </w:t>
-      </w:r>
-      <w:proofErr w:type="gramStart"/>
-      <w:r>
-        <w:t>is not so advanced</w:t>
-      </w:r>
-      <w:proofErr w:type="gramEnd"/>
-      <w:r>
-        <w:t xml:space="preserve"> to contain proactive processes. </w:t>
-      </w:r>
-      <w:proofErr w:type="gramStart"/>
-      <w:r>
-        <w:t>It’s</w:t>
-      </w:r>
-      <w:proofErr w:type="gramEnd"/>
-      <w:r>
-        <w:t xml:space="preserve"> often reactive and relies on the knowledge of the three group members and their good interaction. The rating level is </w:t>
+        <w:t xml:space="preserve">We think our project is not so advanced to contain proactive processes. It’s often reactive and relies on the knowledge of the three group members and their good interaction. The rating level is </w:t>
       </w:r>
       <w:r>
         <w:t>nominal</w:t>
@@ -13460,7 +13098,7 @@
       <w:pPr>
         <w:pStyle w:val="Titolo2"/>
       </w:pPr>
-      <w:bookmarkStart w:id="27" w:name="_Toc472784254"/>
+      <w:bookmarkStart w:id="26" w:name="_Toc472784254"/>
       <w:r>
         <w:t>3.</w:t>
       </w:r>
@@ -13473,7 +13111,7 @@
       <w:r>
         <w:t xml:space="preserve"> overview</w:t>
       </w:r>
-      <w:bookmarkEnd w:id="27"/>
+      <w:bookmarkEnd w:id="26"/>
     </w:p>
     <w:p>
       <w:r>
@@ -14866,58 +14504,34 @@
       <w:pPr>
         <w:pStyle w:val="Titolo2"/>
       </w:pPr>
-      <w:bookmarkStart w:id="28" w:name="_Toc472784255"/>
+      <w:bookmarkStart w:id="27" w:name="_Toc472784255"/>
       <w:r>
         <w:t>3.6 Cost drivers and effort multipliers</w:t>
+      </w:r>
+      <w:bookmarkEnd w:id="27"/>
+    </w:p>
+    <w:p>
+      <w:r>
+        <w:t xml:space="preserve">Since we have chosen the Post-Architecture model we have 17 cost drivers grouped in four categories. In the following sections we are going to illustrate, through COCOMO tables, all the rating level we have chosen for each </w:t>
+      </w:r>
+      <w:r>
+        <w:t>cost driver.</w:t>
+      </w:r>
+    </w:p>
+    <w:p/>
+    <w:p>
+      <w:pPr>
+        <w:pStyle w:val="Titolo3"/>
+      </w:pPr>
+      <w:bookmarkStart w:id="28" w:name="_Toc472784256"/>
+      <w:r>
+        <w:t>3.6.1. Required Software Reliability (RELY)</w:t>
       </w:r>
       <w:bookmarkEnd w:id="28"/>
     </w:p>
     <w:p>
       <w:r>
-        <w:t xml:space="preserve">Since we have chosen the Post-Architecture </w:t>
-      </w:r>
-      <w:proofErr w:type="gramStart"/>
-      <w:r>
-        <w:t>model</w:t>
-      </w:r>
-      <w:proofErr w:type="gramEnd"/>
-      <w:r>
-        <w:t xml:space="preserve"> we have 17 cost drivers grouped in four categories. In the following </w:t>
-      </w:r>
-      <w:proofErr w:type="gramStart"/>
-      <w:r>
-        <w:t>sections</w:t>
-      </w:r>
-      <w:proofErr w:type="gramEnd"/>
-      <w:r>
-        <w:t xml:space="preserve"> we are going to illustrate, through COCOMO tables, all the rating level we have chosen for each </w:t>
-      </w:r>
-      <w:r>
-        <w:t>cost driver.</w:t>
-      </w:r>
-    </w:p>
-    <w:p/>
-    <w:p>
-      <w:pPr>
-        <w:pStyle w:val="Titolo3"/>
-      </w:pPr>
-      <w:bookmarkStart w:id="29" w:name="_Toc472784256"/>
-      <w:r>
-        <w:t>3.6.1. Required Software Reliability (RELY)</w:t>
-      </w:r>
-      <w:bookmarkEnd w:id="29"/>
-    </w:p>
-    <w:p>
-      <w:r>
-        <w:t xml:space="preserve">This is the measure of the extent to which the software must perform its intended function over a </w:t>
-      </w:r>
-      <w:proofErr w:type="gramStart"/>
-      <w:r>
-        <w:t>period of time</w:t>
-      </w:r>
-      <w:proofErr w:type="gramEnd"/>
-      <w:r>
-        <w:t>.</w:t>
+        <w:t>This is the measure of the extent to which the software must perform its intended function over a period of time.</w:t>
       </w:r>
     </w:p>
     <w:tbl>
@@ -15258,11 +14872,11 @@
       <w:pPr>
         <w:pStyle w:val="Titolo3"/>
       </w:pPr>
-      <w:bookmarkStart w:id="30" w:name="_Toc472784257"/>
+      <w:bookmarkStart w:id="29" w:name="_Toc472784257"/>
       <w:r>
         <w:t>3.6.2. Database size (DATA)</w:t>
       </w:r>
-      <w:bookmarkEnd w:id="30"/>
+      <w:bookmarkEnd w:id="29"/>
     </w:p>
     <w:p>
       <w:r>
@@ -15739,15 +15353,7 @@
     <w:p/>
     <w:p>
       <w:r>
-        <w:t xml:space="preserve">We </w:t>
-      </w:r>
-      <w:proofErr w:type="gramStart"/>
-      <w:r>
-        <w:t>don’t</w:t>
-      </w:r>
-      <w:proofErr w:type="gramEnd"/>
-      <w:r>
-        <w:t xml:space="preserve"> have the effective size of our database, but we estimate that it will at least 1GB. Since our SLOC is relatively low (see size estimation), we end up with the following lower bound for the ratio:</w:t>
+        <w:t>We don’t have the effective size of our database, but we estimate that it will at least 1GB. Since our SLOC is relatively low (see size estimation), we end up with the following lower bound for the ratio:</w:t>
       </w:r>
     </w:p>
     <w:p>
@@ -15895,23 +15501,15 @@
       <w:pPr>
         <w:pStyle w:val="Titolo3"/>
       </w:pPr>
-      <w:bookmarkStart w:id="31" w:name="_Toc472784258"/>
+      <w:bookmarkStart w:id="30" w:name="_Toc472784258"/>
       <w:r>
         <w:t>3.6.3. Product complexity (CPLX)</w:t>
       </w:r>
-      <w:bookmarkEnd w:id="31"/>
+      <w:bookmarkEnd w:id="30"/>
     </w:p>
     <w:p>
       <w:r>
-        <w:t xml:space="preserve">Complexity </w:t>
-      </w:r>
-      <w:proofErr w:type="gramStart"/>
-      <w:r>
-        <w:t>is divided</w:t>
-      </w:r>
-      <w:proofErr w:type="gramEnd"/>
-      <w:r>
-        <w:t xml:space="preserve"> into five areas: control operations, computational operations, device-dependent operations, data management operations, and user interface management operations. Using the following table, </w:t>
+        <w:t xml:space="preserve">Complexity is divided into five areas: control operations, computational operations, device-dependent operations, data management operations, and user interface management operations. Using the following table, </w:t>
       </w:r>
       <w:r>
         <w:t xml:space="preserve">we </w:t>
@@ -17249,32 +16847,16 @@
       <w:pPr>
         <w:pStyle w:val="Titolo3"/>
       </w:pPr>
-      <w:bookmarkStart w:id="32" w:name="_Toc472784259"/>
+      <w:bookmarkStart w:id="31" w:name="_Toc472784259"/>
       <w:r>
         <w:lastRenderedPageBreak/>
         <w:t>3.6.4. Required reusability (RUSE)</w:t>
       </w:r>
-      <w:bookmarkEnd w:id="32"/>
+      <w:bookmarkEnd w:id="31"/>
     </w:p>
     <w:p>
       <w:r>
-        <w:t xml:space="preserve">This cost driver accounts for the additional effort needed to construct components intended for reuse on current or future projects. This effort </w:t>
-      </w:r>
-      <w:proofErr w:type="gramStart"/>
-      <w:r>
-        <w:t>is consumed</w:t>
-      </w:r>
-      <w:proofErr w:type="gramEnd"/>
-      <w:r>
-        <w:t xml:space="preserve"> with creating more generic design of software, more elaborate documentation, and more extensive testing to ensure components are ready for use in other applications. “Across project” could apply to reuse across the modules in a single financial applications project. “Across program” could apply to reuse across multiple financial applications projects for a single organization. “Across product line” could apply if the reuse </w:t>
-      </w:r>
-      <w:proofErr w:type="gramStart"/>
-      <w:r>
-        <w:t>is extended</w:t>
-      </w:r>
-      <w:proofErr w:type="gramEnd"/>
-      <w:r>
-        <w:t xml:space="preserve"> across multiple organizations. “Across multiple product lines” could apply to reuse across financial, sales, and marketing product lines.</w:t>
+        <w:t>This cost driver accounts for the additional effort needed to construct components intended for reuse on current or future projects. This effort is consumed with creating more generic design of software, more elaborate documentation, and more extensive testing to ensure components are ready for use in other applications. “Across project” could apply to reuse across the modules in a single financial applications project. “Across program” could apply to reuse across multiple financial applications projects for a single organization. “Across product line” could apply if the reuse is extended across multiple organizations. “Across multiple product lines” could apply to reuse across financial, sales, and marketing product lines.</w:t>
       </w:r>
     </w:p>
     <w:tbl>
@@ -17579,7 +17161,7 @@
       <w:pPr>
         <w:pStyle w:val="Titolo3"/>
       </w:pPr>
-      <w:bookmarkStart w:id="33" w:name="_Toc472784260"/>
+      <w:bookmarkStart w:id="32" w:name="_Toc472784260"/>
       <w:r>
         <w:t>3.6.5</w:t>
       </w:r>
@@ -17589,19 +17171,11 @@
       <w:r>
         <w:t xml:space="preserve"> Documentation match to life-cycle needs (DOCU)</w:t>
       </w:r>
-      <w:bookmarkEnd w:id="33"/>
+      <w:bookmarkEnd w:id="32"/>
     </w:p>
     <w:p>
       <w:r>
-        <w:t xml:space="preserve">The rating scale for the DOCU cost driver </w:t>
-      </w:r>
-      <w:proofErr w:type="gramStart"/>
-      <w:r>
-        <w:t>is evaluated</w:t>
-      </w:r>
-      <w:proofErr w:type="gramEnd"/>
-      <w:r>
-        <w:t xml:space="preserve"> in terms of the suitability of the project’s documentation to its life-cycle needs. The rating scale goes from Very Low (many life-cycle needs uncovered) to Very High (very excessive for life-cycle needs).</w:t>
+        <w:t>The rating scale for the DOCU cost driver is evaluated in terms of the suitability of the project’s documentation to its life-cycle needs. The rating scale goes from Very Low (many life-cycle needs uncovered) to Very High (very excessive for life-cycle needs).</w:t>
       </w:r>
     </w:p>
     <w:tbl>
@@ -17906,31 +17480,15 @@
       <w:pPr>
         <w:pStyle w:val="Titolo3"/>
       </w:pPr>
-      <w:bookmarkStart w:id="34" w:name="_Toc472784261"/>
+      <w:bookmarkStart w:id="33" w:name="_Toc472784261"/>
       <w:r>
         <w:t>3.6.6. Execution time constraint (TIME)</w:t>
       </w:r>
-      <w:bookmarkEnd w:id="34"/>
+      <w:bookmarkEnd w:id="33"/>
     </w:p>
     <w:p>
       <w:r>
-        <w:t xml:space="preserve">This is a measure of the execution time constraint imposed upon a software system. The rating </w:t>
-      </w:r>
-      <w:proofErr w:type="gramStart"/>
-      <w:r>
-        <w:t>is expressed</w:t>
-      </w:r>
-      <w:proofErr w:type="gramEnd"/>
-      <w:r>
-        <w:t xml:space="preserve"> in terms of the percentage of available execution time expected to be used by the system consuming the execution time resource. The rating ranges from nominal, less than 50% of the execution time resource used, to extra high, 95% of the execution time resource </w:t>
-      </w:r>
-      <w:proofErr w:type="gramStart"/>
-      <w:r>
-        <w:t>is consumed</w:t>
-      </w:r>
-      <w:proofErr w:type="gramEnd"/>
-      <w:r>
-        <w:t>.</w:t>
+        <w:t>This is a measure of the execution time constraint imposed upon a software system. The rating is expressed in terms of the percentage of available execution time expected to be used by the system consuming the execution time resource. The rating ranges from nominal, less than 50% of the execution time resource used, to extra high, 95% of the execution time resource is consumed.</w:t>
       </w:r>
     </w:p>
     <w:tbl>
@@ -18276,11 +17834,11 @@
       <w:pPr>
         <w:pStyle w:val="Titolo3"/>
       </w:pPr>
-      <w:bookmarkStart w:id="35" w:name="_Toc472784262"/>
+      <w:bookmarkStart w:id="34" w:name="_Toc472784262"/>
       <w:r>
         <w:t>3.6.7. Storage constraint (STOR)</w:t>
       </w:r>
-      <w:bookmarkEnd w:id="35"/>
+      <w:bookmarkEnd w:id="34"/>
     </w:p>
     <w:p>
       <w:r>
@@ -18605,23 +18163,15 @@
       <w:pPr>
         <w:pStyle w:val="Titolo3"/>
       </w:pPr>
-      <w:bookmarkStart w:id="36" w:name="_Toc472784263"/>
+      <w:bookmarkStart w:id="35" w:name="_Toc472784263"/>
       <w:r>
         <w:t>3.6.8. Platform volatility (PVOL)</w:t>
       </w:r>
-      <w:bookmarkEnd w:id="36"/>
+      <w:bookmarkEnd w:id="35"/>
     </w:p>
     <w:p>
       <w:r>
-        <w:t xml:space="preserve">“Platform” </w:t>
-      </w:r>
-      <w:proofErr w:type="gramStart"/>
-      <w:r>
-        <w:t>is used</w:t>
-      </w:r>
-      <w:proofErr w:type="gramEnd"/>
-      <w:r>
-        <w:t xml:space="preserve"> here to mean the complex of hardware and software (OS, DBMS, etc.) the software product calls on to perform its tasks.</w:t>
+        <w:t>“Platform” is used here to mean the complex of hardware and software (OS, DBMS, etc.) the software product calls on to perform its tasks.</w:t>
       </w:r>
       <w:r>
         <w:t xml:space="preserve"> </w:t>
@@ -18945,39 +18495,15 @@
       <w:pPr>
         <w:pStyle w:val="Titolo3"/>
       </w:pPr>
-      <w:bookmarkStart w:id="37" w:name="_Toc472784264"/>
+      <w:bookmarkStart w:id="36" w:name="_Toc472784264"/>
       <w:r>
         <w:t>3.6.9. Analyst Capability (ACAP)</w:t>
       </w:r>
-      <w:bookmarkEnd w:id="37"/>
+      <w:bookmarkEnd w:id="36"/>
     </w:p>
     <w:p>
       <w:r>
-        <w:t xml:space="preserve">Analysts are personnel who work on requirements, high-level design and detailed design. The major attributes that </w:t>
-      </w:r>
-      <w:proofErr w:type="gramStart"/>
-      <w:r>
-        <w:t>should be considered</w:t>
-      </w:r>
-      <w:proofErr w:type="gramEnd"/>
-      <w:r>
-        <w:t xml:space="preserve"> in this rating are analysis and design ability, efficiency and thoroughness, and the ability to communicate and cooperate. The rating should not consider the level of experience of the analyst; that </w:t>
-      </w:r>
-      <w:proofErr w:type="gramStart"/>
-      <w:r>
-        <w:t>is rated</w:t>
-      </w:r>
-      <w:proofErr w:type="gramEnd"/>
-      <w:r>
-        <w:t xml:space="preserve"> with APEX, LTEX, and PLEX. Analyst teams that fall in the fifteenth percentile </w:t>
-      </w:r>
-      <w:proofErr w:type="gramStart"/>
-      <w:r>
-        <w:t>are rated</w:t>
-      </w:r>
-      <w:proofErr w:type="gramEnd"/>
-      <w:r>
-        <w:t xml:space="preserve"> very low and those that fall in the ninetieth percentile are rated as very high.</w:t>
+        <w:t>Analysts are personnel who work on requirements, high-level design and detailed design. The major attributes that should be considered in this rating are analysis and design ability, efficiency and thoroughness, and the ability to communicate and cooperate. The rating should not consider the level of experience of the analyst; that is rated with APEX, LTEX, and PLEX. Analyst teams that fall in the fifteenth percentile are rated very low and those that fall in the ninetieth percentile are rated as very high.</w:t>
       </w:r>
     </w:p>
     <w:tbl>
@@ -19333,15 +18859,7 @@
     <w:p/>
     <w:p>
       <w:r>
-        <w:t xml:space="preserve">In our </w:t>
-      </w:r>
-      <w:proofErr w:type="gramStart"/>
-      <w:r>
-        <w:t>case</w:t>
-      </w:r>
-      <w:proofErr w:type="gramEnd"/>
-      <w:r>
-        <w:t xml:space="preserve"> the analysts and who are rating them are the same people. Since we</w:t>
+        <w:t>In our case the analysts and who are rating them are the same people. Since we</w:t>
       </w:r>
       <w:r>
         <w:t xml:space="preserve"> trust in our work, we think we have carried out a very precise and thorough requirement analysis in the RASD and a well-done design in the DD. Rating level is </w:t>
@@ -19358,39 +18876,15 @@
       <w:pPr>
         <w:pStyle w:val="Titolo3"/>
       </w:pPr>
-      <w:bookmarkStart w:id="38" w:name="_Toc472784265"/>
+      <w:bookmarkStart w:id="37" w:name="_Toc472784265"/>
       <w:r>
         <w:t>3.6.10. Programmer capability (PCAP)</w:t>
       </w:r>
-      <w:bookmarkEnd w:id="38"/>
+      <w:bookmarkEnd w:id="37"/>
     </w:p>
     <w:p>
       <w:r>
-        <w:t xml:space="preserve">Evaluation </w:t>
-      </w:r>
-      <w:proofErr w:type="gramStart"/>
-      <w:r>
-        <w:t>should be based</w:t>
-      </w:r>
-      <w:proofErr w:type="gramEnd"/>
-      <w:r>
-        <w:t xml:space="preserve"> on the capability of the programmers as a team rather than as individuals. Major </w:t>
-      </w:r>
-      <w:proofErr w:type="gramStart"/>
-      <w:r>
-        <w:t>factors which should be considered in the rating</w:t>
-      </w:r>
-      <w:proofErr w:type="gramEnd"/>
-      <w:r>
-        <w:t xml:space="preserve"> are ability, efficiency and thoroughness, and the ability to communicate and cooperate. The experience of the programmer </w:t>
-      </w:r>
-      <w:proofErr w:type="gramStart"/>
-      <w:r>
-        <w:t>should not be considered</w:t>
-      </w:r>
-      <w:proofErr w:type="gramEnd"/>
-      <w:r>
-        <w:t xml:space="preserve"> here; it is rated with APEX, LTEX, and PLEX. A very low rated programmer team is in the fifteenth percentile and a very high rated programmer team is in the ninetieth percentile.</w:t>
+        <w:t>Evaluation should be based on the capability of the programmers as a team rather than as individuals. Major factors which should be considered in the rating are ability, efficiency and thoroughness, and the ability to communicate and cooperate. The experience of the programmer should not be considered here; it is rated with APEX, LTEX, and PLEX. A very low rated programmer team is in the fifteenth percentile and a very high rated programmer team is in the ninetieth percentile.</w:t>
       </w:r>
     </w:p>
     <w:tbl>
@@ -19768,11 +19262,11 @@
       <w:pPr>
         <w:pStyle w:val="Titolo3"/>
       </w:pPr>
-      <w:bookmarkStart w:id="39" w:name="_Toc472784266"/>
+      <w:bookmarkStart w:id="38" w:name="_Toc472784266"/>
       <w:r>
         <w:t>3.6.11. Application experience (APEX)</w:t>
       </w:r>
-      <w:bookmarkEnd w:id="39"/>
+      <w:bookmarkEnd w:id="38"/>
     </w:p>
     <w:p>
       <w:r>
@@ -19782,15 +19276,7 @@
         <w:t>the software system</w:t>
       </w:r>
       <w:r>
-        <w:t xml:space="preserve">. The ratings </w:t>
-      </w:r>
-      <w:proofErr w:type="gramStart"/>
-      <w:r>
-        <w:t>are defined</w:t>
-      </w:r>
-      <w:proofErr w:type="gramEnd"/>
-      <w:r>
-        <w:t xml:space="preserve"> in terms of the project team’s equivalent level of experience with this type of application. A very low rating is for application experience of less than 2 months. A very high rating is for experience of 6 years or more</w:t>
+        <w:t>. The ratings are defined in terms of the project team’s equivalent level of experience with this type of application. A very low rating is for application experience of less than 2 months. A very high rating is for experience of 6 years or more</w:t>
       </w:r>
     </w:p>
     <w:tbl>
@@ -20118,14 +19604,14 @@
       <w:pPr>
         <w:pStyle w:val="Titolo3"/>
       </w:pPr>
-      <w:bookmarkStart w:id="40" w:name="_Toc472784267"/>
+      <w:bookmarkStart w:id="39" w:name="_Toc472784267"/>
       <w:r>
         <w:t xml:space="preserve">3.6.12. Platform experience </w:t>
       </w:r>
       <w:r>
         <w:t>(PLEX)</w:t>
       </w:r>
-      <w:bookmarkEnd w:id="40"/>
+      <w:bookmarkEnd w:id="39"/>
     </w:p>
     <w:p>
       <w:r>
@@ -20457,31 +19943,15 @@
       <w:pPr>
         <w:pStyle w:val="Titolo3"/>
       </w:pPr>
-      <w:bookmarkStart w:id="41" w:name="_Toc472784268"/>
+      <w:bookmarkStart w:id="40" w:name="_Toc472784268"/>
       <w:r>
         <w:t>3.6.13. Language and Tool experience (LTEX)</w:t>
       </w:r>
-      <w:bookmarkEnd w:id="41"/>
+      <w:bookmarkEnd w:id="40"/>
     </w:p>
     <w:p>
       <w:r>
-        <w:t xml:space="preserve">This is a measure of the level of programming language and software tool experience of the project team developing the software system. In addition to experience in the project’s programming language, experience on the project’s supporting tool set also affects development effort. A low rating </w:t>
-      </w:r>
-      <w:proofErr w:type="gramStart"/>
-      <w:r>
-        <w:t>is given</w:t>
-      </w:r>
-      <w:proofErr w:type="gramEnd"/>
-      <w:r>
-        <w:t xml:space="preserve"> for experience of less than 2 months. A very high rating is given for experience of </w:t>
-      </w:r>
-      <w:proofErr w:type="gramStart"/>
-      <w:r>
-        <w:t>6</w:t>
-      </w:r>
-      <w:proofErr w:type="gramEnd"/>
-      <w:r>
-        <w:t xml:space="preserve"> or more years.</w:t>
+        <w:t>This is a measure of the level of programming language and software tool experience of the project team developing the software system. In addition to experience in the project’s programming language, experience on the project’s supporting tool set also affects development effort. A low rating is given for experience of less than 2 months. A very high rating is given for experience of 6 or more years.</w:t>
       </w:r>
     </w:p>
     <w:tbl>
@@ -20797,11 +20267,11 @@
       <w:pPr>
         <w:pStyle w:val="Titolo3"/>
       </w:pPr>
-      <w:bookmarkStart w:id="42" w:name="_Toc472784269"/>
+      <w:bookmarkStart w:id="41" w:name="_Toc472784269"/>
       <w:r>
         <w:t>3.6.14. Personnel continuity (PCON)</w:t>
       </w:r>
-      <w:bookmarkEnd w:id="42"/>
+      <w:bookmarkEnd w:id="41"/>
     </w:p>
     <w:p>
       <w:r>
@@ -21122,11 +20592,11 @@
       <w:pPr>
         <w:pStyle w:val="Titolo3"/>
       </w:pPr>
-      <w:bookmarkStart w:id="43" w:name="_Toc472784270"/>
+      <w:bookmarkStart w:id="42" w:name="_Toc472784270"/>
       <w:r>
         <w:t>3.6.15. Usage of software tools (TOOL)</w:t>
       </w:r>
-      <w:bookmarkEnd w:id="43"/>
+      <w:bookmarkEnd w:id="42"/>
     </w:p>
     <w:p>
       <w:r>
@@ -21446,15 +20916,7 @@
       </w:r>
       <w:proofErr w:type="spellEnd"/>
       <w:r>
-        <w:t xml:space="preserve"> </w:t>
-      </w:r>
-      <w:proofErr w:type="gramStart"/>
-      <w:r>
-        <w:t>are considered</w:t>
-      </w:r>
-      <w:proofErr w:type="gramEnd"/>
-      <w:r>
-        <w:t xml:space="preserve"> complete and well integrated. They offer to the developers almost all support they need. The rating level is </w:t>
+        <w:t xml:space="preserve"> are considered complete and well integrated. They offer to the developers almost all support they need. The rating level is </w:t>
       </w:r>
       <w:r>
         <w:t>high</w:t>
@@ -21468,23 +20930,15 @@
       <w:pPr>
         <w:pStyle w:val="Titolo3"/>
       </w:pPr>
-      <w:bookmarkStart w:id="44" w:name="_Toc472784271"/>
+      <w:bookmarkStart w:id="43" w:name="_Toc472784271"/>
       <w:r>
         <w:t>3.6.16. Multisite development (SITE)</w:t>
       </w:r>
-      <w:bookmarkEnd w:id="44"/>
+      <w:bookmarkEnd w:id="43"/>
     </w:p>
     <w:p>
       <w:r>
-        <w:t xml:space="preserve">Determining the SITE cost driver rating involves the assessment and judgement-based averaging of two factors: site collocation (from fully collocated to international distribution) and communication support (from surface mail and some phone access to full interactive multimedia). For example, if a team is fully collocated, it </w:t>
-      </w:r>
-      <w:proofErr w:type="gramStart"/>
-      <w:r>
-        <w:t>doesn’t</w:t>
-      </w:r>
-      <w:proofErr w:type="gramEnd"/>
-      <w:r>
-        <w:t xml:space="preserve"> need interactive multimedia to achieve an Extra High rating. Narrowband e-mail would usually be sufficient.</w:t>
+        <w:t>Determining the SITE cost driver rating involves the assessment and judgement-based averaging of two factors: site collocation (from fully collocated to international distribution) and communication support (from surface mail and some phone access to full interactive multimedia). For example, if a team is fully collocated, it doesn’t need interactive multimedia to achieve an Extra High rating. Narrowband e-mail would usually be sufficient.</w:t>
       </w:r>
     </w:p>
     <w:tbl>
@@ -21911,47 +21365,15 @@
       <w:pPr>
         <w:pStyle w:val="Titolo3"/>
       </w:pPr>
-      <w:bookmarkStart w:id="45" w:name="_Toc472784272"/>
+      <w:bookmarkStart w:id="44" w:name="_Toc472784272"/>
       <w:r>
         <w:t>3.6.17. Required development schedule (SCED)</w:t>
       </w:r>
-      <w:bookmarkEnd w:id="45"/>
+      <w:bookmarkEnd w:id="44"/>
     </w:p>
     <w:p>
       <w:r>
-        <w:t xml:space="preserve">This rating measures the schedule constraint imposed on the project team developing the software. The ratings </w:t>
-      </w:r>
-      <w:proofErr w:type="gramStart"/>
-      <w:r>
-        <w:t>are defined</w:t>
-      </w:r>
-      <w:proofErr w:type="gramEnd"/>
-      <w:r>
-        <w:t xml:space="preserve"> in terms of the percentage of schedule stretch-out or acceleration with respect to a nominal schedule for a project requiring a given amount of effort. Accelerated schedules tend to produce more effort in the earlier phases to eliminate risks and refine the architecture, more effort in the later phases to accomplish more testing and documentation in parallel. In following table, schedule compression of 75% </w:t>
-      </w:r>
-      <w:proofErr w:type="gramStart"/>
-      <w:r>
-        <w:t>is rated</w:t>
-      </w:r>
-      <w:proofErr w:type="gramEnd"/>
-      <w:r>
-        <w:t xml:space="preserve"> very low. A schedule stretch-out of 160% </w:t>
-      </w:r>
-      <w:proofErr w:type="gramStart"/>
-      <w:r>
-        <w:t>is rated</w:t>
-      </w:r>
-      <w:proofErr w:type="gramEnd"/>
-      <w:r>
-        <w:t xml:space="preserve"> very high. Stretch-outs do not add or decrease effort. Their savings because of smaller team size are generally balanced by the need to carry project administrative functions over a longer </w:t>
-      </w:r>
-      <w:proofErr w:type="gramStart"/>
-      <w:r>
-        <w:t>period of time</w:t>
-      </w:r>
-      <w:proofErr w:type="gramEnd"/>
-      <w:r>
-        <w:t>.</w:t>
+        <w:t>This rating measures the schedule constraint imposed on the project team developing the software. The ratings are defined in terms of the percentage of schedule stretch-out or acceleration with respect to a nominal schedule for a project requiring a given amount of effort. Accelerated schedules tend to produce more effort in the earlier phases to eliminate risks and refine the architecture, more effort in the later phases to accomplish more testing and documentation in parallel. In following table, schedule compression of 75% is rated very low. A schedule stretch-out of 160% is rated very high. Stretch-outs do not add or decrease effort. Their savings because of smaller team size are generally balanced by the need to carry project administrative functions over a longer period of time.</w:t>
       </w:r>
     </w:p>
     <w:tbl>
@@ -22256,15 +21678,7 @@
     <w:p/>
     <w:p>
       <w:r>
-        <w:t xml:space="preserve">The schedule of our project will be significantly stretched-out because of the small size of the team with respect to the size of the project (if we imagine </w:t>
-      </w:r>
-      <w:proofErr w:type="gramStart"/>
-      <w:r>
-        <w:t>to implement</w:t>
-      </w:r>
-      <w:proofErr w:type="gramEnd"/>
-      <w:r>
-        <w:t xml:space="preserve"> </w:t>
+        <w:t xml:space="preserve">The schedule of our project will be significantly stretched-out because of the small size of the team with respect to the size of the project (if we imagine to implement </w:t>
       </w:r>
       <w:proofErr w:type="spellStart"/>
       <w:r>
@@ -22286,23 +21700,15 @@
       <w:pPr>
         <w:pStyle w:val="Titolo2"/>
       </w:pPr>
-      <w:bookmarkStart w:id="46" w:name="_Toc472784273"/>
+      <w:bookmarkStart w:id="45" w:name="_Toc472784273"/>
       <w:r>
         <w:t>3.7. Cost driver overview</w:t>
       </w:r>
-      <w:bookmarkEnd w:id="46"/>
+      <w:bookmarkEnd w:id="45"/>
     </w:p>
     <w:p>
       <w:r>
-        <w:t xml:space="preserve">The following table shows the rating level chosen for each cost driver and the correspondent effort multiplier. In the last </w:t>
-      </w:r>
-      <w:proofErr w:type="gramStart"/>
-      <w:r>
-        <w:t>row</w:t>
-      </w:r>
-      <w:proofErr w:type="gramEnd"/>
-      <w:r>
-        <w:t xml:space="preserve"> there is the total product of all the effort multiplier that we will use in the final formula.</w:t>
+        <w:t>The following table shows the rating level chosen for each cost driver and the correspondent effort multiplier. In the last row there is the total product of all the effort multiplier that we will use in the final formula.</w:t>
       </w:r>
     </w:p>
     <w:tbl>
@@ -22954,23 +22360,15 @@
       <w:pPr>
         <w:pStyle w:val="Titolo2"/>
       </w:pPr>
-      <w:bookmarkStart w:id="47" w:name="_Toc472784274"/>
+      <w:bookmarkStart w:id="46" w:name="_Toc472784274"/>
       <w:r>
         <w:t>3.8 Effort computation</w:t>
       </w:r>
-      <w:bookmarkEnd w:id="47"/>
+      <w:bookmarkEnd w:id="46"/>
     </w:p>
     <w:p>
       <w:r>
-        <w:t xml:space="preserve">At this </w:t>
-      </w:r>
-      <w:proofErr w:type="gramStart"/>
-      <w:r>
-        <w:t>point</w:t>
-      </w:r>
-      <w:proofErr w:type="gramEnd"/>
-      <w:r>
-        <w:t xml:space="preserve"> we can compute the effort expressed in Person-Month by applying the COCOMO formula mentioned at the beginning of the section 3. </w:t>
+        <w:t xml:space="preserve">At this point we can compute the effort expressed in Person-Month by applying the COCOMO formula mentioned at the beginning of the section 3. </w:t>
       </w:r>
     </w:p>
     <w:p>
@@ -23151,14 +22549,14 @@
           <w:rFonts w:eastAsiaTheme="minorEastAsia"/>
         </w:rPr>
       </w:pPr>
-      <w:bookmarkStart w:id="48" w:name="_Toc472784275"/>
+      <w:bookmarkStart w:id="47" w:name="_Toc472784275"/>
       <w:r>
         <w:rPr>
           <w:rFonts w:eastAsiaTheme="minorEastAsia"/>
         </w:rPr>
         <w:t>3.9 Duration estimation</w:t>
       </w:r>
-      <w:bookmarkEnd w:id="48"/>
+      <w:bookmarkEnd w:id="47"/>
     </w:p>
     <w:p>
       <w:r>
@@ -23179,15 +22577,7 @@
     </w:p>
     <w:p>
       <w:r>
-        <w:t xml:space="preserve">Since our team is composed of three </w:t>
-      </w:r>
-      <w:proofErr w:type="gramStart"/>
-      <w:r>
-        <w:t>people</w:t>
-      </w:r>
-      <w:proofErr w:type="gramEnd"/>
-      <w:r>
-        <w:t xml:space="preserve"> the total duration is:</w:t>
+        <w:t>Since our team is composed of three people the total duration is:</w:t>
       </w:r>
     </w:p>
     <w:p>
@@ -23238,111 +22628,375 @@
       <w:pPr>
         <w:pStyle w:val="Titolo1"/>
       </w:pPr>
-      <w:bookmarkStart w:id="49" w:name="_Toc472784276"/>
+      <w:bookmarkStart w:id="48" w:name="_Toc472784276"/>
       <w:r>
         <w:t>4</w:t>
       </w:r>
       <w:r>
         <w:t>. Tasks and schedule</w:t>
       </w:r>
+      <w:bookmarkEnd w:id="48"/>
+    </w:p>
+    <w:p>
+      <w:r>
+        <w:t>Until now we spent more or less 115 hou</w:t>
+      </w:r>
+      <w:r>
+        <w:t>r</w:t>
+      </w:r>
+      <w:r>
+        <w:t>s per person</w:t>
+      </w:r>
+      <w:r>
+        <w:t>, so we will finish in 1190 hours along our estimation.</w:t>
+      </w:r>
+    </w:p>
+    <w:p>
+      <w:r>
+        <w:t>Considering that, from now, we will start working</w:t>
+      </w:r>
+      <w:r>
+        <w:t xml:space="preserve"> 8 hours per-day:</w:t>
+      </w:r>
+    </w:p>
+    <w:p>
+      <w:pPr>
+        <w:rPr>
+          <w:rFonts w:eastAsiaTheme="minorEastAsia"/>
+        </w:rPr>
+      </w:pPr>
+      <m:oMathPara>
+        <m:oMath>
+          <m:f>
+            <m:fPr>
+              <m:ctrlPr>
+                <w:rPr>
+                  <w:rFonts w:ascii="Cambria Math" w:hAnsi="Cambria Math"/>
+                  <w:i/>
+                </w:rPr>
+              </m:ctrlPr>
+            </m:fPr>
+            <m:num>
+              <m:r>
+                <w:rPr>
+                  <w:rFonts w:ascii="Cambria Math" w:hAnsi="Cambria Math"/>
+                </w:rPr>
+                <m:t>1190</m:t>
+              </m:r>
+            </m:num>
+            <m:den>
+              <m:r>
+                <w:rPr>
+                  <w:rFonts w:ascii="Cambria Math" w:hAnsi="Cambria Math"/>
+                </w:rPr>
+                <m:t>140</m:t>
+              </m:r>
+            </m:den>
+          </m:f>
+          <m:r>
+            <w:rPr>
+              <w:rFonts w:ascii="Cambria Math" w:hAnsi="Cambria Math"/>
+            </w:rPr>
+            <m:t>=8,5 Months</m:t>
+          </m:r>
+        </m:oMath>
+      </m:oMathPara>
+    </w:p>
+    <w:p>
+      <w:pPr>
+        <w:rPr>
+          <w:rFonts w:eastAsiaTheme="minorEastAsia"/>
+        </w:rPr>
+      </w:pPr>
+      <w:r>
+        <w:rPr>
+          <w:rFonts w:eastAsiaTheme="minorEastAsia"/>
+          <w:noProof/>
+          <w:lang w:val="it-IT" w:eastAsia="it-IT"/>
+        </w:rPr>
+        <w:lastRenderedPageBreak/>
+        <w:drawing>
+          <wp:inline distT="0" distB="0" distL="0" distR="0" wp14:anchorId="533DE04E" wp14:editId="60082FD5">
+            <wp:extent cx="6111240" cy="3793490"/>
+            <wp:effectExtent l="0" t="0" r="10160" b="0"/>
+            <wp:docPr id="4" name="Immagine 4" descr="../Desktop/schedule.png"/>
+            <wp:cNvGraphicFramePr>
+              <a:graphicFrameLocks xmlns:a="http://schemas.openxmlformats.org/drawingml/2006/main" noChangeAspect="1"/>
+            </wp:cNvGraphicFramePr>
+            <a:graphic xmlns:a="http://schemas.openxmlformats.org/drawingml/2006/main">
+              <a:graphicData uri="http://schemas.openxmlformats.org/drawingml/2006/picture">
+                <pic:pic xmlns:pic="http://schemas.openxmlformats.org/drawingml/2006/picture">
+                  <pic:nvPicPr>
+                    <pic:cNvPr id="0" name="Picture 1" descr="../Desktop/schedule.png"/>
+                    <pic:cNvPicPr>
+                      <a:picLocks noChangeAspect="1" noChangeArrowheads="1"/>
+                    </pic:cNvPicPr>
+                  </pic:nvPicPr>
+                  <pic:blipFill>
+                    <a:blip r:embed="rId10">
+                      <a:extLst>
+                        <a:ext uri="{28A0092B-C50C-407E-A947-70E740481C1C}">
+                          <a14:useLocalDpi xmlns:a14="http://schemas.microsoft.com/office/drawing/2010/main" val="0"/>
+                        </a:ext>
+                      </a:extLst>
+                    </a:blip>
+                    <a:srcRect/>
+                    <a:stretch>
+                      <a:fillRect/>
+                    </a:stretch>
+                  </pic:blipFill>
+                  <pic:spPr bwMode="auto">
+                    <a:xfrm>
+                      <a:off x="0" y="0"/>
+                      <a:ext cx="6111240" cy="3793490"/>
+                    </a:xfrm>
+                    <a:prstGeom prst="rect">
+                      <a:avLst/>
+                    </a:prstGeom>
+                    <a:noFill/>
+                    <a:ln>
+                      <a:noFill/>
+                    </a:ln>
+                  </pic:spPr>
+                </pic:pic>
+              </a:graphicData>
+            </a:graphic>
+          </wp:inline>
+        </w:drawing>
+      </w:r>
+    </w:p>
+    <w:p>
+      <w:pPr>
+        <w:pStyle w:val="Titolo1"/>
+      </w:pPr>
+      <w:bookmarkStart w:id="49" w:name="_Toc472784277"/>
+      <w:r>
+        <w:t>5</w:t>
+      </w:r>
+      <w:r>
+        <w:t>. Resources allocation</w:t>
+      </w:r>
       <w:bookmarkEnd w:id="49"/>
+    </w:p>
+    <w:p>
+      <w:r>
+        <w:t>Our team is composed of three people</w:t>
+      </w:r>
+      <w:r>
+        <w:t xml:space="preserve"> that often work together, so in resource allocation many activities </w:t>
+      </w:r>
+      <w:r>
+        <w:t>are done from every component of the team.</w:t>
+      </w:r>
+    </w:p>
+    <w:p>
+      <w:r>
+        <w:t>We divide the work of o</w:t>
+      </w:r>
+      <w:r>
+        <w:t>nly some par</w:t>
+      </w:r>
+      <w:r>
+        <w:t>t of the project that are reported in the following tabs: parts that a member has not to work to aren’t reported in the respective tab.</w:t>
+      </w:r>
+    </w:p>
+    <w:p>
+      <w:r>
+        <w:rPr>
+          <w:noProof/>
+          <w:lang w:val="it-IT" w:eastAsia="it-IT"/>
+        </w:rPr>
+        <w:lastRenderedPageBreak/>
+        <w:drawing>
+          <wp:inline distT="0" distB="0" distL="0" distR="0" wp14:anchorId="585B0A89" wp14:editId="6F8CF22E">
+            <wp:extent cx="6111240" cy="3974465"/>
+            <wp:effectExtent l="0" t="0" r="10160" b="0"/>
+            <wp:docPr id="5" name="Immagine 5" descr="../Desktop/resourceAllocationAndrea.png"/>
+            <wp:cNvGraphicFramePr>
+              <a:graphicFrameLocks xmlns:a="http://schemas.openxmlformats.org/drawingml/2006/main" noChangeAspect="1"/>
+            </wp:cNvGraphicFramePr>
+            <a:graphic xmlns:a="http://schemas.openxmlformats.org/drawingml/2006/main">
+              <a:graphicData uri="http://schemas.openxmlformats.org/drawingml/2006/picture">
+                <pic:pic xmlns:pic="http://schemas.openxmlformats.org/drawingml/2006/picture">
+                  <pic:nvPicPr>
+                    <pic:cNvPr id="0" name="Picture 2" descr="../Desktop/resourceAllocationAndrea.png"/>
+                    <pic:cNvPicPr>
+                      <a:picLocks noChangeAspect="1" noChangeArrowheads="1"/>
+                    </pic:cNvPicPr>
+                  </pic:nvPicPr>
+                  <pic:blipFill>
+                    <a:blip r:embed="rId11">
+                      <a:extLst>
+                        <a:ext uri="{28A0092B-C50C-407E-A947-70E740481C1C}">
+                          <a14:useLocalDpi xmlns:a14="http://schemas.microsoft.com/office/drawing/2010/main" val="0"/>
+                        </a:ext>
+                      </a:extLst>
+                    </a:blip>
+                    <a:srcRect/>
+                    <a:stretch>
+                      <a:fillRect/>
+                    </a:stretch>
+                  </pic:blipFill>
+                  <pic:spPr bwMode="auto">
+                    <a:xfrm>
+                      <a:off x="0" y="0"/>
+                      <a:ext cx="6111240" cy="3974465"/>
+                    </a:xfrm>
+                    <a:prstGeom prst="rect">
+                      <a:avLst/>
+                    </a:prstGeom>
+                    <a:noFill/>
+                    <a:ln>
+                      <a:noFill/>
+                    </a:ln>
+                  </pic:spPr>
+                </pic:pic>
+              </a:graphicData>
+            </a:graphic>
+          </wp:inline>
+        </w:drawing>
+      </w:r>
     </w:p>
     <w:p/>
     <w:p>
-      <w:pPr>
-        <w:pStyle w:val="Titolo1"/>
-      </w:pPr>
-      <w:bookmarkStart w:id="50" w:name="_Toc472784277"/>
-      <w:r>
-        <w:t>5</w:t>
-      </w:r>
-      <w:r>
-        <w:t>. Resources allocation</w:t>
-      </w:r>
-      <w:bookmarkEnd w:id="50"/>
+      <w:r>
+        <w:rPr>
+          <w:noProof/>
+          <w:lang w:val="it-IT" w:eastAsia="it-IT"/>
+        </w:rPr>
+        <w:drawing>
+          <wp:inline distT="0" distB="0" distL="0" distR="0" wp14:anchorId="1DBC1669" wp14:editId="6DBF6345">
+            <wp:extent cx="6111240" cy="3838575"/>
+            <wp:effectExtent l="0" t="0" r="10160" b="0"/>
+            <wp:docPr id="6" name="Immagine 6" descr="../Desktop/resourceAllocationLuca.png"/>
+            <wp:cNvGraphicFramePr>
+              <a:graphicFrameLocks xmlns:a="http://schemas.openxmlformats.org/drawingml/2006/main" noChangeAspect="1"/>
+            </wp:cNvGraphicFramePr>
+            <a:graphic xmlns:a="http://schemas.openxmlformats.org/drawingml/2006/main">
+              <a:graphicData uri="http://schemas.openxmlformats.org/drawingml/2006/picture">
+                <pic:pic xmlns:pic="http://schemas.openxmlformats.org/drawingml/2006/picture">
+                  <pic:nvPicPr>
+                    <pic:cNvPr id="0" name="Picture 3" descr="../Desktop/resourceAllocationLuca.png"/>
+                    <pic:cNvPicPr>
+                      <a:picLocks noChangeAspect="1" noChangeArrowheads="1"/>
+                    </pic:cNvPicPr>
+                  </pic:nvPicPr>
+                  <pic:blipFill>
+                    <a:blip r:embed="rId12">
+                      <a:extLst>
+                        <a:ext uri="{28A0092B-C50C-407E-A947-70E740481C1C}">
+                          <a14:useLocalDpi xmlns:a14="http://schemas.microsoft.com/office/drawing/2010/main" val="0"/>
+                        </a:ext>
+                      </a:extLst>
+                    </a:blip>
+                    <a:srcRect/>
+                    <a:stretch>
+                      <a:fillRect/>
+                    </a:stretch>
+                  </pic:blipFill>
+                  <pic:spPr bwMode="auto">
+                    <a:xfrm>
+                      <a:off x="0" y="0"/>
+                      <a:ext cx="6111240" cy="3838575"/>
+                    </a:xfrm>
+                    <a:prstGeom prst="rect">
+                      <a:avLst/>
+                    </a:prstGeom>
+                    <a:noFill/>
+                    <a:ln>
+                      <a:noFill/>
+                    </a:ln>
+                  </pic:spPr>
+                </pic:pic>
+              </a:graphicData>
+            </a:graphic>
+          </wp:inline>
+        </w:drawing>
+      </w:r>
     </w:p>
     <w:p/>
     <w:p>
-      <w:pPr>
-        <w:pStyle w:val="Titolo1"/>
-      </w:pPr>
-      <w:bookmarkStart w:id="51" w:name="_Toc472784278"/>
-      <w:r>
-        <w:t>6</w:t>
-      </w:r>
-      <w:r>
-        <w:t>. Risk management</w:t>
-      </w:r>
-      <w:bookmarkStart w:id="52" w:name="_Toc472263073"/>
-      <w:bookmarkEnd w:id="52"/>
-      <w:bookmarkEnd w:id="51"/>
+      <w:r>
+        <w:rPr>
+          <w:noProof/>
+          <w:lang w:val="it-IT" w:eastAsia="it-IT"/>
+        </w:rPr>
+        <w:lastRenderedPageBreak/>
+        <w:drawing>
+          <wp:inline distT="0" distB="0" distL="0" distR="0" wp14:anchorId="1EF40315" wp14:editId="3F9F6E72">
+            <wp:extent cx="6111240" cy="3974465"/>
+            <wp:effectExtent l="0" t="0" r="10160" b="0"/>
+            <wp:docPr id="7" name="Immagine 7" descr="../Desktop/resourceAllocationMenne.png"/>
+            <wp:cNvGraphicFramePr>
+              <a:graphicFrameLocks xmlns:a="http://schemas.openxmlformats.org/drawingml/2006/main" noChangeAspect="1"/>
+            </wp:cNvGraphicFramePr>
+            <a:graphic xmlns:a="http://schemas.openxmlformats.org/drawingml/2006/main">
+              <a:graphicData uri="http://schemas.openxmlformats.org/drawingml/2006/picture">
+                <pic:pic xmlns:pic="http://schemas.openxmlformats.org/drawingml/2006/picture">
+                  <pic:nvPicPr>
+                    <pic:cNvPr id="0" name="Picture 4" descr="../Desktop/resourceAllocationMenne.png"/>
+                    <pic:cNvPicPr>
+                      <a:picLocks noChangeAspect="1" noChangeArrowheads="1"/>
+                    </pic:cNvPicPr>
+                  </pic:nvPicPr>
+                  <pic:blipFill>
+                    <a:blip r:embed="rId13">
+                      <a:extLst>
+                        <a:ext uri="{28A0092B-C50C-407E-A947-70E740481C1C}">
+                          <a14:useLocalDpi xmlns:a14="http://schemas.microsoft.com/office/drawing/2010/main" val="0"/>
+                        </a:ext>
+                      </a:extLst>
+                    </a:blip>
+                    <a:srcRect/>
+                    <a:stretch>
+                      <a:fillRect/>
+                    </a:stretch>
+                  </pic:blipFill>
+                  <pic:spPr bwMode="auto">
+                    <a:xfrm>
+                      <a:off x="0" y="0"/>
+                      <a:ext cx="6111240" cy="3974465"/>
+                    </a:xfrm>
+                    <a:prstGeom prst="rect">
+                      <a:avLst/>
+                    </a:prstGeom>
+                    <a:noFill/>
+                    <a:ln>
+                      <a:noFill/>
+                    </a:ln>
+                  </pic:spPr>
+                </pic:pic>
+              </a:graphicData>
+            </a:graphic>
+          </wp:inline>
+        </w:drawing>
+      </w:r>
+      <w:bookmarkStart w:id="50" w:name="_GoBack"/>
+      <w:bookmarkEnd w:id="50"/>
     </w:p>
     <w:p>
-      <w:r>
-        <w:t xml:space="preserve">In this </w:t>
-      </w:r>
-      <w:proofErr w:type="gramStart"/>
-      <w:r>
-        <w:t>section</w:t>
-      </w:r>
-      <w:proofErr w:type="gramEnd"/>
-      <w:r>
-        <w:t xml:space="preserve"> there is a list of all the risks that may affect the project and the possible troubles it may encounter.</w:t>
-      </w:r>
+      <w:pPr>
+        <w:pStyle w:val="Titolo1"/>
+      </w:pPr>
+      <w:bookmarkStart w:id="51" w:name="_Toc472784278"/>
+      <w:r>
+        <w:t>6</w:t>
+      </w:r>
+      <w:r>
+        <w:t>. Risk management</w:t>
+      </w:r>
+      <w:bookmarkStart w:id="52" w:name="_Toc472263073"/>
+      <w:bookmarkEnd w:id="51"/>
+      <w:bookmarkEnd w:id="52"/>
     </w:p>
     <w:p>
-      <w:proofErr w:type="gramStart"/>
-      <w:r>
-        <w:t>First of all</w:t>
-      </w:r>
-      <w:proofErr w:type="gramEnd"/>
-      <w:r>
-        <w:t xml:space="preserve">, we must be sure that with a car sharing service like </w:t>
-      </w:r>
-      <w:proofErr w:type="spellStart"/>
-      <w:r>
-        <w:t>PowerEnJoy</w:t>
-      </w:r>
-      <w:proofErr w:type="spellEnd"/>
-      <w:r>
-        <w:t xml:space="preserve">, we are entrusting real cars to people. We </w:t>
-      </w:r>
-      <w:proofErr w:type="gramStart"/>
-      <w:r>
-        <w:t>can’t</w:t>
-      </w:r>
-      <w:proofErr w:type="gramEnd"/>
-      <w:r>
-        <w:t xml:space="preserve"> ensure that </w:t>
-      </w:r>
-      <w:proofErr w:type="spellStart"/>
-      <w:r>
-        <w:t>PowerEnJoy</w:t>
-      </w:r>
-      <w:proofErr w:type="spellEnd"/>
-      <w:r>
-        <w:t xml:space="preserve"> users always drive responsively and accidents may happen, so the company has to necessarily stipulate an advantageous insurance policy to cope with steals, accidents, fire, or other damages to cars. Anyway, the company assesses that during a ride, the responsibility of the car </w:t>
-      </w:r>
-      <w:proofErr w:type="gramStart"/>
-      <w:r>
-        <w:t>is given</w:t>
-      </w:r>
-      <w:proofErr w:type="gramEnd"/>
-      <w:r>
-        <w:t xml:space="preserve"> only to the pending user. In any </w:t>
-      </w:r>
-      <w:proofErr w:type="gramStart"/>
-      <w:r>
-        <w:t>case</w:t>
-      </w:r>
-      <w:proofErr w:type="gramEnd"/>
-      <w:r>
-        <w:t xml:space="preserve"> the company will necessarily hire some operators to deal with accidents or cars left out of battery around the city.</w:t>
+      <w:r>
+        <w:t>In this section there is a list of all the risks that may affect the project and the possible troubles it may encounter.</w:t>
       </w:r>
     </w:p>
     <w:p>
       <w:r>
-        <w:t xml:space="preserve">We also have to consider that </w:t>
+        <w:t xml:space="preserve">First of all, we must be sure that with a car sharing service like </w:t>
       </w:r>
       <w:proofErr w:type="spellStart"/>
       <w:r>
@@ -23350,23 +23004,7 @@
       </w:r>
       <w:proofErr w:type="spellEnd"/>
       <w:r>
-        <w:t xml:space="preserve"> </w:t>
-      </w:r>
-      <w:proofErr w:type="gramStart"/>
-      <w:r>
-        <w:t>isn’t</w:t>
-      </w:r>
-      <w:proofErr w:type="gramEnd"/>
-      <w:r>
-        <w:t xml:space="preserve"> the only car sharing system available in Milano, so the society has to be ready to promote the service with consistent strategies of marketing. For the same reason, it </w:t>
-      </w:r>
-      <w:proofErr w:type="gramStart"/>
-      <w:r>
-        <w:t>must be considered</w:t>
-      </w:r>
-      <w:proofErr w:type="gramEnd"/>
-      <w:r>
-        <w:t xml:space="preserve"> that other companies can constantly improve their services by cutting costs and improve the functionalities of the system, so the society has to be ready to revise some of the policies in order to maintain faith of the clients. As for the </w:t>
+        <w:t xml:space="preserve">, we are entrusting real cars to people. We can’t ensure that </w:t>
       </w:r>
       <w:proofErr w:type="spellStart"/>
       <w:r>
@@ -23374,13 +23012,12 @@
       </w:r>
       <w:proofErr w:type="spellEnd"/>
       <w:r>
-        <w:t xml:space="preserve"> system development, we believe that a friendly user interface and the facility of usage of the application can help in a very consistent way the spreading of the service among citizens, so the society better hire one or more designers to help the developers to achieve the most appetizing product possible.</w:t>
+        <w:t xml:space="preserve"> users always drive responsively and accidents may happen, so the company has to necessarily stipulate an advantageous insurance policy to cope with steals, accidents, fire, or other damages to cars. Anyway, the company assesses that during a ride, the responsibility of the car is given only to the pending user. In any case the company will necessarily hire some operators to deal with accidents or cars left out of battery around the city.</w:t>
       </w:r>
     </w:p>
     <w:p>
       <w:r>
-        <w:lastRenderedPageBreak/>
-        <w:t xml:space="preserve">Another important consideration is that users can be rude-behaving while using </w:t>
+        <w:t xml:space="preserve">We also have to consider that </w:t>
       </w:r>
       <w:proofErr w:type="spellStart"/>
       <w:r>
@@ -23388,125 +23025,94 @@
       </w:r>
       <w:proofErr w:type="spellEnd"/>
       <w:r>
-        <w:t xml:space="preserve"> cars, therefore, in addition to a normal maintenance of the bodywork and internals of cars, also the devices that run the car app are subject to damages produced by a massive usage from the users (e.g. they can break the touchscreen while tapping on it too violently).</w:t>
+        <w:t xml:space="preserve"> isn’t the only car sharing system available in Milano, so the society has to be ready to promote the service with consistent strategies of marketing. For the same reason, it must be considered that other companies can constantly improve their services by cutting costs and improve the functionalities of the system, so the society has to be ready to revise some of the policies in order to maintain faith of the clients. As for the </w:t>
+      </w:r>
+      <w:proofErr w:type="spellStart"/>
+      <w:r>
+        <w:t>PowerEnJoy</w:t>
+      </w:r>
+      <w:proofErr w:type="spellEnd"/>
+      <w:r>
+        <w:t xml:space="preserve"> system development, we believe that a friendly user interface and the facility of usage of the application can help in a very consistent way the spreading of the service among citizens, so the society better hire one or more designers to help the developers to achieve the most appetizing product possible.</w:t>
       </w:r>
     </w:p>
     <w:p>
       <w:r>
-        <w:t xml:space="preserve">A problem that can occur during the implementation of the system is that engineers have to know how to design and develop software for different platforms that obviously require different programming languages and programming paradigms. </w:t>
-      </w:r>
-      <w:proofErr w:type="gramStart"/>
-      <w:r>
-        <w:t>In fact, if we think about the client side apps, only to develop the client app we need an iOS programmer with Swift knowledge for Apple devices, an Android programmer with Java knowledge, eventually a Windows programmer with C# knowledge, in addition to a web programmer to develop the web app which requires knowledge of many languages like HTML, CSS, JavaScript and PHP.</w:t>
-      </w:r>
-      <w:proofErr w:type="gramEnd"/>
-      <w:r>
-        <w:t xml:space="preserve"> Since is difficult to find expert programmers who know how to develop for all the possible platforms, the society has the need of recruiting engineers with different backgrounds. Another possible way to reduce communication issues within the team is to look for cross-platform developers, like Cordova or </w:t>
+        <w:t xml:space="preserve">Another important consideration is that users can be rude-behaving while using </w:t>
       </w:r>
       <w:proofErr w:type="spellStart"/>
       <w:r>
-        <w:t>Xamarin</w:t>
+        <w:t>PowerEnJoy</w:t>
       </w:r>
       <w:proofErr w:type="spellEnd"/>
       <w:r>
-        <w:t xml:space="preserve"> programmers, with the benefit that the application of every mobile platform </w:t>
-      </w:r>
-      <w:proofErr w:type="gramStart"/>
-      <w:r>
-        <w:t>is written</w:t>
-      </w:r>
-      <w:proofErr w:type="gramEnd"/>
-      <w:r>
-        <w:t xml:space="preserve"> once in the same language and run everywhere.</w:t>
+        <w:t xml:space="preserve"> cars, therefore, in addition to a normal maintenance of the bodywork and internals of cars, also the devices that run the car app are subject to damages produced by a massive usage from the users (e.g. they can break the touchscreen while tapping on it too violently).</w:t>
       </w:r>
     </w:p>
     <w:p>
       <w:r>
-        <w:t xml:space="preserve">Another issue </w:t>
-      </w:r>
-      <w:proofErr w:type="gramStart"/>
-      <w:r>
-        <w:t xml:space="preserve">is </w:t>
-      </w:r>
-      <w:r>
-        <w:t>related</w:t>
-      </w:r>
-      <w:proofErr w:type="gramEnd"/>
-      <w:r>
-        <w:t xml:space="preserve"> to our dependency on external services and components.</w:t>
-      </w:r>
-      <w:r>
-        <w:t xml:space="preserve"> </w:t>
+        <w:t xml:space="preserve">A problem that can occur during the implementation of the system is that engineers have to know how to design and develop software for different platforms that obviously require different programming </w:t>
+      </w:r>
+      <w:r>
+        <w:lastRenderedPageBreak/>
+        <w:t xml:space="preserve">languages and programming paradigms. In fact, if we think about the client side apps, only to develop the client app we need an iOS programmer with Swift knowledge for Apple devices, an Android programmer with Java knowledge, eventually a Windows programmer with C# knowledge, in addition to a web programmer to develop the web app which requires knowledge of many languages like HTML, CSS, JavaScript and PHP. Since is difficult to find expert programmers who know how to develop for all the possible platforms, the society has the need of recruiting engineers with different backgrounds. Another possible way to reduce communication issues within the team is to look for cross-platform developers, like Cordova or </w:t>
       </w:r>
       <w:proofErr w:type="spellStart"/>
       <w:r>
-        <w:t>PowerEnJoy</w:t>
+        <w:t>Xamarin</w:t>
       </w:r>
       <w:proofErr w:type="spellEnd"/>
       <w:r>
-        <w:t xml:space="preserve"> </w:t>
-      </w:r>
-      <w:proofErr w:type="gramStart"/>
-      <w:r>
-        <w:t>doesn’t</w:t>
-      </w:r>
-      <w:proofErr w:type="gramEnd"/>
-      <w:r>
-        <w:t xml:space="preserve"> depend on many external services, but for example the mapping service is one of core functionalities of every client app.</w:t>
-      </w:r>
-      <w:r>
-        <w:t xml:space="preserve"> A change in the terms a</w:t>
-      </w:r>
-      <w:r>
-        <w:t>nd conditions of the mapping s</w:t>
-      </w:r>
-      <w:r>
-        <w:t xml:space="preserve">ervice, or even just a modiﬁcation of the API itself, could pose </w:t>
-      </w:r>
-      <w:r>
-        <w:t xml:space="preserve">serious </w:t>
-      </w:r>
-      <w:r>
-        <w:t>technical problems.</w:t>
-      </w:r>
-      <w:r>
-        <w:t xml:space="preserve"> </w:t>
-      </w:r>
-      <w:r>
-        <w:t xml:space="preserve">A possible countermeasure is to </w:t>
-      </w:r>
-      <w:r>
-        <w:t xml:space="preserve">choose the most </w:t>
-      </w:r>
-      <w:proofErr w:type="gramStart"/>
-      <w:r>
-        <w:t>reliable and open to third party software mapping service</w:t>
-      </w:r>
-      <w:proofErr w:type="gramEnd"/>
-      <w:r>
-        <w:t xml:space="preserve"> and </w:t>
-      </w:r>
-      <w:r>
-        <w:t>design the code to be as portable as possible and with a great modularity and independence</w:t>
-      </w:r>
-      <w:r>
-        <w:t xml:space="preserve"> between components</w:t>
-      </w:r>
-      <w:r>
-        <w:t>.</w:t>
+        <w:t xml:space="preserve"> programmers, with the benefit that the application of every mobile platform is written once in the same language and run everywhere.</w:t>
       </w:r>
     </w:p>
     <w:p>
       <w:r>
-        <w:t xml:space="preserve">Of course, since the system relies on a huge quantity of written code, losing some parts of the source code would be a disaster, but in this </w:t>
-      </w:r>
-      <w:proofErr w:type="gramStart"/>
-      <w:r>
-        <w:t>case</w:t>
-      </w:r>
-      <w:proofErr w:type="gramEnd"/>
-      <w:r>
-        <w:t xml:space="preserve"> the issue is more easy to tackle, since the staff can rely on versioning control systems and backup services to prevent the loss of any data</w:t>
+        <w:t xml:space="preserve">Another issue is </w:t>
+      </w:r>
+      <w:r>
+        <w:t>related to our dependency on external services and components.</w:t>
+      </w:r>
+      <w:r>
+        <w:t xml:space="preserve"> </w:t>
+      </w:r>
+      <w:proofErr w:type="spellStart"/>
+      <w:r>
+        <w:t>PowerEnJoy</w:t>
+      </w:r>
+      <w:proofErr w:type="spellEnd"/>
+      <w:r>
+        <w:t xml:space="preserve"> doesn’t depend on many external services, but for example the mapping service is one of core functionalities of every client app.</w:t>
+      </w:r>
+      <w:r>
+        <w:t xml:space="preserve"> A change in the terms a</w:t>
+      </w:r>
+      <w:r>
+        <w:t>nd conditions of the mapping s</w:t>
+      </w:r>
+      <w:r>
+        <w:t xml:space="preserve">ervice, or even just a modiﬁcation of the API itself, could pose </w:t>
+      </w:r>
+      <w:r>
+        <w:t xml:space="preserve">serious </w:t>
+      </w:r>
+      <w:r>
+        <w:t>technical problems.</w:t>
+      </w:r>
+      <w:r>
+        <w:t xml:space="preserve"> </w:t>
+      </w:r>
+      <w:r>
+        <w:t xml:space="preserve">A possible countermeasure is to </w:t>
+      </w:r>
+      <w:r>
+        <w:t xml:space="preserve">choose the most reliable and open to third party software mapping service and </w:t>
+      </w:r>
+      <w:r>
+        <w:t>design the code to be as portable as possible and with a great modularity and independence</w:t>
+      </w:r>
+      <w:r>
+        <w:t xml:space="preserve"> between components</w:t>
       </w:r>
       <w:r>
         <w:t>.</w:t>
@@ -23514,60 +23120,36 @@
     </w:p>
     <w:p>
       <w:r>
-        <w:t xml:space="preserve">Another possible issue is to integrate the physical sensors and equipment of the cars with the </w:t>
-      </w:r>
-      <w:proofErr w:type="spellStart"/>
-      <w:r>
-        <w:t>PowerEnJoy</w:t>
-      </w:r>
-      <w:proofErr w:type="spellEnd"/>
-      <w:r>
-        <w:t xml:space="preserve"> system, the staff must be sure that before starting developing software with a certain programming language instead of others, the hardware </w:t>
-      </w:r>
-      <w:proofErr w:type="gramStart"/>
-      <w:r>
-        <w:t>must be integrated</w:t>
-      </w:r>
-      <w:proofErr w:type="gramEnd"/>
-      <w:r>
-        <w:t xml:space="preserve"> with a full compatibility. Probably the most critical component is the on-board </w:t>
-      </w:r>
-      <w:proofErr w:type="gramStart"/>
-      <w:r>
-        <w:t>device which</w:t>
-      </w:r>
-      <w:proofErr w:type="gramEnd"/>
-      <w:r>
-        <w:t xml:space="preserve"> runs the car app: the engineers have to choose the most reliable component and the easiest to integrate, obviously before starting developing the car app. </w:t>
+        <w:t>Of course, since the system relies on a huge quantity of written code, losing some parts of the source code would be a disaster, but in this case the issue is more easy to tackle, since the staff can rely on versioning control systems and backup services to prevent the loss of any data</w:t>
+      </w:r>
+      <w:r>
+        <w:t>.</w:t>
       </w:r>
     </w:p>
     <w:p>
       <w:r>
-        <w:t>Another important thing is</w:t>
-      </w:r>
-      <w:r>
-        <w:t xml:space="preserve"> letting the stakeholders have an active role in the development of the project, in the requirement analysis and design phases as well as in the implementation phase. Activities in this direction may include periodical reviews and meetings, demonstrations, discussions on the interface design and so on. We have to be conscious that putting together the requirements and desires of the stakeholders may not be an easy task and that some negotiations are certainly going to be there.</w:t>
+        <w:t xml:space="preserve">Another possible issue is to integrate the physical sensors and equipment of the cars with the </w:t>
+      </w:r>
+      <w:proofErr w:type="spellStart"/>
+      <w:r>
+        <w:t>PowerEnJoy</w:t>
+      </w:r>
+      <w:proofErr w:type="spellEnd"/>
+      <w:r>
+        <w:t xml:space="preserve"> system, the staff must be sure that before starting developing software with a certain programming language instead of others, the hardware must be integrated with a full compatibility. Probably the most critical component is the on-board device which runs the car app: the engineers have to choose the most reliable component and the easiest to integrate, obviously before starting developing the car app. </w:t>
       </w:r>
     </w:p>
     <w:p>
       <w:r>
-        <w:t xml:space="preserve">A ﬁnal problem may also emerge from issues with the project scheduling. Even though an initial overall schedule is provided in this document, it </w:t>
-      </w:r>
-      <w:proofErr w:type="gramStart"/>
-      <w:r>
-        <w:t>can’t</w:t>
-      </w:r>
-      <w:proofErr w:type="gramEnd"/>
-      <w:r>
-        <w:t xml:space="preserve"> obviously take into account all the possible issues that may arise down the road. For this reason, some extra time </w:t>
-      </w:r>
-      <w:proofErr w:type="gramStart"/>
-      <w:r>
-        <w:t>has been allocated</w:t>
-      </w:r>
-      <w:proofErr w:type="gramEnd"/>
-      <w:r>
-        <w:t xml:space="preserve"> at the expected end of each major activity to allow for adjustments.</w:t>
+        <w:t>Another important thing is</w:t>
+      </w:r>
+      <w:r>
+        <w:t xml:space="preserve"> letting the stakeholders have an active role in the development of the project, in the requirement analysis and design phases as well as in the implementation phase. Activities in this direction may include periodical reviews and meetings, demonstrations, discussions on the interface design and so on. We have to be conscious that putting together the requirements and desires of the stakeholders may not be an easy task and that some negotiations are certainly going to be there.</w:t>
+      </w:r>
+    </w:p>
+    <w:p>
+      <w:r>
+        <w:t>A ﬁnal problem may also emerge from issues with the project scheduling. Even though an initial overall schedule is provided in this document, it can’t obviously take into account all the possible issues that may arise down the road. For this reason, some extra time has been allocated at the expected end of each major activity to allow for adjustments.</w:t>
       </w:r>
     </w:p>
     <w:p/>
@@ -23662,7 +23244,6 @@
         <w:rPr>
           <w:lang w:val="en-US"/>
         </w:rPr>
-        <w:lastRenderedPageBreak/>
         <w:t xml:space="preserve">Function Point Training Booklet New on </w:t>
       </w:r>
       <w:r>
@@ -23774,6 +23355,7 @@
         <w:rPr>
           <w:lang w:val="en-US"/>
         </w:rPr>
+        <w:lastRenderedPageBreak/>
         <w:t>Project planning example document</w:t>
       </w:r>
       <w:r>
@@ -23925,21 +23507,7 @@
         <w:rPr>
           <w:lang w:val="en-US"/>
         </w:rPr>
-        <w:t xml:space="preserve">the Project Plan </w:t>
-      </w:r>
-      <w:proofErr w:type="gramStart"/>
-      <w:r>
-        <w:rPr>
-          <w:lang w:val="en-US"/>
-        </w:rPr>
-        <w:t>Document</w:t>
-      </w:r>
-      <w:proofErr w:type="gramEnd"/>
-      <w:r>
-        <w:rPr>
-          <w:lang w:val="en-US"/>
-        </w:rPr>
-        <w:t xml:space="preserve"> </w:t>
+        <w:t xml:space="preserve">the Project Plan Document </w:t>
       </w:r>
       <w:r>
         <w:rPr>
@@ -24005,7 +23573,7 @@
       </w:r>
     </w:p>
     <w:sectPr>
-      <w:footerReference w:type="default" r:id="rId10"/>
+      <w:footerReference w:type="default" r:id="rId14"/>
       <w:pgSz w:w="11906" w:h="16838"/>
       <w:pgMar w:top="1417" w:right="1134" w:bottom="1134" w:left="1134" w:header="708" w:footer="708" w:gutter="0"/>
       <w:pgNumType w:start="0"/>
@@ -24018,7 +23586,7 @@
 </file>
 
 <file path=word/endnotes.xml><?xml version="1.0" encoding="utf-8"?>
-<w:endnotes xmlns:wpc="http://schemas.microsoft.com/office/word/2010/wordprocessingCanvas" xmlns:mc="http://schemas.openxmlformats.org/markup-compatibility/2006" xmlns:o="urn:schemas-microsoft-com:office:office" xmlns:r="http://schemas.openxmlformats.org/officeDocument/2006/relationships" xmlns:m="http://schemas.openxmlformats.org/officeDocument/2006/math" xmlns:v="urn:schemas-microsoft-com:vml" xmlns:wp14="http://schemas.microsoft.com/office/word/2010/wordprocessingDrawing" xmlns:wp="http://schemas.openxmlformats.org/drawingml/2006/wordprocessingDrawing" xmlns:w10="urn:schemas-microsoft-com:office:word" xmlns:w="http://schemas.openxmlformats.org/wordprocessingml/2006/main" xmlns:w14="http://schemas.microsoft.com/office/word/2010/wordml" xmlns:w15="http://schemas.microsoft.com/office/word/2012/wordml" xmlns:wpg="http://schemas.microsoft.com/office/word/2010/wordprocessingGroup" xmlns:wpi="http://schemas.microsoft.com/office/word/2010/wordprocessingInk" xmlns:wne="http://schemas.microsoft.com/office/word/2006/wordml" xmlns:wps="http://schemas.microsoft.com/office/word/2010/wordprocessingShape" mc:Ignorable="w14 w15 wp14">
+<w:endnotes xmlns:wpc="http://schemas.microsoft.com/office/word/2010/wordprocessingCanvas" xmlns:mo="http://schemas.microsoft.com/office/mac/office/2008/main" xmlns:mc="http://schemas.openxmlformats.org/markup-compatibility/2006" xmlns:mv="urn:schemas-microsoft-com:mac:vml" xmlns:o="urn:schemas-microsoft-com:office:office" xmlns:r="http://schemas.openxmlformats.org/officeDocument/2006/relationships" xmlns:m="http://schemas.openxmlformats.org/officeDocument/2006/math" xmlns:v="urn:schemas-microsoft-com:vml" xmlns:wp14="http://schemas.microsoft.com/office/word/2010/wordprocessingDrawing" xmlns:wp="http://schemas.openxmlformats.org/drawingml/2006/wordprocessingDrawing" xmlns:w10="urn:schemas-microsoft-com:office:word" xmlns:w="http://schemas.openxmlformats.org/wordprocessingml/2006/main" xmlns:w14="http://schemas.microsoft.com/office/word/2010/wordml" xmlns:w15="http://schemas.microsoft.com/office/word/2012/wordml" xmlns:wpg="http://schemas.microsoft.com/office/word/2010/wordprocessingGroup" xmlns:wpi="http://schemas.microsoft.com/office/word/2010/wordprocessingInk" xmlns:wne="http://schemas.microsoft.com/office/word/2006/wordml" xmlns:wps="http://schemas.microsoft.com/office/word/2010/wordprocessingShape" mc:Ignorable="w14 w15 wp14">
   <w:endnote w:type="separator" w:id="-1">
     <w:p>
       <w:pPr>
@@ -24043,7 +23611,7 @@
 </file>
 
 <file path=word/footer1.xml><?xml version="1.0" encoding="utf-8"?>
-<w:ftr xmlns:wpc="http://schemas.microsoft.com/office/word/2010/wordprocessingCanvas" xmlns:mc="http://schemas.openxmlformats.org/markup-compatibility/2006" xmlns:o="urn:schemas-microsoft-com:office:office" xmlns:r="http://schemas.openxmlformats.org/officeDocument/2006/relationships" xmlns:m="http://schemas.openxmlformats.org/officeDocument/2006/math" xmlns:v="urn:schemas-microsoft-com:vml" xmlns:wp14="http://schemas.microsoft.com/office/word/2010/wordprocessingDrawing" xmlns:wp="http://schemas.openxmlformats.org/drawingml/2006/wordprocessingDrawing" xmlns:w10="urn:schemas-microsoft-com:office:word" xmlns:w="http://schemas.openxmlformats.org/wordprocessingml/2006/main" xmlns:w14="http://schemas.microsoft.com/office/word/2010/wordml" xmlns:w15="http://schemas.microsoft.com/office/word/2012/wordml" xmlns:wpg="http://schemas.microsoft.com/office/word/2010/wordprocessingGroup" xmlns:wpi="http://schemas.microsoft.com/office/word/2010/wordprocessingInk" xmlns:wne="http://schemas.microsoft.com/office/word/2006/wordml" xmlns:wps="http://schemas.microsoft.com/office/word/2010/wordprocessingShape" mc:Ignorable="w14 w15 wp14">
+<w:ftr xmlns:wpc="http://schemas.microsoft.com/office/word/2010/wordprocessingCanvas" xmlns:mo="http://schemas.microsoft.com/office/mac/office/2008/main" xmlns:mc="http://schemas.openxmlformats.org/markup-compatibility/2006" xmlns:mv="urn:schemas-microsoft-com:mac:vml" xmlns:o="urn:schemas-microsoft-com:office:office" xmlns:r="http://schemas.openxmlformats.org/officeDocument/2006/relationships" xmlns:m="http://schemas.openxmlformats.org/officeDocument/2006/math" xmlns:v="urn:schemas-microsoft-com:vml" xmlns:wp14="http://schemas.microsoft.com/office/word/2010/wordprocessingDrawing" xmlns:wp="http://schemas.openxmlformats.org/drawingml/2006/wordprocessingDrawing" xmlns:w10="urn:schemas-microsoft-com:office:word" xmlns:w="http://schemas.openxmlformats.org/wordprocessingml/2006/main" xmlns:w14="http://schemas.microsoft.com/office/word/2010/wordml" xmlns:w15="http://schemas.microsoft.com/office/word/2012/wordml" xmlns:wpg="http://schemas.microsoft.com/office/word/2010/wordprocessingGroup" xmlns:wpi="http://schemas.microsoft.com/office/word/2010/wordprocessingInk" xmlns:wne="http://schemas.microsoft.com/office/word/2006/wordml" xmlns:wps="http://schemas.microsoft.com/office/word/2010/wordprocessingShape" mc:Ignorable="w14 w15 wp14">
   <w:sdt>
     <w:sdtPr>
       <w:id w:val="-799375494"/>
@@ -24052,7 +23620,6 @@
         <w:docPartUnique/>
       </w:docPartObj>
     </w:sdtPr>
-    <w:sdtEndPr/>
     <w:sdtContent>
       <w:p>
         <w:pPr>
@@ -24072,7 +23639,7 @@
           <w:rPr>
             <w:noProof/>
           </w:rPr>
-          <w:t>2</w:t>
+          <w:t>22</w:t>
         </w:r>
         <w:r>
           <w:fldChar w:fldCharType="end"/>
@@ -24089,7 +23656,7 @@
 </file>
 
 <file path=word/footnotes.xml><?xml version="1.0" encoding="utf-8"?>
-<w:footnotes xmlns:wpc="http://schemas.microsoft.com/office/word/2010/wordprocessingCanvas" xmlns:mc="http://schemas.openxmlformats.org/markup-compatibility/2006" xmlns:o="urn:schemas-microsoft-com:office:office" xmlns:r="http://schemas.openxmlformats.org/officeDocument/2006/relationships" xmlns:m="http://schemas.openxmlformats.org/officeDocument/2006/math" xmlns:v="urn:schemas-microsoft-com:vml" xmlns:wp14="http://schemas.microsoft.com/office/word/2010/wordprocessingDrawing" xmlns:wp="http://schemas.openxmlformats.org/drawingml/2006/wordprocessingDrawing" xmlns:w10="urn:schemas-microsoft-com:office:word" xmlns:w="http://schemas.openxmlformats.org/wordprocessingml/2006/main" xmlns:w14="http://schemas.microsoft.com/office/word/2010/wordml" xmlns:w15="http://schemas.microsoft.com/office/word/2012/wordml" xmlns:wpg="http://schemas.microsoft.com/office/word/2010/wordprocessingGroup" xmlns:wpi="http://schemas.microsoft.com/office/word/2010/wordprocessingInk" xmlns:wne="http://schemas.microsoft.com/office/word/2006/wordml" xmlns:wps="http://schemas.microsoft.com/office/word/2010/wordprocessingShape" mc:Ignorable="w14 w15 wp14">
+<w:footnotes xmlns:wpc="http://schemas.microsoft.com/office/word/2010/wordprocessingCanvas" xmlns:mo="http://schemas.microsoft.com/office/mac/office/2008/main" xmlns:mc="http://schemas.openxmlformats.org/markup-compatibility/2006" xmlns:mv="urn:schemas-microsoft-com:mac:vml" xmlns:o="urn:schemas-microsoft-com:office:office" xmlns:r="http://schemas.openxmlformats.org/officeDocument/2006/relationships" xmlns:m="http://schemas.openxmlformats.org/officeDocument/2006/math" xmlns:v="urn:schemas-microsoft-com:vml" xmlns:wp14="http://schemas.microsoft.com/office/word/2010/wordprocessingDrawing" xmlns:wp="http://schemas.openxmlformats.org/drawingml/2006/wordprocessingDrawing" xmlns:w10="urn:schemas-microsoft-com:office:word" xmlns:w="http://schemas.openxmlformats.org/wordprocessingml/2006/main" xmlns:w14="http://schemas.microsoft.com/office/word/2010/wordml" xmlns:w15="http://schemas.microsoft.com/office/word/2012/wordml" xmlns:wpg="http://schemas.microsoft.com/office/word/2010/wordprocessingGroup" xmlns:wpi="http://schemas.microsoft.com/office/word/2010/wordprocessingInk" xmlns:wne="http://schemas.microsoft.com/office/word/2006/wordml" xmlns:wps="http://schemas.microsoft.com/office/word/2010/wordprocessingShape" mc:Ignorable="w14 w15 wp14">
   <w:footnote w:type="separator" w:id="-1">
     <w:p>
       <w:pPr>
@@ -24114,8 +23681,8 @@
 </file>
 
 <file path=word/numbering.xml><?xml version="1.0" encoding="utf-8"?>
-<w:numbering xmlns:wpc="http://schemas.microsoft.com/office/word/2010/wordprocessingCanvas" xmlns:mc="http://schemas.openxmlformats.org/markup-compatibility/2006" xmlns:o="urn:schemas-microsoft-com:office:office" xmlns:r="http://schemas.openxmlformats.org/officeDocument/2006/relationships" xmlns:m="http://schemas.openxmlformats.org/officeDocument/2006/math" xmlns:v="urn:schemas-microsoft-com:vml" xmlns:wp14="http://schemas.microsoft.com/office/word/2010/wordprocessingDrawing" xmlns:wp="http://schemas.openxmlformats.org/drawingml/2006/wordprocessingDrawing" xmlns:w10="urn:schemas-microsoft-com:office:word" xmlns:w="http://schemas.openxmlformats.org/wordprocessingml/2006/main" xmlns:w14="http://schemas.microsoft.com/office/word/2010/wordml" xmlns:w15="http://schemas.microsoft.com/office/word/2012/wordml" xmlns:wpg="http://schemas.microsoft.com/office/word/2010/wordprocessingGroup" xmlns:wpi="http://schemas.microsoft.com/office/word/2010/wordprocessingInk" xmlns:wne="http://schemas.microsoft.com/office/word/2006/wordml" xmlns:wps="http://schemas.microsoft.com/office/word/2010/wordprocessingShape" mc:Ignorable="w14 w15 wp14">
-  <w:abstractNum w:abstractNumId="0" w15:restartNumberingAfterBreak="0">
+<w:numbering xmlns:wpc="http://schemas.microsoft.com/office/word/2010/wordprocessingCanvas" xmlns:mo="http://schemas.microsoft.com/office/mac/office/2008/main" xmlns:mc="http://schemas.openxmlformats.org/markup-compatibility/2006" xmlns:mv="urn:schemas-microsoft-com:mac:vml" xmlns:o="urn:schemas-microsoft-com:office:office" xmlns:r="http://schemas.openxmlformats.org/officeDocument/2006/relationships" xmlns:m="http://schemas.openxmlformats.org/officeDocument/2006/math" xmlns:v="urn:schemas-microsoft-com:vml" xmlns:wp14="http://schemas.microsoft.com/office/word/2010/wordprocessingDrawing" xmlns:wp="http://schemas.openxmlformats.org/drawingml/2006/wordprocessingDrawing" xmlns:w10="urn:schemas-microsoft-com:office:word" xmlns:w="http://schemas.openxmlformats.org/wordprocessingml/2006/main" xmlns:w14="http://schemas.microsoft.com/office/word/2010/wordml" xmlns:w15="http://schemas.microsoft.com/office/word/2012/wordml" xmlns:wpg="http://schemas.microsoft.com/office/word/2010/wordprocessingGroup" xmlns:wpi="http://schemas.microsoft.com/office/word/2010/wordprocessingInk" xmlns:wne="http://schemas.microsoft.com/office/word/2006/wordml" xmlns:wps="http://schemas.microsoft.com/office/word/2010/wordprocessingShape" mc:Ignorable="w14 w15 wp14">
+  <w:abstractNum w:abstractNumId="0">
     <w:nsid w:val="04B7124E"/>
     <w:multiLevelType w:val="hybridMultilevel"/>
     <w:tmpl w:val="C74C5186"/>
@@ -24228,7 +23795,7 @@
       </w:rPr>
     </w:lvl>
   </w:abstractNum>
-  <w:abstractNum w:abstractNumId="1" w15:restartNumberingAfterBreak="0">
+  <w:abstractNum w:abstractNumId="1">
     <w:nsid w:val="0A256748"/>
     <w:multiLevelType w:val="hybridMultilevel"/>
     <w:tmpl w:val="E8D264C6"/>
@@ -24341,7 +23908,7 @@
       </w:rPr>
     </w:lvl>
   </w:abstractNum>
-  <w:abstractNum w:abstractNumId="2" w15:restartNumberingAfterBreak="0">
+  <w:abstractNum w:abstractNumId="2">
     <w:nsid w:val="0D78551F"/>
     <w:multiLevelType w:val="hybridMultilevel"/>
     <w:tmpl w:val="D540907C"/>
@@ -24454,7 +24021,7 @@
       </w:rPr>
     </w:lvl>
   </w:abstractNum>
-  <w:abstractNum w:abstractNumId="3" w15:restartNumberingAfterBreak="0">
+  <w:abstractNum w:abstractNumId="3">
     <w:nsid w:val="14DE2B77"/>
     <w:multiLevelType w:val="hybridMultilevel"/>
     <w:tmpl w:val="B59A87AA"/>
@@ -24567,7 +24134,7 @@
       </w:rPr>
     </w:lvl>
   </w:abstractNum>
-  <w:abstractNum w:abstractNumId="4" w15:restartNumberingAfterBreak="0">
+  <w:abstractNum w:abstractNumId="4">
     <w:nsid w:val="1FFB29B3"/>
     <w:multiLevelType w:val="hybridMultilevel"/>
     <w:tmpl w:val="FCD872EA"/>
@@ -24680,7 +24247,7 @@
       </w:rPr>
     </w:lvl>
   </w:abstractNum>
-  <w:abstractNum w:abstractNumId="5" w15:restartNumberingAfterBreak="0">
+  <w:abstractNum w:abstractNumId="5">
     <w:nsid w:val="23AC2D0C"/>
     <w:multiLevelType w:val="hybridMultilevel"/>
     <w:tmpl w:val="B6C2C27C"/>
@@ -24793,7 +24360,7 @@
       </w:rPr>
     </w:lvl>
   </w:abstractNum>
-  <w:abstractNum w:abstractNumId="6" w15:restartNumberingAfterBreak="0">
+  <w:abstractNum w:abstractNumId="6">
     <w:nsid w:val="26722624"/>
     <w:multiLevelType w:val="hybridMultilevel"/>
     <w:tmpl w:val="CE146FAE"/>
@@ -24906,7 +24473,7 @@
       </w:rPr>
     </w:lvl>
   </w:abstractNum>
-  <w:abstractNum w:abstractNumId="7" w15:restartNumberingAfterBreak="0">
+  <w:abstractNum w:abstractNumId="7">
     <w:nsid w:val="3B7819EE"/>
     <w:multiLevelType w:val="hybridMultilevel"/>
     <w:tmpl w:val="0B309318"/>
@@ -25019,7 +24586,7 @@
       </w:rPr>
     </w:lvl>
   </w:abstractNum>
-  <w:abstractNum w:abstractNumId="8" w15:restartNumberingAfterBreak="0">
+  <w:abstractNum w:abstractNumId="8">
     <w:nsid w:val="43E20203"/>
     <w:multiLevelType w:val="hybridMultilevel"/>
     <w:tmpl w:val="A52E3EB6"/>
@@ -25132,7 +24699,7 @@
       </w:rPr>
     </w:lvl>
   </w:abstractNum>
-  <w:abstractNum w:abstractNumId="9" w15:restartNumberingAfterBreak="0">
+  <w:abstractNum w:abstractNumId="9">
     <w:nsid w:val="4B0A7844"/>
     <w:multiLevelType w:val="multilevel"/>
     <w:tmpl w:val="FA8C6A0E"/>
@@ -25253,7 +24820,7 @@
       </w:rPr>
     </w:lvl>
   </w:abstractNum>
-  <w:abstractNum w:abstractNumId="10" w15:restartNumberingAfterBreak="0">
+  <w:abstractNum w:abstractNumId="10">
     <w:nsid w:val="515E3962"/>
     <w:multiLevelType w:val="hybridMultilevel"/>
     <w:tmpl w:val="3B0EE9B4"/>
@@ -25366,7 +24933,7 @@
       </w:rPr>
     </w:lvl>
   </w:abstractNum>
-  <w:abstractNum w:abstractNumId="11" w15:restartNumberingAfterBreak="0">
+  <w:abstractNum w:abstractNumId="11">
     <w:nsid w:val="53290399"/>
     <w:multiLevelType w:val="hybridMultilevel"/>
     <w:tmpl w:val="476A1D72"/>
@@ -25479,7 +25046,7 @@
       </w:rPr>
     </w:lvl>
   </w:abstractNum>
-  <w:abstractNum w:abstractNumId="12" w15:restartNumberingAfterBreak="0">
+  <w:abstractNum w:abstractNumId="12">
     <w:nsid w:val="687D4C63"/>
     <w:multiLevelType w:val="hybridMultilevel"/>
     <w:tmpl w:val="490E363C"/>
@@ -25592,7 +25159,7 @@
       </w:rPr>
     </w:lvl>
   </w:abstractNum>
-  <w:abstractNum w:abstractNumId="13" w15:restartNumberingAfterBreak="0">
+  <w:abstractNum w:abstractNumId="13">
     <w:nsid w:val="6F625155"/>
     <w:multiLevelType w:val="hybridMultilevel"/>
     <w:tmpl w:val="EAAA0986"/>
@@ -25705,7 +25272,7 @@
       </w:rPr>
     </w:lvl>
   </w:abstractNum>
-  <w:abstractNum w:abstractNumId="14" w15:restartNumberingAfterBreak="0">
+  <w:abstractNum w:abstractNumId="14">
     <w:nsid w:val="74ED72F4"/>
     <w:multiLevelType w:val="hybridMultilevel"/>
     <w:tmpl w:val="B24A3802"/>
@@ -25818,7 +25385,7 @@
       </w:rPr>
     </w:lvl>
   </w:abstractNum>
-  <w:abstractNum w:abstractNumId="15" w15:restartNumberingAfterBreak="0">
+  <w:abstractNum w:abstractNumId="15">
     <w:nsid w:val="7669753A"/>
     <w:multiLevelType w:val="hybridMultilevel"/>
     <w:tmpl w:val="10F620FE"/>
@@ -25999,7 +25566,7 @@
       </w:pPr>
     </w:pPrDefault>
   </w:docDefaults>
-  <w:latentStyles w:defLockedState="0" w:defUIPriority="99" w:defSemiHidden="0" w:defUnhideWhenUsed="0" w:defQFormat="0" w:count="371">
+  <w:latentStyles w:defLockedState="0" w:defUIPriority="99" w:defSemiHidden="0" w:defUnhideWhenUsed="0" w:defQFormat="0" w:count="382">
     <w:lsdException w:name="Normal" w:uiPriority="0" w:qFormat="1"/>
     <w:lsdException w:name="heading 1" w:uiPriority="9" w:qFormat="1"/>
     <w:lsdException w:name="heading 2" w:semiHidden="1" w:uiPriority="9" w:unhideWhenUsed="1" w:qFormat="1"/>
@@ -26105,7 +25672,6 @@
     <w:lsdException w:name="HTML Sample" w:semiHidden="1" w:unhideWhenUsed="1"/>
     <w:lsdException w:name="HTML Typewriter" w:semiHidden="1" w:unhideWhenUsed="1"/>
     <w:lsdException w:name="HTML Variable" w:semiHidden="1" w:unhideWhenUsed="1"/>
-    <w:lsdException w:name="Normal Table" w:semiHidden="1" w:unhideWhenUsed="1"/>
     <w:lsdException w:name="annotation subject" w:semiHidden="1" w:unhideWhenUsed="1"/>
     <w:lsdException w:name="No List" w:semiHidden="1" w:unhideWhenUsed="1"/>
     <w:lsdException w:name="Outline List 1" w:semiHidden="1" w:unhideWhenUsed="1"/>
@@ -26151,11 +25717,9 @@
     <w:lsdException w:name="Table Subtle 1" w:semiHidden="1" w:unhideWhenUsed="1"/>
     <w:lsdException w:name="Table Subtle 2" w:semiHidden="1" w:unhideWhenUsed="1"/>
     <w:lsdException w:name="Table Web 1" w:semiHidden="1" w:unhideWhenUsed="1"/>
-    <w:lsdException w:name="Table Web 2" w:semiHidden="1" w:unhideWhenUsed="1"/>
     <w:lsdException w:name="Table Web 3" w:semiHidden="1" w:unhideWhenUsed="1"/>
     <w:lsdException w:name="Balloon Text" w:semiHidden="1" w:unhideWhenUsed="1"/>
     <w:lsdException w:name="Table Grid" w:uiPriority="39"/>
-    <w:lsdException w:name="Table Theme" w:semiHidden="1" w:unhideWhenUsed="1"/>
     <w:lsdException w:name="Placeholder Text" w:semiHidden="1"/>
     <w:lsdException w:name="No Spacing" w:uiPriority="1" w:qFormat="1"/>
     <w:lsdException w:name="Light Shading" w:uiPriority="60"/>
@@ -26371,6 +25935,8 @@
     <w:lsdException w:name="List Table 5 Dark Accent 6" w:uiPriority="50"/>
     <w:lsdException w:name="List Table 6 Colorful Accent 6" w:uiPriority="51"/>
     <w:lsdException w:name="List Table 7 Colorful Accent 6" w:uiPriority="52"/>
+    <w:lsdException w:name="Mention" w:semiHidden="1" w:unhideWhenUsed="1"/>
+    <w:lsdException w:name="Smart Hyperlink" w:semiHidden="1" w:unhideWhenUsed="1"/>
   </w:latentStyles>
   <w:style w:type="paragraph" w:default="1" w:styleId="Normale">
     <w:name w:val="Normal"/>
@@ -26663,6 +26229,7 @@
       <w:spacing w:after="0" w:line="240" w:lineRule="auto"/>
     </w:pPr>
     <w:tblPr>
+      <w:tblInd w:w="0" w:type="dxa"/>
       <w:tblBorders>
         <w:top w:val="single" w:sz="4" w:space="0" w:color="auto"/>
         <w:left w:val="single" w:sz="4" w:space="0" w:color="auto"/>
@@ -26671,9 +26238,15 @@
         <w:insideH w:val="single" w:sz="4" w:space="0" w:color="auto"/>
         <w:insideV w:val="single" w:sz="4" w:space="0" w:color="auto"/>
       </w:tblBorders>
+      <w:tblCellMar>
+        <w:top w:w="0" w:type="dxa"/>
+        <w:left w:w="108" w:type="dxa"/>
+        <w:bottom w:w="0" w:type="dxa"/>
+        <w:right w:w="108" w:type="dxa"/>
+      </w:tblCellMar>
     </w:tblPr>
   </w:style>
-  <w:style w:type="table" w:styleId="Grigliatabellachiara">
+  <w:style w:type="table" w:styleId="Tabellagrigliachiara">
     <w:name w:val="Grid Table Light"/>
     <w:basedOn w:val="Tabellanormale"/>
     <w:uiPriority w:val="40"/>
@@ -26682,6 +26255,7 @@
       <w:spacing w:after="0" w:line="240" w:lineRule="auto"/>
     </w:pPr>
     <w:tblPr>
+      <w:tblInd w:w="0" w:type="dxa"/>
       <w:tblBorders>
         <w:top w:val="single" w:sz="4" w:space="0" w:color="BFBFBF" w:themeColor="background1" w:themeShade="BF"/>
         <w:left w:val="single" w:sz="4" w:space="0" w:color="BFBFBF" w:themeColor="background1" w:themeShade="BF"/>
@@ -26690,6 +26264,12 @@
         <w:insideH w:val="single" w:sz="4" w:space="0" w:color="BFBFBF" w:themeColor="background1" w:themeShade="BF"/>
         <w:insideV w:val="single" w:sz="4" w:space="0" w:color="BFBFBF" w:themeColor="background1" w:themeShade="BF"/>
       </w:tblBorders>
+      <w:tblCellMar>
+        <w:top w:w="0" w:type="dxa"/>
+        <w:left w:w="108" w:type="dxa"/>
+        <w:bottom w:w="0" w:type="dxa"/>
+        <w:right w:w="108" w:type="dxa"/>
+      </w:tblCellMar>
     </w:tblPr>
   </w:style>
   <w:style w:type="paragraph" w:styleId="Paragrafoelenco">
@@ -26740,6 +26320,561 @@
     </w:rPr>
   </w:style>
 </w:styles>
+</file>
+
+<file path=word/glossary/document.xml><?xml version="1.0" encoding="utf-8"?>
+<w:glossaryDocument xmlns:wpc="http://schemas.microsoft.com/office/word/2010/wordprocessingCanvas" xmlns:mo="http://schemas.microsoft.com/office/mac/office/2008/main" xmlns:mc="http://schemas.openxmlformats.org/markup-compatibility/2006" xmlns:mv="urn:schemas-microsoft-com:mac:vml" xmlns:o="urn:schemas-microsoft-com:office:office" xmlns:r="http://schemas.openxmlformats.org/officeDocument/2006/relationships" xmlns:m="http://schemas.openxmlformats.org/officeDocument/2006/math" xmlns:v="urn:schemas-microsoft-com:vml" xmlns:wp14="http://schemas.microsoft.com/office/word/2010/wordprocessingDrawing" xmlns:wp="http://schemas.openxmlformats.org/drawingml/2006/wordprocessingDrawing" xmlns:w10="urn:schemas-microsoft-com:office:word" xmlns:w="http://schemas.openxmlformats.org/wordprocessingml/2006/main" xmlns:w14="http://schemas.microsoft.com/office/word/2010/wordml" xmlns:w15="http://schemas.microsoft.com/office/word/2012/wordml" xmlns:wpg="http://schemas.microsoft.com/office/word/2010/wordprocessingGroup" xmlns:wpi="http://schemas.microsoft.com/office/word/2010/wordprocessingInk" xmlns:wne="http://schemas.microsoft.com/office/word/2006/wordml" xmlns:wps="http://schemas.microsoft.com/office/word/2010/wordprocessingShape" mc:Ignorable="w14 w15 wp14"/>
+</file>
+
+<file path=word/glossary/fontTable.xml><?xml version="1.0" encoding="utf-8"?>
+<w:fonts xmlns:mc="http://schemas.openxmlformats.org/markup-compatibility/2006" xmlns:r="http://schemas.openxmlformats.org/officeDocument/2006/relationships" xmlns:w="http://schemas.openxmlformats.org/wordprocessingml/2006/main" xmlns:w14="http://schemas.microsoft.com/office/word/2010/wordml" xmlns:w15="http://schemas.microsoft.com/office/word/2012/wordml" mc:Ignorable="w14 w15">
+  <w:font w:name="Symbol">
+    <w:panose1 w:val="05050102010706020507"/>
+    <w:charset w:val="02"/>
+    <w:family w:val="auto"/>
+    <w:pitch w:val="variable"/>
+    <w:sig w:usb0="00000000" w:usb1="10000000" w:usb2="00000000" w:usb3="00000000" w:csb0="80000000" w:csb1="00000000"/>
+  </w:font>
+  <w:font w:name="Times New Roman">
+    <w:panose1 w:val="02020603050405020304"/>
+    <w:charset w:val="00"/>
+    <w:family w:val="auto"/>
+    <w:pitch w:val="variable"/>
+    <w:sig w:usb0="E0002AEF" w:usb1="C0007841" w:usb2="00000009" w:usb3="00000000" w:csb0="000001FF" w:csb1="00000000"/>
+  </w:font>
+  <w:font w:name="Courier New">
+    <w:panose1 w:val="02070309020205020404"/>
+    <w:charset w:val="00"/>
+    <w:family w:val="auto"/>
+    <w:pitch w:val="variable"/>
+    <w:sig w:usb0="E0002AFF" w:usb1="C0007843" w:usb2="00000009" w:usb3="00000000" w:csb0="000001FF" w:csb1="00000000"/>
+  </w:font>
+  <w:font w:name="Wingdings">
+    <w:panose1 w:val="05000000000000000000"/>
+    <w:charset w:val="02"/>
+    <w:family w:val="auto"/>
+    <w:pitch w:val="variable"/>
+    <w:sig w:usb0="00000000" w:usb1="10000000" w:usb2="00000000" w:usb3="00000000" w:csb0="80000000" w:csb1="00000000"/>
+  </w:font>
+  <w:font w:name="Calibri">
+    <w:panose1 w:val="020F0502020204030204"/>
+    <w:charset w:val="00"/>
+    <w:family w:val="auto"/>
+    <w:pitch w:val="variable"/>
+    <w:sig w:usb0="E00002FF" w:usb1="4000ACFF" w:usb2="00000001" w:usb3="00000000" w:csb0="0000019F" w:csb1="00000000"/>
+  </w:font>
+  <w:font w:name="Calibri Light">
+    <w:panose1 w:val="020F0302020204030204"/>
+    <w:charset w:val="00"/>
+    <w:family w:val="auto"/>
+    <w:pitch w:val="variable"/>
+    <w:sig w:usb0="A00002EF" w:usb1="4000207B" w:usb2="00000000" w:usb3="00000000" w:csb0="0000019F" w:csb1="00000000"/>
+  </w:font>
+  <w:font w:name="Cambria Math">
+    <w:panose1 w:val="02040503050406030204"/>
+    <w:charset w:val="00"/>
+    <w:family w:val="auto"/>
+    <w:pitch w:val="variable"/>
+    <w:sig w:usb0="E00002FF" w:usb1="420024FF" w:usb2="00000000" w:usb3="00000000" w:csb0="0000019F" w:csb1="00000000"/>
+  </w:font>
+  <w:font w:name="Arial">
+    <w:panose1 w:val="020B0604020202020204"/>
+    <w:charset w:val="00"/>
+    <w:family w:val="auto"/>
+    <w:pitch w:val="variable"/>
+    <w:sig w:usb0="E0002AFF" w:usb1="C0007843" w:usb2="00000009" w:usb3="00000000" w:csb0="000001FF" w:csb1="00000000"/>
+  </w:font>
+</w:fonts>
+</file>
+
+<file path=word/glossary/settings.xml><?xml version="1.0" encoding="utf-8"?>
+<w:settings xmlns:mc="http://schemas.openxmlformats.org/markup-compatibility/2006" xmlns:o="urn:schemas-microsoft-com:office:office" xmlns:r="http://schemas.openxmlformats.org/officeDocument/2006/relationships" xmlns:m="http://schemas.openxmlformats.org/officeDocument/2006/math" xmlns:v="urn:schemas-microsoft-com:vml" xmlns:w10="urn:schemas-microsoft-com:office:word" xmlns:w="http://schemas.openxmlformats.org/wordprocessingml/2006/main" xmlns:w14="http://schemas.microsoft.com/office/word/2010/wordml" xmlns:w15="http://schemas.microsoft.com/office/word/2012/wordml" xmlns:sl="http://schemas.openxmlformats.org/schemaLibrary/2006/main" mc:Ignorable="w14 w15">
+  <w:view w:val="normal"/>
+  <w:defaultTabStop w:val="708"/>
+  <w:hyphenationZone w:val="283"/>
+  <w:characterSpacingControl w:val="doNotCompress"/>
+  <w:compat>
+    <w:useFELayout/>
+    <w:compatSetting w:name="compatibilityMode" w:uri="http://schemas.microsoft.com/office/word" w:val="15"/>
+    <w:compatSetting w:name="overrideTableStyleFontSizeAndJustification" w:uri="http://schemas.microsoft.com/office/word" w:val="1"/>
+    <w:compatSetting w:name="enableOpenTypeFeatures" w:uri="http://schemas.microsoft.com/office/word" w:val="1"/>
+    <w:compatSetting w:name="doNotFlipMirrorIndents" w:uri="http://schemas.microsoft.com/office/word" w:val="1"/>
+    <w:compatSetting w:name="differentiateMultirowTableHeaders" w:uri="http://schemas.microsoft.com/office/word" w:val="1"/>
+  </w:compat>
+  <w:rsids>
+    <w:rsidRoot w:val="00E81274"/>
+    <w:rsid w:val="00024B65"/>
+    <w:rsid w:val="00E81274"/>
+  </w:rsids>
+  <m:mathPr>
+    <m:mathFont m:val="Cambria Math"/>
+    <m:brkBin m:val="before"/>
+    <m:brkBinSub m:val="--"/>
+    <m:smallFrac m:val="0"/>
+    <m:dispDef/>
+    <m:lMargin m:val="0"/>
+    <m:rMargin m:val="0"/>
+    <m:defJc m:val="centerGroup"/>
+    <m:wrapIndent m:val="1440"/>
+    <m:intLim m:val="subSup"/>
+    <m:naryLim m:val="undOvr"/>
+  </m:mathPr>
+  <w:themeFontLang w:val="it-IT"/>
+  <w:clrSchemeMapping w:bg1="light1" w:t1="dark1" w:bg2="light2" w:t2="dark2" w:accent1="accent1" w:accent2="accent2" w:accent3="accent3" w:accent4="accent4" w:accent5="accent5" w:accent6="accent6" w:hyperlink="hyperlink" w:followedHyperlink="followedHyperlink"/>
+  <w:decimalSymbol w:val=","/>
+  <w:listSeparator w:val=";"/>
+  <w14:defaultImageDpi w14:val="32767"/>
+  <w15:chartTrackingRefBased/>
+</w:settings>
+</file>
+
+<file path=word/glossary/styles.xml><?xml version="1.0" encoding="utf-8"?>
+<w:styles xmlns:mc="http://schemas.openxmlformats.org/markup-compatibility/2006" xmlns:r="http://schemas.openxmlformats.org/officeDocument/2006/relationships" xmlns:w="http://schemas.openxmlformats.org/wordprocessingml/2006/main" xmlns:w14="http://schemas.microsoft.com/office/word/2010/wordml" xmlns:w15="http://schemas.microsoft.com/office/word/2012/wordml" mc:Ignorable="w14 w15">
+  <w:docDefaults>
+    <w:rPrDefault>
+      <w:rPr>
+        <w:rFonts w:asciiTheme="minorHAnsi" w:eastAsiaTheme="minorEastAsia" w:hAnsiTheme="minorHAnsi" w:cstheme="minorBidi"/>
+        <w:sz w:val="24"/>
+        <w:szCs w:val="24"/>
+        <w:lang w:val="it-IT" w:eastAsia="it-IT" w:bidi="ar-SA"/>
+      </w:rPr>
+    </w:rPrDefault>
+    <w:pPrDefault/>
+  </w:docDefaults>
+  <w:latentStyles w:defLockedState="0" w:defUIPriority="99" w:defSemiHidden="0" w:defUnhideWhenUsed="0" w:defQFormat="0" w:count="382">
+    <w:lsdException w:name="Normal" w:uiPriority="0" w:qFormat="1"/>
+    <w:lsdException w:name="heading 1" w:uiPriority="9" w:qFormat="1"/>
+    <w:lsdException w:name="heading 2" w:semiHidden="1" w:uiPriority="9" w:unhideWhenUsed="1" w:qFormat="1"/>
+    <w:lsdException w:name="heading 3" w:semiHidden="1" w:uiPriority="9" w:unhideWhenUsed="1" w:qFormat="1"/>
+    <w:lsdException w:name="heading 4" w:semiHidden="1" w:uiPriority="9" w:unhideWhenUsed="1" w:qFormat="1"/>
+    <w:lsdException w:name="heading 5" w:semiHidden="1" w:uiPriority="9" w:unhideWhenUsed="1" w:qFormat="1"/>
+    <w:lsdException w:name="heading 6" w:semiHidden="1" w:uiPriority="9" w:unhideWhenUsed="1" w:qFormat="1"/>
+    <w:lsdException w:name="heading 7" w:semiHidden="1" w:uiPriority="9" w:unhideWhenUsed="1" w:qFormat="1"/>
+    <w:lsdException w:name="heading 8" w:semiHidden="1" w:uiPriority="9" w:unhideWhenUsed="1" w:qFormat="1"/>
+    <w:lsdException w:name="heading 9" w:semiHidden="1" w:uiPriority="9" w:unhideWhenUsed="1" w:qFormat="1"/>
+    <w:lsdException w:name="index 1" w:semiHidden="1" w:unhideWhenUsed="1"/>
+    <w:lsdException w:name="index 2" w:semiHidden="1" w:unhideWhenUsed="1"/>
+    <w:lsdException w:name="index 3" w:semiHidden="1" w:unhideWhenUsed="1"/>
+    <w:lsdException w:name="index 4" w:semiHidden="1" w:unhideWhenUsed="1"/>
+    <w:lsdException w:name="index 5" w:semiHidden="1" w:unhideWhenUsed="1"/>
+    <w:lsdException w:name="index 6" w:semiHidden="1" w:unhideWhenUsed="1"/>
+    <w:lsdException w:name="index 7" w:semiHidden="1" w:unhideWhenUsed="1"/>
+    <w:lsdException w:name="index 8" w:semiHidden="1" w:unhideWhenUsed="1"/>
+    <w:lsdException w:name="index 9" w:semiHidden="1" w:unhideWhenUsed="1"/>
+    <w:lsdException w:name="toc 1" w:semiHidden="1" w:uiPriority="39" w:unhideWhenUsed="1"/>
+    <w:lsdException w:name="toc 2" w:semiHidden="1" w:uiPriority="39" w:unhideWhenUsed="1"/>
+    <w:lsdException w:name="toc 3" w:semiHidden="1" w:uiPriority="39" w:unhideWhenUsed="1"/>
+    <w:lsdException w:name="toc 4" w:semiHidden="1" w:uiPriority="39" w:unhideWhenUsed="1"/>
+    <w:lsdException w:name="toc 5" w:semiHidden="1" w:uiPriority="39" w:unhideWhenUsed="1"/>
+    <w:lsdException w:name="toc 6" w:semiHidden="1" w:uiPriority="39" w:unhideWhenUsed="1"/>
+    <w:lsdException w:name="toc 7" w:semiHidden="1" w:uiPriority="39" w:unhideWhenUsed="1"/>
+    <w:lsdException w:name="toc 8" w:semiHidden="1" w:uiPriority="39" w:unhideWhenUsed="1"/>
+    <w:lsdException w:name="toc 9" w:semiHidden="1" w:uiPriority="39" w:unhideWhenUsed="1"/>
+    <w:lsdException w:name="Normal Indent" w:semiHidden="1" w:unhideWhenUsed="1"/>
+    <w:lsdException w:name="footnote text" w:semiHidden="1" w:unhideWhenUsed="1"/>
+    <w:lsdException w:name="annotation text" w:semiHidden="1" w:unhideWhenUsed="1"/>
+    <w:lsdException w:name="header" w:semiHidden="1" w:unhideWhenUsed="1"/>
+    <w:lsdException w:name="footer" w:semiHidden="1" w:unhideWhenUsed="1"/>
+    <w:lsdException w:name="index heading" w:semiHidden="1" w:unhideWhenUsed="1"/>
+    <w:lsdException w:name="caption" w:semiHidden="1" w:uiPriority="35" w:unhideWhenUsed="1" w:qFormat="1"/>
+    <w:lsdException w:name="table of figures" w:semiHidden="1" w:unhideWhenUsed="1"/>
+    <w:lsdException w:name="envelope address" w:semiHidden="1" w:unhideWhenUsed="1"/>
+    <w:lsdException w:name="envelope return" w:semiHidden="1" w:unhideWhenUsed="1"/>
+    <w:lsdException w:name="footnote reference" w:semiHidden="1" w:unhideWhenUsed="1"/>
+    <w:lsdException w:name="annotation reference" w:semiHidden="1" w:unhideWhenUsed="1"/>
+    <w:lsdException w:name="line number" w:semiHidden="1" w:unhideWhenUsed="1"/>
+    <w:lsdException w:name="page number" w:semiHidden="1" w:unhideWhenUsed="1"/>
+    <w:lsdException w:name="endnote reference" w:semiHidden="1" w:unhideWhenUsed="1"/>
+    <w:lsdException w:name="endnote text" w:semiHidden="1" w:unhideWhenUsed="1"/>
+    <w:lsdException w:name="table of authorities" w:semiHidden="1" w:unhideWhenUsed="1"/>
+    <w:lsdException w:name="macro" w:semiHidden="1" w:unhideWhenUsed="1"/>
+    <w:lsdException w:name="toa heading" w:semiHidden="1" w:unhideWhenUsed="1"/>
+    <w:lsdException w:name="List" w:semiHidden="1" w:unhideWhenUsed="1"/>
+    <w:lsdException w:name="List Bullet" w:semiHidden="1" w:unhideWhenUsed="1"/>
+    <w:lsdException w:name="List Number" w:semiHidden="1" w:unhideWhenUsed="1"/>
+    <w:lsdException w:name="List 2" w:semiHidden="1" w:unhideWhenUsed="1"/>
+    <w:lsdException w:name="List 3" w:semiHidden="1" w:unhideWhenUsed="1"/>
+    <w:lsdException w:name="List 4" w:semiHidden="1" w:unhideWhenUsed="1"/>
+    <w:lsdException w:name="List 5" w:semiHidden="1" w:unhideWhenUsed="1"/>
+    <w:lsdException w:name="List Bullet 2" w:semiHidden="1" w:unhideWhenUsed="1"/>
+    <w:lsdException w:name="List Bullet 3" w:semiHidden="1" w:unhideWhenUsed="1"/>
+    <w:lsdException w:name="List Bullet 4" w:semiHidden="1" w:unhideWhenUsed="1"/>
+    <w:lsdException w:name="List Bullet 5" w:semiHidden="1" w:unhideWhenUsed="1"/>
+    <w:lsdException w:name="List Number 2" w:semiHidden="1" w:unhideWhenUsed="1"/>
+    <w:lsdException w:name="List Number 3" w:semiHidden="1" w:unhideWhenUsed="1"/>
+    <w:lsdException w:name="List Number 4" w:semiHidden="1" w:unhideWhenUsed="1"/>
+    <w:lsdException w:name="List Number 5" w:semiHidden="1" w:unhideWhenUsed="1"/>
+    <w:lsdException w:name="Title" w:uiPriority="10" w:qFormat="1"/>
+    <w:lsdException w:name="Closing" w:semiHidden="1" w:unhideWhenUsed="1"/>
+    <w:lsdException w:name="Signature" w:semiHidden="1" w:unhideWhenUsed="1"/>
+    <w:lsdException w:name="Default Paragraph Font" w:semiHidden="1" w:uiPriority="1" w:unhideWhenUsed="1"/>
+    <w:lsdException w:name="Body Text" w:semiHidden="1" w:unhideWhenUsed="1"/>
+    <w:lsdException w:name="Body Text Indent" w:semiHidden="1" w:unhideWhenUsed="1"/>
+    <w:lsdException w:name="List Continue" w:semiHidden="1" w:unhideWhenUsed="1"/>
+    <w:lsdException w:name="List Continue 2" w:semiHidden="1" w:unhideWhenUsed="1"/>
+    <w:lsdException w:name="List Continue 3" w:semiHidden="1" w:unhideWhenUsed="1"/>
+    <w:lsdException w:name="List Continue 4" w:semiHidden="1" w:unhideWhenUsed="1"/>
+    <w:lsdException w:name="List Continue 5" w:semiHidden="1" w:unhideWhenUsed="1"/>
+    <w:lsdException w:name="Message Header" w:semiHidden="1" w:unhideWhenUsed="1"/>
+    <w:lsdException w:name="Subtitle" w:uiPriority="11" w:qFormat="1"/>
+    <w:lsdException w:name="Salutation" w:semiHidden="1" w:unhideWhenUsed="1"/>
+    <w:lsdException w:name="Date" w:semiHidden="1" w:unhideWhenUsed="1"/>
+    <w:lsdException w:name="Body Text First Indent" w:semiHidden="1" w:unhideWhenUsed="1"/>
+    <w:lsdException w:name="Body Text First Indent 2" w:semiHidden="1" w:unhideWhenUsed="1"/>
+    <w:lsdException w:name="Note Heading" w:semiHidden="1" w:unhideWhenUsed="1"/>
+    <w:lsdException w:name="Body Text 2" w:semiHidden="1" w:unhideWhenUsed="1"/>
+    <w:lsdException w:name="Body Text 3" w:semiHidden="1" w:unhideWhenUsed="1"/>
+    <w:lsdException w:name="Body Text Indent 2" w:semiHidden="1" w:unhideWhenUsed="1"/>
+    <w:lsdException w:name="Body Text Indent 3" w:semiHidden="1" w:unhideWhenUsed="1"/>
+    <w:lsdException w:name="Block Text" w:semiHidden="1" w:unhideWhenUsed="1"/>
+    <w:lsdException w:name="Hyperlink" w:semiHidden="1" w:unhideWhenUsed="1"/>
+    <w:lsdException w:name="FollowedHyperlink" w:semiHidden="1" w:unhideWhenUsed="1"/>
+    <w:lsdException w:name="Strong" w:uiPriority="22" w:qFormat="1"/>
+    <w:lsdException w:name="Emphasis" w:uiPriority="20" w:qFormat="1"/>
+    <w:lsdException w:name="Document Map" w:semiHidden="1" w:unhideWhenUsed="1"/>
+    <w:lsdException w:name="Plain Text" w:semiHidden="1" w:unhideWhenUsed="1"/>
+    <w:lsdException w:name="E-mail Signature" w:semiHidden="1" w:unhideWhenUsed="1"/>
+    <w:lsdException w:name="HTML Top of Form" w:semiHidden="1" w:unhideWhenUsed="1"/>
+    <w:lsdException w:name="HTML Bottom of Form" w:semiHidden="1" w:unhideWhenUsed="1"/>
+    <w:lsdException w:name="Normal (Web)" w:semiHidden="1" w:unhideWhenUsed="1"/>
+    <w:lsdException w:name="HTML Acronym" w:semiHidden="1" w:unhideWhenUsed="1"/>
+    <w:lsdException w:name="HTML Address" w:semiHidden="1" w:unhideWhenUsed="1"/>
+    <w:lsdException w:name="HTML Cite" w:semiHidden="1" w:unhideWhenUsed="1"/>
+    <w:lsdException w:name="HTML Code" w:semiHidden="1" w:unhideWhenUsed="1"/>
+    <w:lsdException w:name="HTML Definition" w:semiHidden="1" w:unhideWhenUsed="1"/>
+    <w:lsdException w:name="HTML Keyboard" w:semiHidden="1" w:unhideWhenUsed="1"/>
+    <w:lsdException w:name="HTML Preformatted" w:semiHidden="1" w:unhideWhenUsed="1"/>
+    <w:lsdException w:name="HTML Sample" w:semiHidden="1" w:unhideWhenUsed="1"/>
+    <w:lsdException w:name="HTML Typewriter" w:semiHidden="1" w:unhideWhenUsed="1"/>
+    <w:lsdException w:name="HTML Variable" w:semiHidden="1" w:unhideWhenUsed="1"/>
+    <w:lsdException w:name="Normal Table" w:semiHidden="1" w:unhideWhenUsed="1"/>
+    <w:lsdException w:name="annotation subject" w:semiHidden="1" w:unhideWhenUsed="1"/>
+    <w:lsdException w:name="No List" w:semiHidden="1" w:unhideWhenUsed="1"/>
+    <w:lsdException w:name="Outline List 1" w:semiHidden="1" w:unhideWhenUsed="1"/>
+    <w:lsdException w:name="Outline List 2" w:semiHidden="1" w:unhideWhenUsed="1"/>
+    <w:lsdException w:name="Outline List 3" w:semiHidden="1" w:unhideWhenUsed="1"/>
+    <w:lsdException w:name="Table Simple 1" w:semiHidden="1" w:unhideWhenUsed="1"/>
+    <w:lsdException w:name="Table Simple 2" w:semiHidden="1" w:unhideWhenUsed="1"/>
+    <w:lsdException w:name="Table Simple 3" w:semiHidden="1" w:unhideWhenUsed="1"/>
+    <w:lsdException w:name="Table Classic 1" w:semiHidden="1" w:unhideWhenUsed="1"/>
+    <w:lsdException w:name="Table Classic 2" w:semiHidden="1" w:unhideWhenUsed="1"/>
+    <w:lsdException w:name="Table Classic 3" w:semiHidden="1" w:unhideWhenUsed="1"/>
+    <w:lsdException w:name="Table Classic 4" w:semiHidden="1" w:unhideWhenUsed="1"/>
+    <w:lsdException w:name="Table Colorful 1" w:semiHidden="1" w:unhideWhenUsed="1"/>
+    <w:lsdException w:name="Table Colorful 2" w:semiHidden="1" w:unhideWhenUsed="1"/>
+    <w:lsdException w:name="Table Colorful 3" w:semiHidden="1" w:unhideWhenUsed="1"/>
+    <w:lsdException w:name="Table Columns 1" w:semiHidden="1" w:unhideWhenUsed="1"/>
+    <w:lsdException w:name="Table Columns 2" w:semiHidden="1" w:unhideWhenUsed="1"/>
+    <w:lsdException w:name="Table Columns 3" w:semiHidden="1" w:unhideWhenUsed="1"/>
+    <w:lsdException w:name="Table Columns 4" w:semiHidden="1" w:unhideWhenUsed="1"/>
+    <w:lsdException w:name="Table Columns 5" w:semiHidden="1" w:unhideWhenUsed="1"/>
+    <w:lsdException w:name="Table Grid 1" w:semiHidden="1" w:unhideWhenUsed="1"/>
+    <w:lsdException w:name="Table Grid 2" w:semiHidden="1" w:unhideWhenUsed="1"/>
+    <w:lsdException w:name="Table Grid 3" w:semiHidden="1" w:unhideWhenUsed="1"/>
+    <w:lsdException w:name="Table Grid 4" w:semiHidden="1" w:unhideWhenUsed="1"/>
+    <w:lsdException w:name="Table Grid 5" w:semiHidden="1" w:unhideWhenUsed="1"/>
+    <w:lsdException w:name="Table Grid 6" w:semiHidden="1" w:unhideWhenUsed="1"/>
+    <w:lsdException w:name="Table Grid 7" w:semiHidden="1" w:unhideWhenUsed="1"/>
+    <w:lsdException w:name="Table Grid 8" w:semiHidden="1" w:unhideWhenUsed="1"/>
+    <w:lsdException w:name="Table List 1" w:semiHidden="1" w:unhideWhenUsed="1"/>
+    <w:lsdException w:name="Table List 2" w:semiHidden="1" w:unhideWhenUsed="1"/>
+    <w:lsdException w:name="Table List 3" w:semiHidden="1" w:unhideWhenUsed="1"/>
+    <w:lsdException w:name="Table List 4" w:semiHidden="1" w:unhideWhenUsed="1"/>
+    <w:lsdException w:name="Table List 5" w:semiHidden="1" w:unhideWhenUsed="1"/>
+    <w:lsdException w:name="Table List 6" w:semiHidden="1" w:unhideWhenUsed="1"/>
+    <w:lsdException w:name="Table List 7" w:semiHidden="1" w:unhideWhenUsed="1"/>
+    <w:lsdException w:name="Table List 8" w:semiHidden="1" w:unhideWhenUsed="1"/>
+    <w:lsdException w:name="Table 3D effects 1" w:semiHidden="1" w:unhideWhenUsed="1"/>
+    <w:lsdException w:name="Table 3D effects 2" w:semiHidden="1" w:unhideWhenUsed="1"/>
+    <w:lsdException w:name="Table 3D effects 3" w:semiHidden="1" w:unhideWhenUsed="1"/>
+    <w:lsdException w:name="Table Contemporary" w:semiHidden="1" w:unhideWhenUsed="1"/>
+    <w:lsdException w:name="Table Elegant" w:semiHidden="1" w:unhideWhenUsed="1"/>
+    <w:lsdException w:name="Table Professional" w:semiHidden="1" w:unhideWhenUsed="1"/>
+    <w:lsdException w:name="Table Subtle 1" w:semiHidden="1" w:unhideWhenUsed="1"/>
+    <w:lsdException w:name="Table Subtle 2" w:semiHidden="1" w:unhideWhenUsed="1"/>
+    <w:lsdException w:name="Table Web 1" w:semiHidden="1" w:unhideWhenUsed="1"/>
+    <w:lsdException w:name="Table Web 2" w:semiHidden="1" w:unhideWhenUsed="1"/>
+    <w:lsdException w:name="Table Web 3" w:semiHidden="1" w:unhideWhenUsed="1"/>
+    <w:lsdException w:name="Balloon Text" w:semiHidden="1" w:unhideWhenUsed="1"/>
+    <w:lsdException w:name="Table Grid" w:uiPriority="39"/>
+    <w:lsdException w:name="Table Theme" w:semiHidden="1" w:unhideWhenUsed="1"/>
+    <w:lsdException w:name="Note Level 1" w:semiHidden="1" w:unhideWhenUsed="1"/>
+    <w:lsdException w:name="Note Level 2" w:semiHidden="1" w:unhideWhenUsed="1"/>
+    <w:lsdException w:name="Note Level 3" w:semiHidden="1" w:unhideWhenUsed="1"/>
+    <w:lsdException w:name="Note Level 4" w:semiHidden="1" w:unhideWhenUsed="1"/>
+    <w:lsdException w:name="Note Level 5" w:semiHidden="1" w:unhideWhenUsed="1"/>
+    <w:lsdException w:name="Note Level 6" w:semiHidden="1" w:unhideWhenUsed="1"/>
+    <w:lsdException w:name="Note Level 7" w:semiHidden="1" w:unhideWhenUsed="1"/>
+    <w:lsdException w:name="Note Level 8" w:semiHidden="1" w:unhideWhenUsed="1"/>
+    <w:lsdException w:name="Note Level 9" w:semiHidden="1" w:unhideWhenUsed="1"/>
+    <w:lsdException w:name="Placeholder Text" w:semiHidden="1"/>
+    <w:lsdException w:name="No Spacing" w:uiPriority="1" w:qFormat="1"/>
+    <w:lsdException w:name="Light Shading" w:uiPriority="60"/>
+    <w:lsdException w:name="Light List" w:uiPriority="61"/>
+    <w:lsdException w:name="Light Grid" w:uiPriority="62"/>
+    <w:lsdException w:name="Medium Shading 1" w:uiPriority="63"/>
+    <w:lsdException w:name="Medium Shading 2" w:uiPriority="64"/>
+    <w:lsdException w:name="Medium List 1" w:uiPriority="65"/>
+    <w:lsdException w:name="Medium List 2" w:uiPriority="66"/>
+    <w:lsdException w:name="Medium Grid 1" w:uiPriority="67"/>
+    <w:lsdException w:name="Medium Grid 2" w:uiPriority="68"/>
+    <w:lsdException w:name="Medium Grid 3" w:uiPriority="69"/>
+    <w:lsdException w:name="Dark List" w:uiPriority="70"/>
+    <w:lsdException w:name="Colorful Shading" w:uiPriority="71"/>
+    <w:lsdException w:name="Colorful List" w:uiPriority="72"/>
+    <w:lsdException w:name="Colorful Grid" w:uiPriority="73"/>
+    <w:lsdException w:name="Light Shading Accent 1" w:uiPriority="60"/>
+    <w:lsdException w:name="Light List Accent 1" w:uiPriority="61"/>
+    <w:lsdException w:name="Light Grid Accent 1" w:uiPriority="62"/>
+    <w:lsdException w:name="Medium Shading 1 Accent 1" w:uiPriority="63"/>
+    <w:lsdException w:name="Medium Shading 2 Accent 1" w:uiPriority="64"/>
+    <w:lsdException w:name="Medium List 1 Accent 1" w:uiPriority="65"/>
+    <w:lsdException w:name="Revision" w:semiHidden="1"/>
+    <w:lsdException w:name="List Paragraph" w:uiPriority="34" w:qFormat="1"/>
+    <w:lsdException w:name="Quote" w:uiPriority="29" w:qFormat="1"/>
+    <w:lsdException w:name="Intense Quote" w:uiPriority="30" w:qFormat="1"/>
+    <w:lsdException w:name="Medium List 2 Accent 1" w:uiPriority="66"/>
+    <w:lsdException w:name="Medium Grid 1 Accent 1" w:uiPriority="67"/>
+    <w:lsdException w:name="Medium Grid 2 Accent 1" w:uiPriority="68"/>
+    <w:lsdException w:name="Medium Grid 3 Accent 1" w:uiPriority="69"/>
+    <w:lsdException w:name="Dark List Accent 1" w:uiPriority="70"/>
+    <w:lsdException w:name="Colorful Shading Accent 1" w:uiPriority="71"/>
+    <w:lsdException w:name="Colorful List Accent 1" w:uiPriority="72"/>
+    <w:lsdException w:name="Colorful Grid Accent 1" w:uiPriority="73"/>
+    <w:lsdException w:name="Light Shading Accent 2" w:uiPriority="60"/>
+    <w:lsdException w:name="Light List Accent 2" w:uiPriority="61"/>
+    <w:lsdException w:name="Light Grid Accent 2" w:uiPriority="62"/>
+    <w:lsdException w:name="Medium Shading 1 Accent 2" w:uiPriority="63"/>
+    <w:lsdException w:name="Medium Shading 2 Accent 2" w:uiPriority="64"/>
+    <w:lsdException w:name="Medium List 1 Accent 2" w:uiPriority="65"/>
+    <w:lsdException w:name="Medium List 2 Accent 2" w:uiPriority="66"/>
+    <w:lsdException w:name="Medium Grid 1 Accent 2" w:uiPriority="67"/>
+    <w:lsdException w:name="Medium Grid 2 Accent 2" w:uiPriority="68"/>
+    <w:lsdException w:name="Medium Grid 3 Accent 2" w:uiPriority="69"/>
+    <w:lsdException w:name="Dark List Accent 2" w:uiPriority="70"/>
+    <w:lsdException w:name="Colorful Shading Accent 2" w:uiPriority="71"/>
+    <w:lsdException w:name="Colorful List Accent 2" w:uiPriority="72"/>
+    <w:lsdException w:name="Colorful Grid Accent 2" w:uiPriority="73"/>
+    <w:lsdException w:name="Light Shading Accent 3" w:uiPriority="60"/>
+    <w:lsdException w:name="Light List Accent 3" w:uiPriority="61"/>
+    <w:lsdException w:name="Light Grid Accent 3" w:uiPriority="62"/>
+    <w:lsdException w:name="Medium Shading 1 Accent 3" w:uiPriority="63"/>
+    <w:lsdException w:name="Medium Shading 2 Accent 3" w:uiPriority="64"/>
+    <w:lsdException w:name="Medium List 1 Accent 3" w:uiPriority="65"/>
+    <w:lsdException w:name="Medium List 2 Accent 3" w:uiPriority="66"/>
+    <w:lsdException w:name="Medium Grid 1 Accent 3" w:uiPriority="67"/>
+    <w:lsdException w:name="Medium Grid 2 Accent 3" w:uiPriority="68"/>
+    <w:lsdException w:name="Medium Grid 3 Accent 3" w:uiPriority="69"/>
+    <w:lsdException w:name="Dark List Accent 3" w:uiPriority="70"/>
+    <w:lsdException w:name="Colorful Shading Accent 3" w:uiPriority="71"/>
+    <w:lsdException w:name="Colorful List Accent 3" w:uiPriority="72"/>
+    <w:lsdException w:name="Colorful Grid Accent 3" w:uiPriority="73"/>
+    <w:lsdException w:name="Light Shading Accent 4" w:uiPriority="60"/>
+    <w:lsdException w:name="Light List Accent 4" w:uiPriority="61"/>
+    <w:lsdException w:name="Light Grid Accent 4" w:uiPriority="62"/>
+    <w:lsdException w:name="Medium Shading 1 Accent 4" w:uiPriority="63"/>
+    <w:lsdException w:name="Medium Shading 2 Accent 4" w:uiPriority="64"/>
+    <w:lsdException w:name="Medium List 1 Accent 4" w:uiPriority="65"/>
+    <w:lsdException w:name="Medium List 2 Accent 4" w:uiPriority="66"/>
+    <w:lsdException w:name="Medium Grid 1 Accent 4" w:uiPriority="67"/>
+    <w:lsdException w:name="Medium Grid 2 Accent 4" w:uiPriority="68"/>
+    <w:lsdException w:name="Medium Grid 3 Accent 4" w:uiPriority="69"/>
+    <w:lsdException w:name="Dark List Accent 4" w:uiPriority="70"/>
+    <w:lsdException w:name="Colorful Shading Accent 4" w:uiPriority="71"/>
+    <w:lsdException w:name="Colorful List Accent 4" w:uiPriority="72"/>
+    <w:lsdException w:name="Colorful Grid Accent 4" w:uiPriority="73"/>
+    <w:lsdException w:name="Light Shading Accent 5" w:uiPriority="60"/>
+    <w:lsdException w:name="Light List Accent 5" w:uiPriority="61"/>
+    <w:lsdException w:name="Light Grid Accent 5" w:uiPriority="62"/>
+    <w:lsdException w:name="Medium Shading 1 Accent 5" w:uiPriority="63"/>
+    <w:lsdException w:name="Medium Shading 2 Accent 5" w:uiPriority="64"/>
+    <w:lsdException w:name="Medium List 1 Accent 5" w:uiPriority="65"/>
+    <w:lsdException w:name="Medium List 2 Accent 5" w:uiPriority="66"/>
+    <w:lsdException w:name="Medium Grid 1 Accent 5" w:uiPriority="67"/>
+    <w:lsdException w:name="Medium Grid 2 Accent 5" w:uiPriority="68"/>
+    <w:lsdException w:name="Medium Grid 3 Accent 5" w:uiPriority="69"/>
+    <w:lsdException w:name="Dark List Accent 5" w:uiPriority="70"/>
+    <w:lsdException w:name="Colorful Shading Accent 5" w:uiPriority="71"/>
+    <w:lsdException w:name="Colorful List Accent 5" w:uiPriority="72"/>
+    <w:lsdException w:name="Colorful Grid Accent 5" w:uiPriority="73"/>
+    <w:lsdException w:name="Light Shading Accent 6" w:uiPriority="60"/>
+    <w:lsdException w:name="Light List Accent 6" w:uiPriority="61"/>
+    <w:lsdException w:name="Light Grid Accent 6" w:uiPriority="62"/>
+    <w:lsdException w:name="Medium Shading 1 Accent 6" w:uiPriority="63"/>
+    <w:lsdException w:name="Medium Shading 2 Accent 6" w:uiPriority="64"/>
+    <w:lsdException w:name="Medium List 1 Accent 6" w:uiPriority="65"/>
+    <w:lsdException w:name="Medium List 2 Accent 6" w:uiPriority="66"/>
+    <w:lsdException w:name="Medium Grid 1 Accent 6" w:uiPriority="67"/>
+    <w:lsdException w:name="Medium Grid 2 Accent 6" w:uiPriority="68"/>
+    <w:lsdException w:name="Medium Grid 3 Accent 6" w:uiPriority="69"/>
+    <w:lsdException w:name="Dark List Accent 6" w:uiPriority="70"/>
+    <w:lsdException w:name="Colorful Shading Accent 6" w:uiPriority="71"/>
+    <w:lsdException w:name="Colorful List Accent 6" w:uiPriority="72"/>
+    <w:lsdException w:name="Colorful Grid Accent 6" w:uiPriority="73"/>
+    <w:lsdException w:name="Subtle Emphasis" w:uiPriority="19" w:qFormat="1"/>
+    <w:lsdException w:name="Intense Emphasis" w:uiPriority="21" w:qFormat="1"/>
+    <w:lsdException w:name="Subtle Reference" w:uiPriority="31" w:qFormat="1"/>
+    <w:lsdException w:name="Intense Reference" w:uiPriority="32" w:qFormat="1"/>
+    <w:lsdException w:name="Book Title" w:uiPriority="33" w:qFormat="1"/>
+    <w:lsdException w:name="Bibliography" w:semiHidden="1" w:uiPriority="37" w:unhideWhenUsed="1"/>
+    <w:lsdException w:name="TOC Heading" w:semiHidden="1" w:uiPriority="39" w:unhideWhenUsed="1" w:qFormat="1"/>
+    <w:lsdException w:name="Plain Table 1" w:uiPriority="41"/>
+    <w:lsdException w:name="Plain Table 2" w:uiPriority="42"/>
+    <w:lsdException w:name="Plain Table 3" w:uiPriority="43"/>
+    <w:lsdException w:name="Plain Table 4" w:uiPriority="44"/>
+    <w:lsdException w:name="Plain Table 5" w:uiPriority="45"/>
+    <w:lsdException w:name="Grid Table Light" w:uiPriority="40"/>
+    <w:lsdException w:name="Grid Table 1 Light" w:uiPriority="46"/>
+    <w:lsdException w:name="Grid Table 2" w:uiPriority="47"/>
+    <w:lsdException w:name="Grid Table 3" w:uiPriority="48"/>
+    <w:lsdException w:name="Grid Table 4" w:uiPriority="49"/>
+    <w:lsdException w:name="Grid Table 5 Dark" w:uiPriority="50"/>
+    <w:lsdException w:name="Grid Table 6 Colorful" w:uiPriority="51"/>
+    <w:lsdException w:name="Grid Table 7 Colorful" w:uiPriority="52"/>
+    <w:lsdException w:name="Grid Table 1 Light Accent 1" w:uiPriority="46"/>
+    <w:lsdException w:name="Grid Table 2 Accent 1" w:uiPriority="47"/>
+    <w:lsdException w:name="Grid Table 3 Accent 1" w:uiPriority="48"/>
+    <w:lsdException w:name="Grid Table 4 Accent 1" w:uiPriority="49"/>
+    <w:lsdException w:name="Grid Table 5 Dark Accent 1" w:uiPriority="50"/>
+    <w:lsdException w:name="Grid Table 6 Colorful Accent 1" w:uiPriority="51"/>
+    <w:lsdException w:name="Grid Table 7 Colorful Accent 1" w:uiPriority="52"/>
+    <w:lsdException w:name="Grid Table 1 Light Accent 2" w:uiPriority="46"/>
+    <w:lsdException w:name="Grid Table 2 Accent 2" w:uiPriority="47"/>
+    <w:lsdException w:name="Grid Table 3 Accent 2" w:uiPriority="48"/>
+    <w:lsdException w:name="Grid Table 4 Accent 2" w:uiPriority="49"/>
+    <w:lsdException w:name="Grid Table 5 Dark Accent 2" w:uiPriority="50"/>
+    <w:lsdException w:name="Grid Table 6 Colorful Accent 2" w:uiPriority="51"/>
+    <w:lsdException w:name="Grid Table 7 Colorful Accent 2" w:uiPriority="52"/>
+    <w:lsdException w:name="Grid Table 1 Light Accent 3" w:uiPriority="46"/>
+    <w:lsdException w:name="Grid Table 2 Accent 3" w:uiPriority="47"/>
+    <w:lsdException w:name="Grid Table 3 Accent 3" w:uiPriority="48"/>
+    <w:lsdException w:name="Grid Table 4 Accent 3" w:uiPriority="49"/>
+    <w:lsdException w:name="Grid Table 5 Dark Accent 3" w:uiPriority="50"/>
+    <w:lsdException w:name="Grid Table 6 Colorful Accent 3" w:uiPriority="51"/>
+    <w:lsdException w:name="Grid Table 7 Colorful Accent 3" w:uiPriority="52"/>
+    <w:lsdException w:name="Grid Table 1 Light Accent 4" w:uiPriority="46"/>
+    <w:lsdException w:name="Grid Table 2 Accent 4" w:uiPriority="47"/>
+    <w:lsdException w:name="Grid Table 3 Accent 4" w:uiPriority="48"/>
+    <w:lsdException w:name="Grid Table 4 Accent 4" w:uiPriority="49"/>
+    <w:lsdException w:name="Grid Table 5 Dark Accent 4" w:uiPriority="50"/>
+    <w:lsdException w:name="Grid Table 6 Colorful Accent 4" w:uiPriority="51"/>
+    <w:lsdException w:name="Grid Table 7 Colorful Accent 4" w:uiPriority="52"/>
+    <w:lsdException w:name="Grid Table 1 Light Accent 5" w:uiPriority="46"/>
+    <w:lsdException w:name="Grid Table 2 Accent 5" w:uiPriority="47"/>
+    <w:lsdException w:name="Grid Table 3 Accent 5" w:uiPriority="48"/>
+    <w:lsdException w:name="Grid Table 4 Accent 5" w:uiPriority="49"/>
+    <w:lsdException w:name="Grid Table 5 Dark Accent 5" w:uiPriority="50"/>
+    <w:lsdException w:name="Grid Table 6 Colorful Accent 5" w:uiPriority="51"/>
+    <w:lsdException w:name="Grid Table 7 Colorful Accent 5" w:uiPriority="52"/>
+    <w:lsdException w:name="Grid Table 1 Light Accent 6" w:uiPriority="46"/>
+    <w:lsdException w:name="Grid Table 2 Accent 6" w:uiPriority="47"/>
+    <w:lsdException w:name="Grid Table 3 Accent 6" w:uiPriority="48"/>
+    <w:lsdException w:name="Grid Table 4 Accent 6" w:uiPriority="49"/>
+    <w:lsdException w:name="Grid Table 5 Dark Accent 6" w:uiPriority="50"/>
+    <w:lsdException w:name="Grid Table 6 Colorful Accent 6" w:uiPriority="51"/>
+    <w:lsdException w:name="Grid Table 7 Colorful Accent 6" w:uiPriority="52"/>
+    <w:lsdException w:name="List Table 1 Light" w:uiPriority="46"/>
+    <w:lsdException w:name="List Table 2" w:uiPriority="47"/>
+    <w:lsdException w:name="List Table 3" w:uiPriority="48"/>
+    <w:lsdException w:name="List Table 4" w:uiPriority="49"/>
+    <w:lsdException w:name="List Table 5 Dark" w:uiPriority="50"/>
+    <w:lsdException w:name="List Table 6 Colorful" w:uiPriority="51"/>
+    <w:lsdException w:name="List Table 7 Colorful" w:uiPriority="52"/>
+    <w:lsdException w:name="List Table 1 Light Accent 1" w:uiPriority="46"/>
+    <w:lsdException w:name="List Table 2 Accent 1" w:uiPriority="47"/>
+    <w:lsdException w:name="List Table 3 Accent 1" w:uiPriority="48"/>
+    <w:lsdException w:name="List Table 4 Accent 1" w:uiPriority="49"/>
+    <w:lsdException w:name="List Table 5 Dark Accent 1" w:uiPriority="50"/>
+    <w:lsdException w:name="List Table 6 Colorful Accent 1" w:uiPriority="51"/>
+    <w:lsdException w:name="List Table 7 Colorful Accent 1" w:uiPriority="52"/>
+    <w:lsdException w:name="List Table 1 Light Accent 2" w:uiPriority="46"/>
+    <w:lsdException w:name="List Table 2 Accent 2" w:uiPriority="47"/>
+    <w:lsdException w:name="List Table 3 Accent 2" w:uiPriority="48"/>
+    <w:lsdException w:name="List Table 4 Accent 2" w:uiPriority="49"/>
+    <w:lsdException w:name="List Table 5 Dark Accent 2" w:uiPriority="50"/>
+    <w:lsdException w:name="List Table 6 Colorful Accent 2" w:uiPriority="51"/>
+    <w:lsdException w:name="List Table 7 Colorful Accent 2" w:uiPriority="52"/>
+    <w:lsdException w:name="List Table 1 Light Accent 3" w:uiPriority="46"/>
+    <w:lsdException w:name="List Table 2 Accent 3" w:uiPriority="47"/>
+    <w:lsdException w:name="List Table 3 Accent 3" w:uiPriority="48"/>
+    <w:lsdException w:name="List Table 4 Accent 3" w:uiPriority="49"/>
+    <w:lsdException w:name="List Table 5 Dark Accent 3" w:uiPriority="50"/>
+    <w:lsdException w:name="List Table 6 Colorful Accent 3" w:uiPriority="51"/>
+    <w:lsdException w:name="List Table 7 Colorful Accent 3" w:uiPriority="52"/>
+    <w:lsdException w:name="List Table 1 Light Accent 4" w:uiPriority="46"/>
+    <w:lsdException w:name="List Table 2 Accent 4" w:uiPriority="47"/>
+    <w:lsdException w:name="List Table 3 Accent 4" w:uiPriority="48"/>
+    <w:lsdException w:name="List Table 4 Accent 4" w:uiPriority="49"/>
+    <w:lsdException w:name="List Table 5 Dark Accent 4" w:uiPriority="50"/>
+    <w:lsdException w:name="List Table 6 Colorful Accent 4" w:uiPriority="51"/>
+    <w:lsdException w:name="List Table 7 Colorful Accent 4" w:uiPriority="52"/>
+    <w:lsdException w:name="List Table 1 Light Accent 5" w:uiPriority="46"/>
+    <w:lsdException w:name="List Table 2 Accent 5" w:uiPriority="47"/>
+    <w:lsdException w:name="List Table 3 Accent 5" w:uiPriority="48"/>
+    <w:lsdException w:name="List Table 4 Accent 5" w:uiPriority="49"/>
+    <w:lsdException w:name="List Table 5 Dark Accent 5" w:uiPriority="50"/>
+    <w:lsdException w:name="List Table 6 Colorful Accent 5" w:uiPriority="51"/>
+    <w:lsdException w:name="List Table 7 Colorful Accent 5" w:uiPriority="52"/>
+    <w:lsdException w:name="List Table 1 Light Accent 6" w:uiPriority="46"/>
+    <w:lsdException w:name="List Table 2 Accent 6" w:uiPriority="47"/>
+    <w:lsdException w:name="List Table 3 Accent 6" w:uiPriority="48"/>
+    <w:lsdException w:name="List Table 4 Accent 6" w:uiPriority="49"/>
+    <w:lsdException w:name="List Table 5 Dark Accent 6" w:uiPriority="50"/>
+    <w:lsdException w:name="List Table 6 Colorful Accent 6" w:uiPriority="51"/>
+    <w:lsdException w:name="List Table 7 Colorful Accent 6" w:uiPriority="52"/>
+    <w:lsdException w:name="Mention" w:semiHidden="1" w:unhideWhenUsed="1"/>
+    <w:lsdException w:name="Smart Hyperlink" w:semiHidden="1" w:unhideWhenUsed="1"/>
+  </w:latentStyles>
+  <w:style w:type="paragraph" w:default="1" w:styleId="Normale">
+    <w:name w:val="Normal"/>
+    <w:qFormat/>
+  </w:style>
+  <w:style w:type="character" w:default="1" w:styleId="Carpredefinitoparagrafo">
+    <w:name w:val="Default Paragraph Font"/>
+    <w:uiPriority w:val="1"/>
+    <w:semiHidden/>
+    <w:unhideWhenUsed/>
+  </w:style>
+  <w:style w:type="table" w:default="1" w:styleId="Tabellanormale">
+    <w:name w:val="Normal Table"/>
+    <w:uiPriority w:val="99"/>
+    <w:semiHidden/>
+    <w:unhideWhenUsed/>
+    <w:tblPr>
+      <w:tblInd w:w="0" w:type="dxa"/>
+      <w:tblCellMar>
+        <w:top w:w="0" w:type="dxa"/>
+        <w:left w:w="108" w:type="dxa"/>
+        <w:bottom w:w="0" w:type="dxa"/>
+        <w:right w:w="108" w:type="dxa"/>
+      </w:tblCellMar>
+    </w:tblPr>
+  </w:style>
+  <w:style w:type="numbering" w:default="1" w:styleId="Nessunelenco">
+    <w:name w:val="No List"/>
+    <w:uiPriority w:val="99"/>
+    <w:semiHidden/>
+    <w:unhideWhenUsed/>
+  </w:style>
+  <w:style w:type="character" w:styleId="Testosegnaposto">
+    <w:name w:val="Placeholder Text"/>
+    <w:basedOn w:val="Carpredefinitoparagrafo"/>
+    <w:uiPriority w:val="99"/>
+    <w:semiHidden/>
+    <w:rsid w:val="00E81274"/>
+    <w:rPr>
+      <w:color w:val="808080"/>
+    </w:rPr>
+  </w:style>
+</w:styles>
+</file>
+
+<file path=word/glossary/webSettings.xml><?xml version="1.0" encoding="utf-8"?>
+<w:webSettings xmlns:mc="http://schemas.openxmlformats.org/markup-compatibility/2006" xmlns:r="http://schemas.openxmlformats.org/officeDocument/2006/relationships" xmlns:w="http://schemas.openxmlformats.org/wordprocessingml/2006/main" xmlns:w14="http://schemas.microsoft.com/office/word/2010/wordml" xmlns:w15="http://schemas.microsoft.com/office/word/2012/wordml" mc:Ignorable="w14 w15">
+  <w:allowPNG/>
+  <w:doNotSaveAsSingleFile/>
+  <w:pixelsPerInch w:val="96"/>
+</w:webSettings>
 </file>
 
 <file path=word/theme/theme1.xml><?xml version="1.0" encoding="utf-8"?>

</xml_diff>